<commit_message>
update concept -- not yet successful
</commit_message>
<xml_diff>
--- a/src/figs/docx/0004.docx
+++ b/src/figs/docx/0004.docx
@@ -16,7 +16,7 @@
           <w:docGrid w:linePitch="360"/>
         </w:sectPr>
       </w:pPr>
-      <w:bookmarkStart w:id="0" w:name="_Toc63880247"/>
+      <w:bookmarkStart w:id="0" w:name="_Toc63918472"/>
       <w:r>
         <w:t>Content</w:t>
       </w:r>
@@ -44,7 +44,7 @@
       <w:r>
         <w:fldChar w:fldCharType="separate"/>
       </w:r>
-      <w:hyperlink w:anchor="_Toc63880247" w:history="1">
+      <w:hyperlink w:anchor="_Toc63918472" w:history="1">
         <w:r>
           <w:rPr>
             <w:rStyle w:val="Hyperlink"/>
@@ -71,7 +71,7 @@
             <w:noProof/>
             <w:webHidden/>
           </w:rPr>
-          <w:instrText xml:space="preserve"> PAGEREF _Toc63880247 \h </w:instrText>
+          <w:instrText xml:space="preserve"> PAGEREF _Toc63918472 \h </w:instrText>
         </w:r>
         <w:r>
           <w:rPr>
@@ -114,7 +114,7 @@
           <w:szCs w:val="22"/>
         </w:rPr>
       </w:pPr>
-      <w:hyperlink w:anchor="_Toc63880248" w:history="1">
+      <w:hyperlink w:anchor="_Toc63918473" w:history="1">
         <w:r>
           <w:rPr>
             <w:rStyle w:val="Hyperlink"/>
@@ -141,7 +141,7 @@
             <w:noProof/>
             <w:webHidden/>
           </w:rPr>
-          <w:instrText xml:space="preserve"> PAGEREF _Toc63880248 \h </w:instrText>
+          <w:instrText xml:space="preserve"> PAGEREF _Toc63918473 \h </w:instrText>
         </w:r>
         <w:r>
           <w:rPr>
@@ -184,7 +184,7 @@
           <w:szCs w:val="22"/>
         </w:rPr>
       </w:pPr>
-      <w:hyperlink w:anchor="_Toc63880249" w:history="1">
+      <w:hyperlink w:anchor="_Toc63918474" w:history="1">
         <w:r>
           <w:rPr>
             <w:rStyle w:val="Hyperlink"/>
@@ -211,7 +211,7 @@
             <w:noProof/>
             <w:webHidden/>
           </w:rPr>
-          <w:instrText xml:space="preserve"> PAGEREF _Toc63880249 \h </w:instrText>
+          <w:instrText xml:space="preserve"> PAGEREF _Toc63918474 \h </w:instrText>
         </w:r>
         <w:r>
           <w:rPr>
@@ -254,7 +254,7 @@
           <w:szCs w:val="22"/>
         </w:rPr>
       </w:pPr>
-      <w:hyperlink w:anchor="_Toc63880250" w:history="1">
+      <w:hyperlink w:anchor="_Toc63918475" w:history="1">
         <w:r>
           <w:rPr>
             <w:rStyle w:val="Hyperlink"/>
@@ -281,7 +281,7 @@
             <w:noProof/>
             <w:webHidden/>
           </w:rPr>
-          <w:instrText xml:space="preserve"> PAGEREF _Toc63880250 \h </w:instrText>
+          <w:instrText xml:space="preserve"> PAGEREF _Toc63918475 \h </w:instrText>
         </w:r>
         <w:r>
           <w:rPr>
@@ -324,7 +324,7 @@
           <w:szCs w:val="22"/>
         </w:rPr>
       </w:pPr>
-      <w:hyperlink w:anchor="_Toc63880251" w:history="1">
+      <w:hyperlink w:anchor="_Toc63918476" w:history="1">
         <w:r>
           <w:rPr>
             <w:rStyle w:val="Hyperlink"/>
@@ -351,7 +351,7 @@
             <w:noProof/>
             <w:webHidden/>
           </w:rPr>
-          <w:instrText xml:space="preserve"> PAGEREF _Toc63880251 \h </w:instrText>
+          <w:instrText xml:space="preserve"> PAGEREF _Toc63918476 \h </w:instrText>
         </w:r>
         <w:r>
           <w:rPr>
@@ -394,7 +394,7 @@
           <w:szCs w:val="22"/>
         </w:rPr>
       </w:pPr>
-      <w:hyperlink w:anchor="_Toc63880252" w:history="1">
+      <w:hyperlink w:anchor="_Toc63918477" w:history="1">
         <w:r>
           <w:rPr>
             <w:rStyle w:val="Hyperlink"/>
@@ -421,7 +421,7 @@
             <w:noProof/>
             <w:webHidden/>
           </w:rPr>
-          <w:instrText xml:space="preserve"> PAGEREF _Toc63880252 \h </w:instrText>
+          <w:instrText xml:space="preserve"> PAGEREF _Toc63918477 \h </w:instrText>
         </w:r>
         <w:r>
           <w:rPr>
@@ -464,7 +464,77 @@
           <w:szCs w:val="22"/>
         </w:rPr>
       </w:pPr>
-      <w:hyperlink w:anchor="_Toc63880253" w:history="1">
+      <w:hyperlink w:anchor="_Toc63918478" w:history="1">
+        <w:r>
+          <w:rPr>
+            <w:rStyle w:val="Hyperlink"/>
+            <w:noProof/>
+          </w:rPr>
+          <w:t>Kinematics optimization(?)</w:t>
+        </w:r>
+        <w:r>
+          <w:rPr>
+            <w:noProof/>
+            <w:webHidden/>
+          </w:rPr>
+          <w:tab/>
+        </w:r>
+        <w:r>
+          <w:rPr>
+            <w:noProof/>
+            <w:webHidden/>
+          </w:rPr>
+          <w:fldChar w:fldCharType="begin"/>
+        </w:r>
+        <w:r>
+          <w:rPr>
+            <w:noProof/>
+            <w:webHidden/>
+          </w:rPr>
+          <w:instrText xml:space="preserve"> PAGEREF _Toc63918478 \h </w:instrText>
+        </w:r>
+        <w:r>
+          <w:rPr>
+            <w:noProof/>
+            <w:webHidden/>
+          </w:rPr>
+        </w:r>
+        <w:r>
+          <w:rPr>
+            <w:noProof/>
+            <w:webHidden/>
+          </w:rPr>
+          <w:fldChar w:fldCharType="separate"/>
+        </w:r>
+        <w:r>
+          <w:rPr>
+            <w:noProof/>
+            <w:webHidden/>
+          </w:rPr>
+          <w:t>3</w:t>
+        </w:r>
+        <w:r>
+          <w:rPr>
+            <w:noProof/>
+            <w:webHidden/>
+          </w:rPr>
+          <w:fldChar w:fldCharType="end"/>
+        </w:r>
+      </w:hyperlink>
+    </w:p>
+    <w:p>
+      <w:pPr>
+        <w:pStyle w:val="MyTOC"/>
+        <w:rPr>
+          <w:b/>
+          <w:bCs/>
+          <w:caps/>
+          <w:noProof/>
+          <w:sz w:val="22"/>
+          <w:szCs w:val="22"/>
+        </w:rPr>
+      </w:pPr>
+      <w:hyperlink w:anchor="_Toc63918479" w:history="1">
         <w:r>
           <w:rPr>
             <w:rStyle w:val="Hyperlink"/>
@@ -491,7 +561,7 @@
             <w:noProof/>
             <w:webHidden/>
           </w:rPr>
-          <w:instrText xml:space="preserve"> PAGEREF _Toc63880253 \h </w:instrText>
+          <w:instrText xml:space="preserve"> PAGEREF _Toc63918479 \h </w:instrText>
         </w:r>
         <w:r>
           <w:rPr>
@@ -511,7 +581,7 @@
             <w:noProof/>
             <w:webHidden/>
           </w:rPr>
-          <w:t>2</w:t>
+          <w:t>3</w:t>
         </w:r>
         <w:r>
           <w:rPr>
@@ -546,18 +616,13 @@
       <w:pPr>
         <w:pStyle w:val="Heading1"/>
       </w:pPr>
-      <w:bookmarkStart w:id="1" w:name="_Toc63880248"/>
+      <w:bookmarkStart w:id="1" w:name="_Toc63918473"/>
       <w:r>
         <w:t>Accelerated motion</w:t>
       </w:r>
       <w:bookmarkEnd w:id="1"/>
     </w:p>
     <w:p>
-      <w:r>
-        <w:rPr>
-          <w:noProof/>
-        </w:rPr>
-      </w:r>
       <w:r>
         <w:pict>
           <v:group id="_x0000_s120368" editas="canvas" style="width:481.95pt;height:245.2pt;mso-position-horizontal-relative:char;mso-position-vertical-relative:line" coordorigin="1134,1967" coordsize="9639,4904">
@@ -1327,7 +1392,7 @@
                 </v:textbox>
               </v:shape>
               <v:shape id="_x0000_s120640" type="#_x0000_t32" style="position:absolute;left:2290;top:3149;width:397;height:1" o:connectortype="straight" strokecolor="red" strokeweight="1.5pt">
-                <v:stroke endarrow="block"/>
+                <v:stroke dashstyle="1 1" endarrow="block"/>
               </v:shape>
               <v:shape id="_x0000_s120641" type="#_x0000_t202" style="position:absolute;left:2660;top:2981;width:382;height:283" filled="f" fillcolor="white [3212]" stroked="f">
                 <v:textbox style="mso-next-textbox:#_x0000_s120641" inset="0,.5mm,0,.5mm">
@@ -1376,10 +1441,10 @@
           <w:position w:val="-10"/>
         </w:rPr>
         <w:object w:dxaOrig="1540" w:dyaOrig="340">
-          <v:shape id="_x0000_i1027" type="#_x0000_t75" style="width:77.2pt;height:17.3pt" o:ole="">
+          <v:shape id="_x0000_i1028" type="#_x0000_t75" style="width:77.35pt;height:17.2pt" o:ole="">
             <v:imagedata r:id="rId9" o:title=""/>
           </v:shape>
-          <o:OLEObject Type="Embed" ProgID="Equation.3" ShapeID="_x0000_i1027" DrawAspect="Content" ObjectID="_1674496046" r:id="rId10"/>
+          <o:OLEObject Type="Embed" ProgID="Equation.3" ShapeID="_x0000_i1028" DrawAspect="Content" ObjectID="_1674535235" r:id="rId10"/>
         </w:object>
       </w:r>
       <w:r>
@@ -1390,10 +1455,10 @@
           <w:position w:val="-10"/>
         </w:rPr>
         <w:object w:dxaOrig="1600" w:dyaOrig="340">
-          <v:shape id="_x0000_i1028" type="#_x0000_t75" style="width:80.05pt;height:17.3pt" o:ole="">
+          <v:shape id="_x0000_i1029" type="#_x0000_t75" style="width:80.05pt;height:17.2pt" o:ole="">
             <v:imagedata r:id="rId11" o:title=""/>
           </v:shape>
-          <o:OLEObject Type="Embed" ProgID="Equation.3" ShapeID="_x0000_i1028" DrawAspect="Content" ObjectID="_1674496047" r:id="rId12"/>
+          <o:OLEObject Type="Embed" ProgID="Equation.3" ShapeID="_x0000_i1029" DrawAspect="Content" ObjectID="_1674535236" r:id="rId12"/>
         </w:object>
       </w:r>
       <w:r>
@@ -1404,10 +1469,10 @@
           <w:position w:val="-10"/>
         </w:rPr>
         <w:object w:dxaOrig="1579" w:dyaOrig="340">
-          <v:shape id="_x0000_i1029" type="#_x0000_t75" style="width:78.9pt;height:17.3pt" o:ole="">
+          <v:shape id="_x0000_i1030" type="#_x0000_t75" style="width:79pt;height:17.2pt" o:ole="">
             <v:imagedata r:id="rId13" o:title=""/>
           </v:shape>
-          <o:OLEObject Type="Embed" ProgID="Equation.3" ShapeID="_x0000_i1029" DrawAspect="Content" ObjectID="_1674496048" r:id="rId14"/>
+          <o:OLEObject Type="Embed" ProgID="Equation.3" ShapeID="_x0000_i1030" DrawAspect="Content" ObjectID="_1674535237" r:id="rId14"/>
         </w:object>
       </w:r>
     </w:p>
@@ -1415,7 +1480,7 @@
       <w:pPr>
         <w:pStyle w:val="Heading1"/>
       </w:pPr>
-      <w:bookmarkStart w:id="2" w:name="_Toc63880249"/>
+      <w:bookmarkStart w:id="2" w:name="_Toc63918474"/>
       <w:r>
         <w:t>Resistor</w:t>
       </w:r>
@@ -1423,15 +1488,10 @@
     </w:p>
     <w:p>
       <w:r>
-        <w:rPr>
-          <w:noProof/>
-        </w:rPr>
-      </w:r>
-      <w:r>
         <w:pict>
-          <v:group id="_x0000_s120686" editas="canvas" style="width:481.95pt;height:150.1pt;mso-position-horizontal-relative:char;mso-position-vertical-relative:line" coordorigin="1134,12127" coordsize="9639,3002">
+          <v:group id="_x0000_s120686" editas="canvas" style="width:481.95pt;height:110.7pt;mso-position-horizontal-relative:char;mso-position-vertical-relative:line" coordorigin="1134,12447" coordsize="9639,2214">
             <o:lock v:ext="edit" aspectratio="t"/>
-            <v:shape id="_x0000_s120687" type="#_x0000_t75" style="position:absolute;left:1134;top:12127;width:9639;height:3002" o:preferrelative="f">
+            <v:shape id="_x0000_s120687" type="#_x0000_t75" style="position:absolute;left:1134;top:12447;width:9639;height:2214" o:preferrelative="f">
               <v:fill o:detectmouseclick="t"/>
               <v:path o:extrusionok="t" o:connecttype="none"/>
               <o:lock v:ext="edit" text="t"/>
@@ -1526,17 +1586,17 @@
             <v:rect id="_x0000_s120717" style="position:absolute;left:6921;top:13803;width:568;height:564" filled="f" strokecolor="black [3213]">
               <o:lock v:ext="edit" aspectratio="t"/>
             </v:rect>
-            <v:shape id="_x0000_s120718" type="#_x0000_t32" style="position:absolute;left:1807;top:13522;width:569;height:1" o:connectortype="straight" strokecolor="black [3213]"/>
-            <v:shape id="_x0000_s120719" type="#_x0000_t32" style="position:absolute;left:2376;top:12673;width:283;height:849;flip:y" o:connectortype="straight" strokecolor="black [3213]"/>
+            <v:shape id="_x0000_s120718" type="#_x0000_t32" style="position:absolute;left:1807;top:13521;width:569;height:1" o:connectortype="straight" strokecolor="black [3213]"/>
+            <v:shape id="_x0000_s120719" type="#_x0000_t32" style="position:absolute;left:2376;top:12673;width:283;height:848;flip:y" o:connectortype="straight" strokecolor="black [3213]"/>
             <v:shape id="_x0000_s120720" type="#_x0000_t32" style="position:absolute;left:2659;top:12673;width:570;height:1694" o:connectortype="straight" strokecolor="black [3213]"/>
             <v:shape id="_x0000_s120721" type="#_x0000_t32" style="position:absolute;left:3229;top:12673;width:568;height:1694;flip:y" o:connectortype="straight" strokecolor="black [3213]"/>
             <v:shape id="_x0000_s120722" type="#_x0000_t32" style="position:absolute;left:3797;top:12673;width:569;height:1694" o:connectortype="straight" strokecolor="black [3213]"/>
-            <v:shape id="_x0000_s120723" type="#_x0000_t32" style="position:absolute;left:4366;top:12673;width:569;height:1694;flip:y" o:connectortype="straight" strokecolor="black [3213]"/>
-            <v:shape id="_x0000_s120724" type="#_x0000_t32" style="position:absolute;left:4935;top:12673;width:567;height:1694" o:connectortype="straight" strokecolor="black [3213]"/>
+            <v:shape id="_x0000_s120723" type="#_x0000_t32" style="position:absolute;left:4366;top:12673;width:568;height:1694;flip:y" o:connectortype="straight" strokecolor="black [3213]"/>
+            <v:shape id="_x0000_s120724" type="#_x0000_t32" style="position:absolute;left:4934;top:12673;width:568;height:1694" o:connectortype="straight" strokecolor="black [3213]"/>
             <v:shape id="_x0000_s120725" type="#_x0000_t32" style="position:absolute;left:5502;top:12673;width:568;height:1694;flip:y" o:connectortype="straight" strokecolor="black [3213]"/>
-            <v:shape id="_x0000_s120726" type="#_x0000_t32" style="position:absolute;left:6070;top:12673;width:568;height:1694" o:connectortype="straight" strokecolor="black [3213]"/>
-            <v:shape id="_x0000_s120727" type="#_x0000_t32" style="position:absolute;left:6638;top:13522;width:283;height:845;flip:y" o:connectortype="straight" strokecolor="black [3213]"/>
-            <v:shape id="_x0000_s120728" type="#_x0000_t32" style="position:absolute;left:6921;top:13522;width:569;height:1" o:connectortype="straight" strokecolor="black [3213]"/>
+            <v:shape id="_x0000_s120726" type="#_x0000_t32" style="position:absolute;left:6070;top:12673;width:567;height:1694" o:connectortype="straight" strokecolor="black [3213]"/>
+            <v:shape id="_x0000_s120727" type="#_x0000_t32" style="position:absolute;left:6637;top:13521;width:284;height:846;flip:y" o:connectortype="straight" strokecolor="black [3213]"/>
+            <v:shape id="_x0000_s120728" type="#_x0000_t32" style="position:absolute;left:6921;top:13521;width:569;height:1" o:connectortype="straight" strokecolor="black [3213]"/>
             <w10:wrap type="none"/>
             <w10:anchorlock/>
           </v:group>
@@ -1548,8 +1608,9 @@
       <w:pPr>
         <w:pStyle w:val="Heading1"/>
       </w:pPr>
-      <w:bookmarkStart w:id="3" w:name="_Toc63880250"/>
-      <w:r>
+      <w:bookmarkStart w:id="3" w:name="_Toc63918475"/>
+      <w:r>
+        <w:lastRenderedPageBreak/>
         <w:t>Secant</w:t>
       </w:r>
       <w:r>
@@ -2326,7 +2387,7 @@
             <w10:wrap type="none"/>
             <w10:anchorlock/>
           </v:group>
-          <o:OLEObject Type="Embed" ProgID="Equation.3" ShapeID="_x0000_s119953" DrawAspect="Content" ObjectID="_1674496049" r:id="rId16"/>
+          <o:OLEObject Type="Embed" ProgID="Equation.3" ShapeID="_x0000_s119953" DrawAspect="Content" ObjectID="_1674535255" r:id="rId16"/>
         </w:pict>
       </w:r>
     </w:p>
@@ -2335,7 +2396,7 @@
       <w:pPr>
         <w:pStyle w:val="Heading1"/>
       </w:pPr>
-      <w:bookmarkStart w:id="4" w:name="_Toc63880251"/>
+      <w:bookmarkStart w:id="4" w:name="_Toc63918476"/>
       <w:r>
         <w:t>Regula falsi method</w:t>
       </w:r>
@@ -3079,18 +3140,18 @@
             <w10:wrap type="none"/>
             <w10:anchorlock/>
           </v:group>
-          <o:OLEObject Type="Embed" ProgID="Equation.3" ShapeID="_x0000_s120018" DrawAspect="Content" ObjectID="_1674496050" r:id="rId18"/>
+          <o:OLEObject Type="Embed" ProgID="Equation.3" ShapeID="_x0000_s120018" DrawAspect="Content" ObjectID="_1674535256" r:id="rId18"/>
         </w:pict>
       </w:r>
     </w:p>
-    <w:p/>
     <w:p/>
     <w:p>
       <w:pPr>
         <w:pStyle w:val="Heading1"/>
       </w:pPr>
-      <w:bookmarkStart w:id="5" w:name="_Toc63880252"/>
-      <w:r>
+      <w:bookmarkStart w:id="5" w:name="_Toc63918477"/>
+      <w:r>
+        <w:lastRenderedPageBreak/>
         <w:t xml:space="preserve">DC circuit R and </w:t>
       </w:r>
       <w:r>
@@ -3102,11 +3163,6 @@
       <w:bookmarkEnd w:id="5"/>
     </w:p>
     <w:p>
-      <w:r>
-        <w:rPr>
-          <w:noProof/>
-        </w:rPr>
-      </w:r>
       <w:r>
         <w:pict>
           <v:group id="_x0000_s120732" editas="canvas" style="width:481.95pt;height:223.3pt;mso-position-horizontal-relative:char;mso-position-vertical-relative:line" coordorigin="1134,2868" coordsize="9639,4466">
@@ -5024,14 +5080,768 @@
       <w:pPr>
         <w:pStyle w:val="Heading1"/>
       </w:pPr>
-      <w:bookmarkStart w:id="6" w:name="_Toc63880253"/>
+      <w:bookmarkStart w:id="6" w:name="_Toc63918478"/>
+      <w:r>
+        <w:t>Kinematics optimization</w:t>
+      </w:r>
+      <w:r>
+        <w:t>(?)</w:t>
+      </w:r>
+      <w:bookmarkEnd w:id="6"/>
+    </w:p>
+    <w:p>
+      <w:r>
+        <w:rPr>
+          <w:noProof/>
+        </w:rPr>
+      </w:r>
+      <w:r>
+        <w:pict>
+          <v:group id="_x0000_s138462" editas="canvas" style="width:481.95pt;height:117.6pt;mso-position-horizontal-relative:char;mso-position-vertical-relative:line" coordorigin="1134,9040" coordsize="9639,2352">
+            <o:lock v:ext="edit" aspectratio="t"/>
+            <v:shape id="_x0000_s138461" type="#_x0000_t75" style="position:absolute;left:1134;top:9040;width:9639;height:2352" o:preferrelative="f">
+              <v:fill o:detectmouseclick="t"/>
+              <v:path o:extrusionok="t" o:connecttype="none"/>
+              <o:lock v:ext="edit" text="t"/>
+            </v:shape>
+            <v:shape id="_x0000_s138482" style="position:absolute;left:3738;top:9934;width:880;height:891" coordsize="880,891" path="m,891r880,l,,,891xe" fillcolor="#eaf1dd [662]" stroked="f" strokecolor="black [3213]">
+              <v:path arrowok="t"/>
+            </v:shape>
+            <v:shape id="_x0000_s138481" style="position:absolute;left:2934;top:9934;width:805;height:889" coordsize="805,889" path="m,889r805,l804,,4,4,,889xe" fillcolor="#f2dbdb [661]" stroked="f" strokecolor="black [3213]">
+              <v:path arrowok="t"/>
+            </v:shape>
+            <v:shape id="_x0000_s138479" style="position:absolute;left:2372;top:9933;width:562;height:890" coordsize="562,890" path="m,890l562,r,890l,890xe" fillcolor="#dbe5f1 [660]" stroked="f" strokecolor="black [3213]">
+              <v:path arrowok="t"/>
+            </v:shape>
+            <v:shape id="_x0000_s138463" type="#_x0000_t32" style="position:absolute;left:2274;top:10823;width:2834;height:2" o:connectortype="straight" strokecolor="black [3213]">
+              <v:stroke endarrow="block"/>
+            </v:shape>
+            <v:shape id="_x0000_s138464" type="#_x0000_t32" style="position:absolute;left:2372;top:9219;width:1;height:1701;flip:y" o:connectortype="straight" strokecolor="black [3213]">
+              <v:stroke endarrow="block"/>
+            </v:shape>
+            <v:oval id="_x0000_s138465" style="position:absolute;left:2344;top:10795;width:57;height:57;flip:x" fillcolor="black [3213]" strokecolor="black [3213]">
+              <o:lock v:ext="edit" aspectratio="t"/>
+            </v:oval>
+            <v:oval id="_x0000_s138466" style="position:absolute;left:2904;top:10805;width:57;height:57;flip:x" fillcolor="black [3213]" strokecolor="black [3213]">
+              <o:lock v:ext="edit" aspectratio="t"/>
+            </v:oval>
+            <v:oval id="_x0000_s138467" style="position:absolute;left:3709;top:10805;width:57;height:57;flip:x" fillcolor="black [3213]" strokecolor="black [3213]">
+              <o:lock v:ext="edit" aspectratio="t"/>
+            </v:oval>
+            <v:oval id="_x0000_s138468" style="position:absolute;left:4594;top:10805;width:57;height:57;flip:x" fillcolor="black [3213]" strokecolor="black [3213]">
+              <o:lock v:ext="edit" aspectratio="t"/>
+            </v:oval>
+            <v:oval id="_x0000_s138469" style="position:absolute;left:2344;top:9905;width:57;height:57;flip:x" fillcolor="black [3213]" strokecolor="black [3213]">
+              <o:lock v:ext="edit" aspectratio="t"/>
+            </v:oval>
+            <v:oval id="_x0000_s138470" style="position:absolute;left:2904;top:9905;width:57;height:57;flip:x" fillcolor="black [3213]" strokecolor="black [3213]">
+              <o:lock v:ext="edit" aspectratio="t"/>
+            </v:oval>
+            <v:oval id="_x0000_s138471" style="position:absolute;left:3709;top:9905;width:57;height:57;flip:x" fillcolor="black [3213]" strokecolor="black [3213]">
+              <o:lock v:ext="edit" aspectratio="t"/>
+            </v:oval>
+            <v:shape id="_x0000_s138473" type="#_x0000_t32" style="position:absolute;left:2393;top:9953;width:520;height:850;flip:y" o:connectortype="straight" strokecolor="#0070c0" strokeweight="1pt"/>
+            <v:shape id="_x0000_s138474" type="#_x0000_t32" style="position:absolute;left:2962;top:9933;width:748;height:1" o:connectortype="straight" strokecolor="#c00000" strokeweight="1pt"/>
+            <v:shape id="_x0000_s138475" type="#_x0000_t32" style="position:absolute;left:3758;top:9953;width:845;height:860" o:connectortype="straight" strokecolor="#00b050" strokeweight="1pt"/>
+            <v:shape id="_x0000_s138476" type="#_x0000_t32" style="position:absolute;left:2933;top:9962;width:1;height:843;flip:y" o:connectortype="straight" strokecolor="gray [1629]">
+              <v:stroke dashstyle="dash"/>
+            </v:shape>
+            <v:shape id="_x0000_s138477" type="#_x0000_t32" style="position:absolute;left:3738;top:9962;width:1;height:843;flip:y" o:connectortype="straight" strokecolor="gray [1629]">
+              <v:stroke dashstyle="dash"/>
+            </v:shape>
+            <v:shape id="_x0000_s138478" type="#_x0000_t32" style="position:absolute;left:2402;top:9933;width:503;height:1" o:connectortype="straight" strokecolor="gray [1629]">
+              <v:stroke dashstyle="dash"/>
+            </v:shape>
+            <v:shape id="_x0000_s138483" type="#_x0000_t202" style="position:absolute;left:2548;top:10480;width:365;height:283" filled="f" fillcolor="white [3212]" stroked="f">
+              <v:textbox style="mso-next-textbox:#_x0000_s138483" inset="0,.5mm,0,.5mm">
+                <w:txbxContent>
+                  <w:p>
+                    <w:pPr>
+                      <w:jc w:val="center"/>
+                      <w:rPr>
+                        <w:rFonts w:ascii="Times New Roman" w:hAnsi="Times New Roman" w:cs="Times New Roman"/>
+                        <w:sz w:val="20"/>
+                        <w:szCs w:val="20"/>
+                      </w:rPr>
+                    </w:pPr>
+                    <w:r>
+                      <w:rPr>
+                        <w:rFonts w:ascii="Times New Roman" w:hAnsi="Times New Roman" w:cs="Times New Roman"/>
+                        <w:i/>
+                        <w:sz w:val="20"/>
+                        <w:szCs w:val="20"/>
+                      </w:rPr>
+                      <w:t>A</w:t>
+                    </w:r>
+                    <w:r>
+                      <w:rPr>
+                        <w:rFonts w:ascii="Times New Roman" w:hAnsi="Times New Roman" w:cs="Times New Roman"/>
+                        <w:sz w:val="20"/>
+                        <w:szCs w:val="20"/>
+                        <w:vertAlign w:val="subscript"/>
+                      </w:rPr>
+                      <w:t>1</w:t>
+                    </w:r>
+                  </w:p>
+                </w:txbxContent>
+              </v:textbox>
+            </v:shape>
+            <v:shape id="_x0000_s138484" type="#_x0000_t202" style="position:absolute;left:3148;top:10240;width:365;height:283" filled="f" fillcolor="white [3212]" stroked="f">
+              <v:textbox style="mso-next-textbox:#_x0000_s138484" inset="0,.5mm,0,.5mm">
+                <w:txbxContent>
+                  <w:p>
+                    <w:pPr>
+                      <w:jc w:val="center"/>
+                      <w:rPr>
+                        <w:rFonts w:ascii="Times New Roman" w:hAnsi="Times New Roman" w:cs="Times New Roman"/>
+                        <w:sz w:val="20"/>
+                        <w:szCs w:val="20"/>
+                      </w:rPr>
+                    </w:pPr>
+                    <w:r>
+                      <w:rPr>
+                        <w:rFonts w:ascii="Times New Roman" w:hAnsi="Times New Roman" w:cs="Times New Roman"/>
+                        <w:i/>
+                        <w:sz w:val="20"/>
+                        <w:szCs w:val="20"/>
+                      </w:rPr>
+                      <w:t>A</w:t>
+                    </w:r>
+                    <w:r>
+                      <w:rPr>
+                        <w:rFonts w:ascii="Times New Roman" w:hAnsi="Times New Roman" w:cs="Times New Roman"/>
+                        <w:sz w:val="20"/>
+                        <w:szCs w:val="20"/>
+                        <w:vertAlign w:val="subscript"/>
+                      </w:rPr>
+                      <w:t>2</w:t>
+                    </w:r>
+                  </w:p>
+                </w:txbxContent>
+              </v:textbox>
+            </v:shape>
+            <v:shape id="_x0000_s138485" type="#_x0000_t202" style="position:absolute;left:3812;top:10328;width:365;height:283" filled="f" fillcolor="white [3212]" stroked="f">
+              <v:textbox style="mso-next-textbox:#_x0000_s138485" inset="0,.5mm,0,.5mm">
+                <w:txbxContent>
+                  <w:p>
+                    <w:pPr>
+                      <w:jc w:val="center"/>
+                      <w:rPr>
+                        <w:rFonts w:ascii="Times New Roman" w:hAnsi="Times New Roman" w:cs="Times New Roman"/>
+                        <w:sz w:val="20"/>
+                        <w:szCs w:val="20"/>
+                      </w:rPr>
+                    </w:pPr>
+                    <w:r>
+                      <w:rPr>
+                        <w:rFonts w:ascii="Times New Roman" w:hAnsi="Times New Roman" w:cs="Times New Roman"/>
+                        <w:i/>
+                        <w:sz w:val="20"/>
+                        <w:szCs w:val="20"/>
+                      </w:rPr>
+                      <w:t>A</w:t>
+                    </w:r>
+                    <w:r>
+                      <w:rPr>
+                        <w:rFonts w:ascii="Times New Roman" w:hAnsi="Times New Roman" w:cs="Times New Roman"/>
+                        <w:sz w:val="20"/>
+                        <w:szCs w:val="20"/>
+                        <w:vertAlign w:val="subscript"/>
+                      </w:rPr>
+                      <w:t>3</w:t>
+                    </w:r>
+                  </w:p>
+                </w:txbxContent>
+              </v:textbox>
+            </v:shape>
+            <v:shape id="_x0000_s138486" type="#_x0000_t202" style="position:absolute;left:2187;top:10920;width:365;height:283" filled="f" fillcolor="white [3212]" stroked="f">
+              <v:textbox style="mso-next-textbox:#_x0000_s138486" inset="0,.5mm,0,.5mm">
+                <w:txbxContent>
+                  <w:p>
+                    <w:pPr>
+                      <w:jc w:val="center"/>
+                      <w:rPr>
+                        <w:rFonts w:ascii="Times New Roman" w:hAnsi="Times New Roman" w:cs="Times New Roman"/>
+                        <w:sz w:val="20"/>
+                        <w:szCs w:val="20"/>
+                      </w:rPr>
+                    </w:pPr>
+                    <w:r>
+                      <w:rPr>
+                        <w:rFonts w:ascii="Times New Roman" w:hAnsi="Times New Roman" w:cs="Times New Roman"/>
+                        <w:sz w:val="20"/>
+                        <w:szCs w:val="20"/>
+                      </w:rPr>
+                      <w:t>0</w:t>
+                    </w:r>
+                  </w:p>
+                </w:txbxContent>
+              </v:textbox>
+            </v:shape>
+            <v:shape id="_x0000_s138488" type="#_x0000_t202" style="position:absolute;left:2739;top:10920;width:365;height:283" filled="f" fillcolor="white [3212]" stroked="f">
+              <v:textbox style="mso-next-textbox:#_x0000_s138488" inset="0,.5mm,0,.5mm">
+                <w:txbxContent>
+                  <w:p>
+                    <w:pPr>
+                      <w:jc w:val="center"/>
+                      <w:rPr>
+                        <w:rFonts w:ascii="Times New Roman" w:hAnsi="Times New Roman" w:cs="Times New Roman"/>
+                        <w:sz w:val="20"/>
+                        <w:szCs w:val="20"/>
+                      </w:rPr>
+                    </w:pPr>
+                    <w:r>
+                      <w:rPr>
+                        <w:rFonts w:ascii="Times New Roman" w:hAnsi="Times New Roman" w:cs="Times New Roman"/>
+                        <w:i/>
+                        <w:sz w:val="20"/>
+                        <w:szCs w:val="20"/>
+                      </w:rPr>
+                      <w:t>t</w:t>
+                    </w:r>
+                    <w:r>
+                      <w:rPr>
+                        <w:rFonts w:ascii="Times New Roman" w:hAnsi="Times New Roman" w:cs="Times New Roman"/>
+                        <w:sz w:val="20"/>
+                        <w:szCs w:val="20"/>
+                        <w:vertAlign w:val="subscript"/>
+                      </w:rPr>
+                      <w:t>up</w:t>
+                    </w:r>
+                  </w:p>
+                </w:txbxContent>
+              </v:textbox>
+            </v:shape>
+            <v:shape id="_x0000_s138489" type="#_x0000_t202" style="position:absolute;left:3547;top:10920;width:365;height:283" filled="f" fillcolor="white [3212]" stroked="f">
+              <v:textbox style="mso-next-textbox:#_x0000_s138489" inset="0,.5mm,0,.5mm">
+                <w:txbxContent>
+                  <w:p>
+                    <w:pPr>
+                      <w:jc w:val="center"/>
+                      <w:rPr>
+                        <w:rFonts w:ascii="Times New Roman" w:hAnsi="Times New Roman" w:cs="Times New Roman"/>
+                        <w:sz w:val="20"/>
+                        <w:szCs w:val="20"/>
+                        <w:vertAlign w:val="subscript"/>
+                      </w:rPr>
+                    </w:pPr>
+                    <w:r>
+                      <w:rPr>
+                        <w:rFonts w:ascii="Times New Roman" w:hAnsi="Times New Roman" w:cs="Times New Roman"/>
+                        <w:i/>
+                        <w:sz w:val="20"/>
+                        <w:szCs w:val="20"/>
+                      </w:rPr>
+                      <w:t>t</w:t>
+                    </w:r>
+                    <w:r>
+                      <w:rPr>
+                        <w:rFonts w:ascii="Times New Roman" w:hAnsi="Times New Roman" w:cs="Times New Roman"/>
+                        <w:sz w:val="20"/>
+                        <w:szCs w:val="20"/>
+                        <w:vertAlign w:val="subscript"/>
+                      </w:rPr>
+                      <w:t>down</w:t>
+                    </w:r>
+                  </w:p>
+                </w:txbxContent>
+              </v:textbox>
+            </v:shape>
+            <v:shape id="_x0000_s138490" type="#_x0000_t202" style="position:absolute;left:4435;top:10920;width:365;height:283" filled="f" fillcolor="white [3212]" stroked="f">
+              <v:textbox style="mso-next-textbox:#_x0000_s138490" inset="0,.5mm,0,.5mm">
+                <w:txbxContent>
+                  <w:p>
+                    <w:pPr>
+                      <w:jc w:val="center"/>
+                      <w:rPr>
+                        <w:rFonts w:ascii="Times New Roman" w:hAnsi="Times New Roman" w:cs="Times New Roman"/>
+                        <w:sz w:val="20"/>
+                        <w:szCs w:val="20"/>
+                      </w:rPr>
+                    </w:pPr>
+                    <w:r>
+                      <w:rPr>
+                        <w:rFonts w:ascii="Times New Roman" w:hAnsi="Times New Roman" w:cs="Times New Roman"/>
+                        <w:i/>
+                        <w:sz w:val="20"/>
+                        <w:szCs w:val="20"/>
+                      </w:rPr>
+                      <w:t>t</w:t>
+                    </w:r>
+                    <w:r>
+                      <w:rPr>
+                        <w:rFonts w:ascii="Times New Roman" w:hAnsi="Times New Roman" w:cs="Times New Roman"/>
+                        <w:sz w:val="20"/>
+                        <w:szCs w:val="20"/>
+                        <w:vertAlign w:val="subscript"/>
+                      </w:rPr>
+                      <w:t>stop</w:t>
+                    </w:r>
+                  </w:p>
+                </w:txbxContent>
+              </v:textbox>
+            </v:shape>
+            <v:shape id="_x0000_s138491" type="#_x0000_t202" style="position:absolute;left:1935;top:9786;width:365;height:283" filled="f" fillcolor="white [3212]" stroked="f">
+              <v:textbox style="mso-next-textbox:#_x0000_s138491" inset="0,.5mm,0,.5mm">
+                <w:txbxContent>
+                  <w:p>
+                    <w:pPr>
+                      <w:jc w:val="center"/>
+                      <w:rPr>
+                        <w:rFonts w:ascii="Times New Roman" w:hAnsi="Times New Roman" w:cs="Times New Roman"/>
+                        <w:i/>
+                        <w:sz w:val="20"/>
+                        <w:szCs w:val="20"/>
+                      </w:rPr>
+                    </w:pPr>
+                    <w:r>
+                      <w:rPr>
+                        <w:rFonts w:ascii="Times New Roman" w:hAnsi="Times New Roman" w:cs="Times New Roman"/>
+                        <w:i/>
+                        <w:sz w:val="20"/>
+                        <w:szCs w:val="20"/>
+                      </w:rPr>
+                      <w:t>v</w:t>
+                    </w:r>
+                    <w:r>
+                      <w:rPr>
+                        <w:rFonts w:ascii="Times New Roman" w:hAnsi="Times New Roman" w:cs="Times New Roman"/>
+                        <w:sz w:val="20"/>
+                        <w:szCs w:val="20"/>
+                        <w:vertAlign w:val="subscript"/>
+                      </w:rPr>
+                      <w:t>max</w:t>
+                    </w:r>
+                  </w:p>
+                </w:txbxContent>
+              </v:textbox>
+            </v:shape>
+            <v:shape id="_x0000_s138492" type="#_x0000_t202" style="position:absolute;left:2039;top:9122;width:273;height:283" filled="f" fillcolor="white [3212]" stroked="f">
+              <v:textbox style="mso-next-textbox:#_x0000_s138492" inset="0,.5mm,0,.5mm">
+                <w:txbxContent>
+                  <w:p>
+                    <w:pPr>
+                      <w:jc w:val="center"/>
+                      <w:rPr>
+                        <w:rFonts w:ascii="Times New Roman" w:hAnsi="Times New Roman" w:cs="Times New Roman"/>
+                        <w:i/>
+                        <w:sz w:val="20"/>
+                        <w:szCs w:val="20"/>
+                      </w:rPr>
+                    </w:pPr>
+                    <w:r>
+                      <w:rPr>
+                        <w:rFonts w:ascii="Times New Roman" w:hAnsi="Times New Roman" w:cs="Times New Roman"/>
+                        <w:i/>
+                        <w:sz w:val="20"/>
+                        <w:szCs w:val="20"/>
+                      </w:rPr>
+                      <w:t>v</w:t>
+                    </w:r>
+                  </w:p>
+                </w:txbxContent>
+              </v:textbox>
+            </v:shape>
+            <v:shape id="_x0000_s138493" type="#_x0000_t202" style="position:absolute;left:4875;top:10920;width:365;height:283" filled="f" fillcolor="white [3212]" stroked="f">
+              <v:textbox style="mso-next-textbox:#_x0000_s138493" inset="0,.5mm,0,.5mm">
+                <w:txbxContent>
+                  <w:p>
+                    <w:pPr>
+                      <w:jc w:val="center"/>
+                      <w:rPr>
+                        <w:rFonts w:ascii="Times New Roman" w:hAnsi="Times New Roman" w:cs="Times New Roman"/>
+                        <w:i/>
+                        <w:sz w:val="20"/>
+                        <w:szCs w:val="20"/>
+                      </w:rPr>
+                    </w:pPr>
+                    <w:r>
+                      <w:rPr>
+                        <w:rFonts w:ascii="Times New Roman" w:hAnsi="Times New Roman" w:cs="Times New Roman"/>
+                        <w:i/>
+                        <w:sz w:val="20"/>
+                        <w:szCs w:val="20"/>
+                      </w:rPr>
+                      <w:t>t</w:t>
+                    </w:r>
+                  </w:p>
+                </w:txbxContent>
+              </v:textbox>
+            </v:shape>
+            <w10:wrap type="none"/>
+            <w10:anchorlock/>
+          </v:group>
+        </w:pict>
+      </w:r>
+    </w:p>
+    <w:p>
+      <w:pPr>
+        <w:rPr>
+          <w:position w:val="-10"/>
+        </w:rPr>
+      </w:pPr>
+      <w:r>
+        <w:rPr>
+          <w:position w:val="-20"/>
+        </w:rPr>
+        <w:object w:dxaOrig="1120" w:dyaOrig="520">
+          <v:shape id="_x0000_i1034" type="#_x0000_t75" style="width:56.4pt;height:26.35pt" o:ole="">
+            <v:imagedata r:id="rId19" o:title=""/>
+          </v:shape>
+          <o:OLEObject Type="Embed" ProgID="Equation.3" ShapeID="_x0000_i1034" DrawAspect="Content" ObjectID="_1674535238" r:id="rId20"/>
+        </w:object>
+      </w:r>
+      <w:r>
+        <w:rPr>
+          <w:position w:val="-10"/>
+        </w:rPr>
+        <w:tab/>
+      </w:r>
+      <w:r>
+        <w:rPr>
+          <w:position w:val="-12"/>
+        </w:rPr>
+        <w:object w:dxaOrig="1660" w:dyaOrig="320">
+          <v:shape id="_x0000_i1035" type="#_x0000_t75" style="width:83.3pt;height:16.1pt" o:ole="">
+            <v:imagedata r:id="rId21" o:title=""/>
+          </v:shape>
+          <o:OLEObject Type="Embed" ProgID="Equation.3" ShapeID="_x0000_i1035" DrawAspect="Content" ObjectID="_1674535239" r:id="rId22"/>
+        </w:object>
+      </w:r>
+      <w:r>
+        <w:rPr>
+          <w:position w:val="-10"/>
+        </w:rPr>
+        <w:tab/>
+      </w:r>
+      <w:r>
+        <w:rPr>
+          <w:position w:val="-20"/>
+        </w:rPr>
+        <w:object w:dxaOrig="1900" w:dyaOrig="520">
+          <v:shape id="_x0000_i1036" type="#_x0000_t75" style="width:95.1pt;height:26.35pt" o:ole="">
+            <v:imagedata r:id="rId23" o:title=""/>
+          </v:shape>
+          <o:OLEObject Type="Embed" ProgID="Equation.3" ShapeID="_x0000_i1036" DrawAspect="Content" ObjectID="_1674535240" r:id="rId24"/>
+        </w:object>
+      </w:r>
+      <w:r>
+        <w:rPr>
+          <w:position w:val="-10"/>
+        </w:rPr>
+        <w:tab/>
+      </w:r>
+      <w:r>
+        <w:rPr>
+          <w:position w:val="-26"/>
+        </w:rPr>
+        <w:object w:dxaOrig="1939" w:dyaOrig="580">
+          <v:shape id="_x0000_i1037" type="#_x0000_t75" style="width:97.25pt;height:29.55pt" o:ole="">
+            <v:imagedata r:id="rId25" o:title=""/>
+          </v:shape>
+          <o:OLEObject Type="Embed" ProgID="Equation.3" ShapeID="_x0000_i1037" DrawAspect="Content" ObjectID="_1674535241" r:id="rId26"/>
+        </w:object>
+      </w:r>
+    </w:p>
+    <w:p>
+      <w:pPr>
+        <w:rPr>
+          <w:position w:val="-10"/>
+        </w:rPr>
+      </w:pPr>
+      <w:r>
+        <w:rPr>
+          <w:position w:val="-26"/>
+        </w:rPr>
+        <w:object w:dxaOrig="1060" w:dyaOrig="600">
+          <v:shape id="_x0000_i1048" type="#_x0000_t75" style="width:53.2pt;height:30.65pt" o:ole="">
+            <v:imagedata r:id="rId27" o:title=""/>
+          </v:shape>
+          <o:OLEObject Type="Embed" ProgID="Equation.3" ShapeID="_x0000_i1048" DrawAspect="Content" ObjectID="_1674535242" r:id="rId28"/>
+        </w:object>
+      </w:r>
+      <w:r>
+        <w:rPr>
+          <w:position w:val="-10"/>
+        </w:rPr>
+        <w:tab/>
+      </w:r>
+      <w:r>
+        <w:rPr>
+          <w:position w:val="-10"/>
+        </w:rPr>
+        <w:object w:dxaOrig="940" w:dyaOrig="300">
+          <v:shape id="_x0000_i1040" type="#_x0000_t75" style="width:47.3pt;height:15.05pt" o:ole="">
+            <v:imagedata r:id="rId29" o:title=""/>
+          </v:shape>
+          <o:OLEObject Type="Embed" ProgID="Equation.3" ShapeID="_x0000_i1040" DrawAspect="Content" ObjectID="_1674535243" r:id="rId30"/>
+        </w:object>
+      </w:r>
+      <w:r>
+        <w:rPr>
+          <w:position w:val="-10"/>
+        </w:rPr>
+        <w:tab/>
+      </w:r>
+      <w:r>
+        <w:rPr>
+          <w:position w:val="-26"/>
+        </w:rPr>
+        <w:object w:dxaOrig="2580" w:dyaOrig="600">
+          <v:shape id="_x0000_i1041" type="#_x0000_t75" style="width:129.5pt;height:30.65pt" o:ole="">
+            <v:imagedata r:id="rId31" o:title=""/>
+          </v:shape>
+          <o:OLEObject Type="Embed" ProgID="Equation.3" ShapeID="_x0000_i1041" DrawAspect="Content" ObjectID="_1674535244" r:id="rId32"/>
+        </w:object>
+      </w:r>
+      <w:r>
+        <w:rPr>
+          <w:position w:val="-10"/>
+        </w:rPr>
+        <w:tab/>
+      </w:r>
+      <w:r>
+        <w:rPr>
+          <w:position w:val="-28"/>
+        </w:rPr>
+        <w:object w:dxaOrig="3700" w:dyaOrig="700">
+          <v:shape id="_x0000_i1042" type="#_x0000_t75" style="width:185.35pt;height:35.45pt" o:ole="">
+            <v:imagedata r:id="rId33" o:title=""/>
+          </v:shape>
+          <o:OLEObject Type="Embed" ProgID="Equation.3" ShapeID="_x0000_i1042" DrawAspect="Content" ObjectID="_1674535245" r:id="rId34"/>
+        </w:object>
+      </w:r>
+    </w:p>
+    <w:p>
+      <w:pPr>
+        <w:rPr>
+          <w:position w:val="-10"/>
+        </w:rPr>
+      </w:pPr>
+      <w:r>
+        <w:rPr>
+          <w:position w:val="-10"/>
+        </w:rPr>
+        <w:object w:dxaOrig="960" w:dyaOrig="300">
+          <v:shape id="_x0000_i1043" type="#_x0000_t75" style="width:48.35pt;height:15.05pt" o:ole="">
+            <v:imagedata r:id="rId35" o:title=""/>
+          </v:shape>
+          <o:OLEObject Type="Embed" ProgID="Equation.3" ShapeID="_x0000_i1043" DrawAspect="Content" ObjectID="_1674535246" r:id="rId36"/>
+        </w:object>
+      </w:r>
+      <w:r>
+        <w:rPr>
+          <w:position w:val="-10"/>
+        </w:rPr>
+        <w:tab/>
+      </w:r>
+      <w:r>
+        <w:rPr>
+          <w:position w:val="-12"/>
+        </w:rPr>
+        <w:object w:dxaOrig="1180" w:dyaOrig="320">
+          <v:shape id="_x0000_i1044" type="#_x0000_t75" style="width:59.1pt;height:16.1pt" o:ole="">
+            <v:imagedata r:id="rId37" o:title=""/>
+          </v:shape>
+          <o:OLEObject Type="Embed" ProgID="Equation.3" ShapeID="_x0000_i1044" DrawAspect="Content" ObjectID="_1674535247" r:id="rId38"/>
+        </w:object>
+      </w:r>
+      <w:r>
+        <w:rPr>
+          <w:position w:val="-10"/>
+        </w:rPr>
+        <w:tab/>
+      </w:r>
+      <w:r>
+        <w:rPr>
+          <w:position w:val="-12"/>
+        </w:rPr>
+        <w:object w:dxaOrig="840" w:dyaOrig="320">
+          <v:shape id="_x0000_i1045" type="#_x0000_t75" style="width:41.9pt;height:16.1pt" o:ole="">
+            <v:imagedata r:id="rId39" o:title=""/>
+          </v:shape>
+          <o:OLEObject Type="Embed" ProgID="Equation.3" ShapeID="_x0000_i1045" DrawAspect="Content" ObjectID="_1674535248" r:id="rId40"/>
+        </w:object>
+      </w:r>
+    </w:p>
+    <w:p>
+      <w:pPr>
+        <w:rPr>
+          <w:position w:val="-10"/>
+        </w:rPr>
+      </w:pPr>
+      <w:r>
+        <w:rPr>
+          <w:position w:val="-26"/>
+        </w:rPr>
+        <w:object w:dxaOrig="3600" w:dyaOrig="600">
+          <v:shape id="_x0000_i1049" type="#_x0000_t75" style="width:180.55pt;height:30.65pt" o:ole="">
+            <v:imagedata r:id="rId41" o:title=""/>
+          </v:shape>
+          <o:OLEObject Type="Embed" ProgID="Equation.3" ShapeID="_x0000_i1049" DrawAspect="Content" ObjectID="_1674535249" r:id="rId42"/>
+        </w:object>
+      </w:r>
+      <w:r>
+        <w:rPr>
+          <w:position w:val="-10"/>
+        </w:rPr>
+        <w:tab/>
+      </w:r>
+      <w:r>
+        <w:rPr>
+          <w:position w:val="-10"/>
+        </w:rPr>
+        <w:tab/>
+      </w:r>
+      <w:r>
+        <w:rPr>
+          <w:position w:val="-28"/>
+        </w:rPr>
+        <w:object w:dxaOrig="3260" w:dyaOrig="660">
+          <v:shape id="_x0000_i1050" type="#_x0000_t75" style="width:163.35pt;height:33.85pt" o:ole="">
+            <v:imagedata r:id="rId43" o:title=""/>
+          </v:shape>
+          <o:OLEObject Type="Embed" ProgID="Equation.3" ShapeID="_x0000_i1050" DrawAspect="Content" ObjectID="_1674535250" r:id="rId44"/>
+        </w:object>
+      </w:r>
+    </w:p>
+    <w:p>
+      <w:pPr>
+        <w:rPr>
+          <w:position w:val="-10"/>
+        </w:rPr>
+      </w:pPr>
+      <w:r>
+        <w:rPr>
+          <w:position w:val="-10"/>
+        </w:rPr>
+        <w:object w:dxaOrig="940" w:dyaOrig="300">
+          <v:shape id="_x0000_i1046" type="#_x0000_t75" style="width:47.3pt;height:15.05pt" o:ole="">
+            <v:imagedata r:id="rId45" o:title=""/>
+          </v:shape>
+          <o:OLEObject Type="Embed" ProgID="Equation.3" ShapeID="_x0000_i1046" DrawAspect="Content" ObjectID="_1674535251" r:id="rId46"/>
+        </w:object>
+      </w:r>
+      <w:r>
+        <w:rPr>
+          <w:position w:val="-10"/>
+        </w:rPr>
+        <w:tab/>
+      </w:r>
+      <w:r>
+        <w:rPr>
+          <w:position w:val="-10"/>
+        </w:rPr>
+        <w:tab/>
+      </w:r>
+      <w:r>
+        <w:rPr>
+          <w:position w:val="-10"/>
+        </w:rPr>
+        <w:tab/>
+      </w:r>
+      <w:r>
+        <w:rPr>
+          <w:position w:val="-10"/>
+        </w:rPr>
+        <w:tab/>
+      </w:r>
+      <w:r>
+        <w:rPr>
+          <w:position w:val="-10"/>
+        </w:rPr>
+        <w:tab/>
+      </w:r>
+      <w:r>
+        <w:rPr>
+          <w:position w:val="-10"/>
+        </w:rPr>
+        <w:tab/>
+      </w:r>
+    </w:p>
+    <w:p>
+      <w:pPr>
+        <w:rPr>
+          <w:position w:val="-10"/>
+        </w:rPr>
+      </w:pPr>
+      <w:r>
+        <w:rPr>
+          <w:position w:val="-26"/>
+        </w:rPr>
+        <w:object w:dxaOrig="4000" w:dyaOrig="600">
+          <v:shape id="_x0000_i1047" type="#_x0000_t75" style="width:200.4pt;height:30.65pt" o:ole="">
+            <v:imagedata r:id="rId47" o:title=""/>
+          </v:shape>
+          <o:OLEObject Type="Embed" ProgID="Equation.3" ShapeID="_x0000_i1047" DrawAspect="Content" ObjectID="_1674535252" r:id="rId48"/>
+        </w:object>
+      </w:r>
+    </w:p>
+    <w:p>
+      <w:pPr>
+        <w:rPr>
+          <w:position w:val="-10"/>
+        </w:rPr>
+      </w:pPr>
+      <w:r>
+        <w:rPr>
+          <w:position w:val="-10"/>
+        </w:rPr>
+        <w:object w:dxaOrig="2640" w:dyaOrig="300">
+          <v:shape id="_x0000_i1038" type="#_x0000_t75" style="width:132.2pt;height:15.05pt" o:ole="">
+            <v:imagedata r:id="rId49" o:title=""/>
+          </v:shape>
+          <o:OLEObject Type="Embed" ProgID="Equation.3" ShapeID="_x0000_i1038" DrawAspect="Content" ObjectID="_1674535253" r:id="rId50"/>
+        </w:object>
+      </w:r>
+    </w:p>
+    <w:p>
+      <w:pPr>
+        <w:rPr>
+          <w:position w:val="-10"/>
+        </w:rPr>
+      </w:pPr>
+      <w:r>
+        <w:rPr>
+          <w:position w:val="-10"/>
+        </w:rPr>
+        <w:object w:dxaOrig="1600" w:dyaOrig="300">
+          <v:shape id="_x0000_i1039" type="#_x0000_t75" style="width:80.05pt;height:15.05pt" o:ole="">
+            <v:imagedata r:id="rId51" o:title=""/>
+          </v:shape>
+          <o:OLEObject Type="Embed" ProgID="Equation.3" ShapeID="_x0000_i1039" DrawAspect="Content" ObjectID="_1674535254" r:id="rId52"/>
+        </w:object>
+      </w:r>
+    </w:p>
+    <w:p>
+      <w:pPr>
+        <w:rPr>
+          <w:position w:val="-10"/>
+        </w:rPr>
+      </w:pPr>
+    </w:p>
+    <w:p>
+      <w:pPr>
+        <w:rPr>
+          <w:position w:val="-10"/>
+        </w:rPr>
+      </w:pPr>
+    </w:p>
+    <w:p/>
+    <w:p/>
+    <w:p/>
+    <w:p>
+      <w:pPr>
+        <w:pStyle w:val="Heading1"/>
+      </w:pPr>
+      <w:bookmarkStart w:id="7" w:name="_Toc63918479"/>
       <w:r>
         <w:t>Notes</w:t>
       </w:r>
       <w:r>
         <w:t xml:space="preserve"> and version</w:t>
       </w:r>
-      <w:bookmarkEnd w:id="6"/>
+      <w:bookmarkEnd w:id="7"/>
     </w:p>
     <w:p>
       <w:pPr>
@@ -5088,7 +5898,7 @@
       </w:r>
     </w:p>
     <w:sectPr>
-      <w:headerReference w:type="default" r:id="rId19"/>
+      <w:headerReference w:type="default" r:id="rId53"/>
       <w:type w:val="continuous"/>
       <w:pgSz w:w="11907" w:h="16839" w:code="9"/>
       <w:pgMar w:top="1134" w:right="1134" w:bottom="1134" w:left="1134" w:header="720" w:footer="720" w:gutter="0"/>

</xml_diff>

<commit_message>
elements in cs cyl+sph
</commit_message>
<xml_diff>
--- a/src/figs/docx/0004.docx
+++ b/src/figs/docx/0004.docx
@@ -16,7 +16,7 @@
           <w:docGrid w:linePitch="360"/>
         </w:sectPr>
       </w:pPr>
-      <w:bookmarkStart w:id="0" w:name="_Toc64172747"/>
+      <w:bookmarkStart w:id="0" w:name="_Toc64194858"/>
       <w:r>
         <w:t>Content</w:t>
       </w:r>
@@ -44,7 +44,7 @@
       <w:r>
         <w:fldChar w:fldCharType="separate"/>
       </w:r>
-      <w:hyperlink w:anchor="_Toc64172747" w:history="1">
+      <w:hyperlink w:anchor="_Toc64194858" w:history="1">
         <w:r>
           <w:rPr>
             <w:rStyle w:val="Hyperlink"/>
@@ -71,7 +71,7 @@
             <w:noProof/>
             <w:webHidden/>
           </w:rPr>
-          <w:instrText xml:space="preserve"> PAGEREF _Toc64172747 \h </w:instrText>
+          <w:instrText xml:space="preserve"> PAGEREF _Toc64194858 \h </w:instrText>
         </w:r>
         <w:r>
           <w:rPr>
@@ -114,7 +114,7 @@
           <w:szCs w:val="22"/>
         </w:rPr>
       </w:pPr>
-      <w:hyperlink w:anchor="_Toc64172748" w:history="1">
+      <w:hyperlink w:anchor="_Toc64194859" w:history="1">
         <w:r>
           <w:rPr>
             <w:rStyle w:val="Hyperlink"/>
@@ -141,7 +141,7 @@
             <w:noProof/>
             <w:webHidden/>
           </w:rPr>
-          <w:instrText xml:space="preserve"> PAGEREF _Toc64172748 \h </w:instrText>
+          <w:instrText xml:space="preserve"> PAGEREF _Toc64194859 \h </w:instrText>
         </w:r>
         <w:r>
           <w:rPr>
@@ -184,7 +184,7 @@
           <w:szCs w:val="22"/>
         </w:rPr>
       </w:pPr>
-      <w:hyperlink w:anchor="_Toc64172749" w:history="1">
+      <w:hyperlink w:anchor="_Toc64194860" w:history="1">
         <w:r>
           <w:rPr>
             <w:rStyle w:val="Hyperlink"/>
@@ -211,7 +211,7 @@
             <w:noProof/>
             <w:webHidden/>
           </w:rPr>
-          <w:instrText xml:space="preserve"> PAGEREF _Toc64172749 \h </w:instrText>
+          <w:instrText xml:space="preserve"> PAGEREF _Toc64194860 \h </w:instrText>
         </w:r>
         <w:r>
           <w:rPr>
@@ -254,7 +254,7 @@
           <w:szCs w:val="22"/>
         </w:rPr>
       </w:pPr>
-      <w:hyperlink w:anchor="_Toc64172750" w:history="1">
+      <w:hyperlink w:anchor="_Toc64194861" w:history="1">
         <w:r>
           <w:rPr>
             <w:rStyle w:val="Hyperlink"/>
@@ -281,7 +281,7 @@
             <w:noProof/>
             <w:webHidden/>
           </w:rPr>
-          <w:instrText xml:space="preserve"> PAGEREF _Toc64172750 \h </w:instrText>
+          <w:instrText xml:space="preserve"> PAGEREF _Toc64194861 \h </w:instrText>
         </w:r>
         <w:r>
           <w:rPr>
@@ -324,7 +324,7 @@
           <w:szCs w:val="22"/>
         </w:rPr>
       </w:pPr>
-      <w:hyperlink w:anchor="_Toc64172751" w:history="1">
+      <w:hyperlink w:anchor="_Toc64194862" w:history="1">
         <w:r>
           <w:rPr>
             <w:rStyle w:val="Hyperlink"/>
@@ -351,7 +351,7 @@
             <w:noProof/>
             <w:webHidden/>
           </w:rPr>
-          <w:instrText xml:space="preserve"> PAGEREF _Toc64172751 \h </w:instrText>
+          <w:instrText xml:space="preserve"> PAGEREF _Toc64194862 \h </w:instrText>
         </w:r>
         <w:r>
           <w:rPr>
@@ -394,7 +394,7 @@
           <w:szCs w:val="22"/>
         </w:rPr>
       </w:pPr>
-      <w:hyperlink w:anchor="_Toc64172752" w:history="1">
+      <w:hyperlink w:anchor="_Toc64194863" w:history="1">
         <w:r>
           <w:rPr>
             <w:rStyle w:val="Hyperlink"/>
@@ -421,7 +421,7 @@
             <w:noProof/>
             <w:webHidden/>
           </w:rPr>
-          <w:instrText xml:space="preserve"> PAGEREF _Toc64172752 \h </w:instrText>
+          <w:instrText xml:space="preserve"> PAGEREF _Toc64194863 \h </w:instrText>
         </w:r>
         <w:r>
           <w:rPr>
@@ -464,7 +464,7 @@
           <w:szCs w:val="22"/>
         </w:rPr>
       </w:pPr>
-      <w:hyperlink w:anchor="_Toc64172753" w:history="1">
+      <w:hyperlink w:anchor="_Toc64194864" w:history="1">
         <w:r>
           <w:rPr>
             <w:rStyle w:val="Hyperlink"/>
@@ -491,7 +491,7 @@
             <w:noProof/>
             <w:webHidden/>
           </w:rPr>
-          <w:instrText xml:space="preserve"> PAGEREF _Toc64172753 \h </w:instrText>
+          <w:instrText xml:space="preserve"> PAGEREF _Toc64194864 \h </w:instrText>
         </w:r>
         <w:r>
           <w:rPr>
@@ -534,7 +534,7 @@
           <w:szCs w:val="22"/>
         </w:rPr>
       </w:pPr>
-      <w:hyperlink w:anchor="_Toc64172754" w:history="1">
+      <w:hyperlink w:anchor="_Toc64194865" w:history="1">
         <w:r>
           <w:rPr>
             <w:rStyle w:val="Hyperlink"/>
@@ -561,7 +561,7 @@
             <w:noProof/>
             <w:webHidden/>
           </w:rPr>
-          <w:instrText xml:space="preserve"> PAGEREF _Toc64172754 \h </w:instrText>
+          <w:instrText xml:space="preserve"> PAGEREF _Toc64194865 \h </w:instrText>
         </w:r>
         <w:r>
           <w:rPr>
@@ -604,7 +604,7 @@
           <w:szCs w:val="22"/>
         </w:rPr>
       </w:pPr>
-      <w:hyperlink w:anchor="_Toc64172755" w:history="1">
+      <w:hyperlink w:anchor="_Toc64194866" w:history="1">
         <w:r>
           <w:rPr>
             <w:rStyle w:val="Hyperlink"/>
@@ -631,7 +631,7 @@
             <w:noProof/>
             <w:webHidden/>
           </w:rPr>
-          <w:instrText xml:space="preserve"> PAGEREF _Toc64172755 \h </w:instrText>
+          <w:instrText xml:space="preserve"> PAGEREF _Toc64194866 \h </w:instrText>
         </w:r>
         <w:r>
           <w:rPr>
@@ -674,7 +674,7 @@
           <w:szCs w:val="22"/>
         </w:rPr>
       </w:pPr>
-      <w:hyperlink w:anchor="_Toc64172756" w:history="1">
+      <w:hyperlink w:anchor="_Toc64194867" w:history="1">
         <w:r>
           <w:rPr>
             <w:rStyle w:val="Hyperlink"/>
@@ -701,7 +701,7 @@
             <w:noProof/>
             <w:webHidden/>
           </w:rPr>
-          <w:instrText xml:space="preserve"> PAGEREF _Toc64172756 \h </w:instrText>
+          <w:instrText xml:space="preserve"> PAGEREF _Toc64194867 \h </w:instrText>
         </w:r>
         <w:r>
           <w:rPr>
@@ -744,7 +744,7 @@
           <w:szCs w:val="22"/>
         </w:rPr>
       </w:pPr>
-      <w:hyperlink w:anchor="_Toc64172757" w:history="1">
+      <w:hyperlink w:anchor="_Toc64194868" w:history="1">
         <w:r>
           <w:rPr>
             <w:rStyle w:val="Hyperlink"/>
@@ -771,7 +771,7 @@
             <w:noProof/>
             <w:webHidden/>
           </w:rPr>
-          <w:instrText xml:space="preserve"> PAGEREF _Toc64172757 \h </w:instrText>
+          <w:instrText xml:space="preserve"> PAGEREF _Toc64194868 \h </w:instrText>
         </w:r>
         <w:r>
           <w:rPr>
@@ -814,7 +814,7 @@
           <w:szCs w:val="22"/>
         </w:rPr>
       </w:pPr>
-      <w:hyperlink w:anchor="_Toc64172758" w:history="1">
+      <w:hyperlink w:anchor="_Toc64194869" w:history="1">
         <w:r>
           <w:rPr>
             <w:rStyle w:val="Hyperlink"/>
@@ -841,7 +841,7 @@
             <w:noProof/>
             <w:webHidden/>
           </w:rPr>
-          <w:instrText xml:space="preserve"> PAGEREF _Toc64172758 \h </w:instrText>
+          <w:instrText xml:space="preserve"> PAGEREF _Toc64194869 \h </w:instrText>
         </w:r>
         <w:r>
           <w:rPr>
@@ -884,7 +884,7 @@
           <w:szCs w:val="22"/>
         </w:rPr>
       </w:pPr>
-      <w:hyperlink w:anchor="_Toc64172759" w:history="1">
+      <w:hyperlink w:anchor="_Toc64194870" w:history="1">
         <w:r>
           <w:rPr>
             <w:rStyle w:val="Hyperlink"/>
@@ -911,7 +911,7 @@
             <w:noProof/>
             <w:webHidden/>
           </w:rPr>
-          <w:instrText xml:space="preserve"> PAGEREF _Toc64172759 \h </w:instrText>
+          <w:instrText xml:space="preserve"> PAGEREF _Toc64194870 \h </w:instrText>
         </w:r>
         <w:r>
           <w:rPr>
@@ -954,7 +954,7 @@
           <w:szCs w:val="22"/>
         </w:rPr>
       </w:pPr>
-      <w:hyperlink w:anchor="_Toc64172760" w:history="1">
+      <w:hyperlink w:anchor="_Toc64194871" w:history="1">
         <w:r>
           <w:rPr>
             <w:rStyle w:val="Hyperlink"/>
@@ -981,7 +981,7 @@
             <w:noProof/>
             <w:webHidden/>
           </w:rPr>
-          <w:instrText xml:space="preserve"> PAGEREF _Toc64172760 \h </w:instrText>
+          <w:instrText xml:space="preserve"> PAGEREF _Toc64194871 \h </w:instrText>
         </w:r>
         <w:r>
           <w:rPr>
@@ -1024,7 +1024,7 @@
           <w:szCs w:val="22"/>
         </w:rPr>
       </w:pPr>
-      <w:hyperlink w:anchor="_Toc64172761" w:history="1">
+      <w:hyperlink w:anchor="_Toc64194872" w:history="1">
         <w:r>
           <w:rPr>
             <w:rStyle w:val="Hyperlink"/>
@@ -1051,7 +1051,7 @@
             <w:noProof/>
             <w:webHidden/>
           </w:rPr>
-          <w:instrText xml:space="preserve"> PAGEREF _Toc64172761 \h </w:instrText>
+          <w:instrText xml:space="preserve"> PAGEREF _Toc64194872 \h </w:instrText>
         </w:r>
         <w:r>
           <w:rPr>
@@ -1094,7 +1094,7 @@
           <w:szCs w:val="22"/>
         </w:rPr>
       </w:pPr>
-      <w:hyperlink w:anchor="_Toc64172762" w:history="1">
+      <w:hyperlink w:anchor="_Toc64194873" w:history="1">
         <w:r>
           <w:rPr>
             <w:rStyle w:val="Hyperlink"/>
@@ -1121,7 +1121,7 @@
             <w:noProof/>
             <w:webHidden/>
           </w:rPr>
-          <w:instrText xml:space="preserve"> PAGEREF _Toc64172762 \h </w:instrText>
+          <w:instrText xml:space="preserve"> PAGEREF _Toc64194873 \h </w:instrText>
         </w:r>
         <w:r>
           <w:rPr>
@@ -1164,7 +1164,7 @@
           <w:szCs w:val="22"/>
         </w:rPr>
       </w:pPr>
-      <w:hyperlink w:anchor="_Toc64172763" w:history="1">
+      <w:hyperlink w:anchor="_Toc64194874" w:history="1">
         <w:r>
           <w:rPr>
             <w:rStyle w:val="Hyperlink"/>
@@ -1191,7 +1191,7 @@
             <w:noProof/>
             <w:webHidden/>
           </w:rPr>
-          <w:instrText xml:space="preserve"> PAGEREF _Toc64172763 \h </w:instrText>
+          <w:instrText xml:space="preserve"> PAGEREF _Toc64194874 \h </w:instrText>
         </w:r>
         <w:r>
           <w:rPr>
@@ -1246,7 +1246,7 @@
       <w:pPr>
         <w:pStyle w:val="Heading1"/>
       </w:pPr>
-      <w:bookmarkStart w:id="1" w:name="_Toc64172748"/>
+      <w:bookmarkStart w:id="1" w:name="_Toc64194859"/>
       <w:r>
         <w:t>Accelerated motion</w:t>
       </w:r>
@@ -2074,7 +2074,7 @@
           <v:shape id="_x0000_i1028" type="#_x0000_t75" style="width:76.6pt;height:17.85pt" o:ole="">
             <v:imagedata r:id="rId9" o:title=""/>
           </v:shape>
-          <o:OLEObject Type="Embed" ProgID="Equation.3" ShapeID="_x0000_i1028" DrawAspect="Content" ObjectID="_1674809802" r:id="rId10"/>
+          <o:OLEObject Type="Embed" ProgID="Equation.3" ShapeID="_x0000_i1028" DrawAspect="Content" ObjectID="_1674807760" r:id="rId10"/>
         </w:object>
       </w:r>
       <w:r>
@@ -2088,7 +2088,7 @@
           <v:shape id="_x0000_i1029" type="#_x0000_t75" style="width:80.05pt;height:17.85pt" o:ole="">
             <v:imagedata r:id="rId11" o:title=""/>
           </v:shape>
-          <o:OLEObject Type="Embed" ProgID="Equation.3" ShapeID="_x0000_i1029" DrawAspect="Content" ObjectID="_1674809803" r:id="rId12"/>
+          <o:OLEObject Type="Embed" ProgID="Equation.3" ShapeID="_x0000_i1029" DrawAspect="Content" ObjectID="_1674807761" r:id="rId12"/>
         </w:object>
       </w:r>
       <w:r>
@@ -2102,7 +2102,7 @@
           <v:shape id="_x0000_i1030" type="#_x0000_t75" style="width:78.35pt;height:17.85pt" o:ole="">
             <v:imagedata r:id="rId13" o:title=""/>
           </v:shape>
-          <o:OLEObject Type="Embed" ProgID="Equation.3" ShapeID="_x0000_i1030" DrawAspect="Content" ObjectID="_1674809804" r:id="rId14"/>
+          <o:OLEObject Type="Embed" ProgID="Equation.3" ShapeID="_x0000_i1030" DrawAspect="Content" ObjectID="_1674807762" r:id="rId14"/>
         </w:object>
       </w:r>
     </w:p>
@@ -2110,7 +2110,7 @@
       <w:pPr>
         <w:pStyle w:val="Heading1"/>
       </w:pPr>
-      <w:bookmarkStart w:id="2" w:name="_Toc64172749"/>
+      <w:bookmarkStart w:id="2" w:name="_Toc64194860"/>
       <w:r>
         <w:t>Resistor</w:t>
       </w:r>
@@ -2238,7 +2238,7 @@
       <w:pPr>
         <w:pStyle w:val="Heading1"/>
       </w:pPr>
-      <w:bookmarkStart w:id="3" w:name="_Toc64172750"/>
+      <w:bookmarkStart w:id="3" w:name="_Toc64194861"/>
       <w:r>
         <w:t>Secant</w:t>
       </w:r>
@@ -3016,7 +3016,7 @@
             <w10:wrap type="none"/>
             <w10:anchorlock/>
           </v:group>
-          <o:OLEObject Type="Embed" ProgID="Equation.3" ShapeID="_x0000_s119953" DrawAspect="Content" ObjectID="_1674809822" r:id="rId16"/>
+          <o:OLEObject Type="Embed" ProgID="Equation.3" ShapeID="_x0000_s119953" DrawAspect="Content" ObjectID="_1674807780" r:id="rId16"/>
         </w:pict>
       </w:r>
     </w:p>
@@ -3025,7 +3025,7 @@
       <w:pPr>
         <w:pStyle w:val="Heading1"/>
       </w:pPr>
-      <w:bookmarkStart w:id="4" w:name="_Toc64172751"/>
+      <w:bookmarkStart w:id="4" w:name="_Toc64194862"/>
       <w:r>
         <w:t>Regula falsi method</w:t>
       </w:r>
@@ -3769,7 +3769,7 @@
             <w10:wrap type="none"/>
             <w10:anchorlock/>
           </v:group>
-          <o:OLEObject Type="Embed" ProgID="Equation.3" ShapeID="_x0000_s120018" DrawAspect="Content" ObjectID="_1674809823" r:id="rId18"/>
+          <o:OLEObject Type="Embed" ProgID="Equation.3" ShapeID="_x0000_s120018" DrawAspect="Content" ObjectID="_1674807781" r:id="rId18"/>
         </w:pict>
       </w:r>
     </w:p>
@@ -3778,7 +3778,7 @@
       <w:pPr>
         <w:pStyle w:val="Heading1"/>
       </w:pPr>
-      <w:bookmarkStart w:id="5" w:name="_Toc64172752"/>
+      <w:bookmarkStart w:id="5" w:name="_Toc64194863"/>
       <w:r>
         <w:lastRenderedPageBreak/>
         <w:t xml:space="preserve">DC circuit R and </w:t>
@@ -5709,7 +5709,7 @@
       <w:pPr>
         <w:pStyle w:val="Heading1"/>
       </w:pPr>
-      <w:bookmarkStart w:id="6" w:name="_Toc64172753"/>
+      <w:bookmarkStart w:id="6" w:name="_Toc64194864"/>
       <w:r>
         <w:t>Kinematics optimization</w:t>
       </w:r>
@@ -6112,7 +6112,7 @@
           <v:shape id="_x0000_i1031" type="#_x0000_t75" style="width:56.45pt;height:26.5pt" o:ole="">
             <v:imagedata r:id="rId19" o:title=""/>
           </v:shape>
-          <o:OLEObject Type="Embed" ProgID="Equation.3" ShapeID="_x0000_i1031" DrawAspect="Content" ObjectID="_1674809805" r:id="rId20"/>
+          <o:OLEObject Type="Embed" ProgID="Equation.3" ShapeID="_x0000_i1031" DrawAspect="Content" ObjectID="_1674807763" r:id="rId20"/>
         </w:object>
       </w:r>
       <w:r>
@@ -6129,7 +6129,7 @@
           <v:shape id="_x0000_i1032" type="#_x0000_t75" style="width:83.5pt;height:16.15pt" o:ole="">
             <v:imagedata r:id="rId21" o:title=""/>
           </v:shape>
-          <o:OLEObject Type="Embed" ProgID="Equation.3" ShapeID="_x0000_i1032" DrawAspect="Content" ObjectID="_1674809806" r:id="rId22"/>
+          <o:OLEObject Type="Embed" ProgID="Equation.3" ShapeID="_x0000_i1032" DrawAspect="Content" ObjectID="_1674807764" r:id="rId22"/>
         </w:object>
       </w:r>
       <w:r>
@@ -6146,7 +6146,7 @@
           <v:shape id="_x0000_i1033" type="#_x0000_t75" style="width:95.05pt;height:26.5pt" o:ole="">
             <v:imagedata r:id="rId23" o:title=""/>
           </v:shape>
-          <o:OLEObject Type="Embed" ProgID="Equation.3" ShapeID="_x0000_i1033" DrawAspect="Content" ObjectID="_1674809807" r:id="rId24"/>
+          <o:OLEObject Type="Embed" ProgID="Equation.3" ShapeID="_x0000_i1033" DrawAspect="Content" ObjectID="_1674807765" r:id="rId24"/>
         </w:object>
       </w:r>
       <w:r>
@@ -6163,7 +6163,7 @@
           <v:shape id="_x0000_i1034" type="#_x0000_t75" style="width:97.35pt;height:29.4pt" o:ole="">
             <v:imagedata r:id="rId25" o:title=""/>
           </v:shape>
-          <o:OLEObject Type="Embed" ProgID="Equation.3" ShapeID="_x0000_i1034" DrawAspect="Content" ObjectID="_1674809808" r:id="rId26"/>
+          <o:OLEObject Type="Embed" ProgID="Equation.3" ShapeID="_x0000_i1034" DrawAspect="Content" ObjectID="_1674807766" r:id="rId26"/>
         </w:object>
       </w:r>
     </w:p>
@@ -6181,7 +6181,7 @@
           <v:shape id="_x0000_i1035" type="#_x0000_t75" style="width:53pt;height:30.55pt" o:ole="">
             <v:imagedata r:id="rId27" o:title=""/>
           </v:shape>
-          <o:OLEObject Type="Embed" ProgID="Equation.3" ShapeID="_x0000_i1035" DrawAspect="Content" ObjectID="_1674809809" r:id="rId28"/>
+          <o:OLEObject Type="Embed" ProgID="Equation.3" ShapeID="_x0000_i1035" DrawAspect="Content" ObjectID="_1674807767" r:id="rId28"/>
         </w:object>
       </w:r>
       <w:r>
@@ -6198,7 +6198,7 @@
           <v:shape id="_x0000_i1036" type="#_x0000_t75" style="width:46.65pt;height:15pt" o:ole="">
             <v:imagedata r:id="rId29" o:title=""/>
           </v:shape>
-          <o:OLEObject Type="Embed" ProgID="Equation.3" ShapeID="_x0000_i1036" DrawAspect="Content" ObjectID="_1674809810" r:id="rId30"/>
+          <o:OLEObject Type="Embed" ProgID="Equation.3" ShapeID="_x0000_i1036" DrawAspect="Content" ObjectID="_1674807768" r:id="rId30"/>
         </w:object>
       </w:r>
       <w:r>
@@ -6215,7 +6215,7 @@
           <v:shape id="_x0000_i1037" type="#_x0000_t75" style="width:130.2pt;height:30.55pt" o:ole="">
             <v:imagedata r:id="rId31" o:title=""/>
           </v:shape>
-          <o:OLEObject Type="Embed" ProgID="Equation.3" ShapeID="_x0000_i1037" DrawAspect="Content" ObjectID="_1674809811" r:id="rId32"/>
+          <o:OLEObject Type="Embed" ProgID="Equation.3" ShapeID="_x0000_i1037" DrawAspect="Content" ObjectID="_1674807769" r:id="rId32"/>
         </w:object>
       </w:r>
       <w:r>
@@ -6232,7 +6232,7 @@
           <v:shape id="_x0000_i1038" type="#_x0000_t75" style="width:185.45pt;height:35.7pt" o:ole="">
             <v:imagedata r:id="rId33" o:title=""/>
           </v:shape>
-          <o:OLEObject Type="Embed" ProgID="Equation.3" ShapeID="_x0000_i1038" DrawAspect="Content" ObjectID="_1674809812" r:id="rId34"/>
+          <o:OLEObject Type="Embed" ProgID="Equation.3" ShapeID="_x0000_i1038" DrawAspect="Content" ObjectID="_1674807770" r:id="rId34"/>
         </w:object>
       </w:r>
     </w:p>
@@ -6250,7 +6250,7 @@
           <v:shape id="_x0000_i1039" type="#_x0000_t75" style="width:48.4pt;height:15pt" o:ole="">
             <v:imagedata r:id="rId35" o:title=""/>
           </v:shape>
-          <o:OLEObject Type="Embed" ProgID="Equation.3" ShapeID="_x0000_i1039" DrawAspect="Content" ObjectID="_1674809813" r:id="rId36"/>
+          <o:OLEObject Type="Embed" ProgID="Equation.3" ShapeID="_x0000_i1039" DrawAspect="Content" ObjectID="_1674807771" r:id="rId36"/>
         </w:object>
       </w:r>
       <w:r>
@@ -6267,7 +6267,7 @@
           <v:shape id="_x0000_i1040" type="#_x0000_t75" style="width:59.9pt;height:16.15pt" o:ole="">
             <v:imagedata r:id="rId37" o:title=""/>
           </v:shape>
-          <o:OLEObject Type="Embed" ProgID="Equation.3" ShapeID="_x0000_i1040" DrawAspect="Content" ObjectID="_1674809814" r:id="rId38"/>
+          <o:OLEObject Type="Embed" ProgID="Equation.3" ShapeID="_x0000_i1040" DrawAspect="Content" ObjectID="_1674807772" r:id="rId38"/>
         </w:object>
       </w:r>
       <w:r>
@@ -6284,7 +6284,7 @@
           <v:shape id="_x0000_i1041" type="#_x0000_t75" style="width:42.05pt;height:16.15pt" o:ole="">
             <v:imagedata r:id="rId39" o:title=""/>
           </v:shape>
-          <o:OLEObject Type="Embed" ProgID="Equation.3" ShapeID="_x0000_i1041" DrawAspect="Content" ObjectID="_1674809815" r:id="rId40"/>
+          <o:OLEObject Type="Embed" ProgID="Equation.3" ShapeID="_x0000_i1041" DrawAspect="Content" ObjectID="_1674807773" r:id="rId40"/>
         </w:object>
       </w:r>
     </w:p>
@@ -6302,7 +6302,7 @@
           <v:shape id="_x0000_i1042" type="#_x0000_t75" style="width:180.3pt;height:30.55pt" o:ole="">
             <v:imagedata r:id="rId41" o:title=""/>
           </v:shape>
-          <o:OLEObject Type="Embed" ProgID="Equation.3" ShapeID="_x0000_i1042" DrawAspect="Content" ObjectID="_1674809816" r:id="rId42"/>
+          <o:OLEObject Type="Embed" ProgID="Equation.3" ShapeID="_x0000_i1042" DrawAspect="Content" ObjectID="_1674807774" r:id="rId42"/>
         </w:object>
       </w:r>
       <w:r>
@@ -6325,7 +6325,7 @@
           <v:shape id="_x0000_i1043" type="#_x0000_t75" style="width:164.15pt;height:34pt" o:ole="">
             <v:imagedata r:id="rId43" o:title=""/>
           </v:shape>
-          <o:OLEObject Type="Embed" ProgID="Equation.3" ShapeID="_x0000_i1043" DrawAspect="Content" ObjectID="_1674809817" r:id="rId44"/>
+          <o:OLEObject Type="Embed" ProgID="Equation.3" ShapeID="_x0000_i1043" DrawAspect="Content" ObjectID="_1674807775" r:id="rId44"/>
         </w:object>
       </w:r>
     </w:p>
@@ -6343,7 +6343,7 @@
           <v:shape id="_x0000_i1044" type="#_x0000_t75" style="width:46.65pt;height:15pt" o:ole="">
             <v:imagedata r:id="rId45" o:title=""/>
           </v:shape>
-          <o:OLEObject Type="Embed" ProgID="Equation.3" ShapeID="_x0000_i1044" DrawAspect="Content" ObjectID="_1674809818" r:id="rId46"/>
+          <o:OLEObject Type="Embed" ProgID="Equation.3" ShapeID="_x0000_i1044" DrawAspect="Content" ObjectID="_1674807776" r:id="rId46"/>
         </w:object>
       </w:r>
       <w:r>
@@ -6397,7 +6397,7 @@
           <v:shape id="_x0000_i1045" type="#_x0000_t75" style="width:200.45pt;height:30.55pt" o:ole="">
             <v:imagedata r:id="rId47" o:title=""/>
           </v:shape>
-          <o:OLEObject Type="Embed" ProgID="Equation.3" ShapeID="_x0000_i1045" DrawAspect="Content" ObjectID="_1674809819" r:id="rId48"/>
+          <o:OLEObject Type="Embed" ProgID="Equation.3" ShapeID="_x0000_i1045" DrawAspect="Content" ObjectID="_1674807777" r:id="rId48"/>
         </w:object>
       </w:r>
     </w:p>
@@ -6415,7 +6415,7 @@
           <v:shape id="_x0000_i1046" type="#_x0000_t75" style="width:132.5pt;height:15pt" o:ole="">
             <v:imagedata r:id="rId49" o:title=""/>
           </v:shape>
-          <o:OLEObject Type="Embed" ProgID="Equation.3" ShapeID="_x0000_i1046" DrawAspect="Content" ObjectID="_1674809820" r:id="rId50"/>
+          <o:OLEObject Type="Embed" ProgID="Equation.3" ShapeID="_x0000_i1046" DrawAspect="Content" ObjectID="_1674807778" r:id="rId50"/>
         </w:object>
       </w:r>
     </w:p>
@@ -6433,7 +6433,7 @@
           <v:shape id="_x0000_i1047" type="#_x0000_t75" style="width:80.05pt;height:15pt" o:ole="">
             <v:imagedata r:id="rId51" o:title=""/>
           </v:shape>
-          <o:OLEObject Type="Embed" ProgID="Equation.3" ShapeID="_x0000_i1047" DrawAspect="Content" ObjectID="_1674809821" r:id="rId52"/>
+          <o:OLEObject Type="Embed" ProgID="Equation.3" ShapeID="_x0000_i1047" DrawAspect="Content" ObjectID="_1674807779" r:id="rId52"/>
         </w:object>
       </w:r>
     </w:p>
@@ -6448,7 +6448,7 @@
       <w:pPr>
         <w:pStyle w:val="Heading1"/>
       </w:pPr>
-      <w:bookmarkStart w:id="7" w:name="_Toc64172754"/>
+      <w:bookmarkStart w:id="7" w:name="_Toc64194865"/>
       <w:r>
         <w:lastRenderedPageBreak/>
         <w:t>E around a wire</w:t>
@@ -7396,9 +7396,9 @@
             <w10:wrap type="none"/>
             <w10:anchorlock/>
           </v:group>
-          <o:OLEObject Type="Embed" ProgID="Equation.3" ShapeID="_x0000_s138990" DrawAspect="Content" ObjectID="_1674809824" r:id="rId54"/>
-          <o:OLEObject Type="Embed" ProgID="Equation.3" ShapeID="_x0000_s139010" DrawAspect="Content" ObjectID="_1674809825" r:id="rId55"/>
-          <o:OLEObject Type="Embed" ProgID="Equation.3" ShapeID="_x0000_s139029" DrawAspect="Content" ObjectID="_1674809826" r:id="rId56"/>
+          <o:OLEObject Type="Embed" ProgID="Equation.3" ShapeID="_x0000_s138990" DrawAspect="Content" ObjectID="_1674807782" r:id="rId54"/>
+          <o:OLEObject Type="Embed" ProgID="Equation.3" ShapeID="_x0000_s139010" DrawAspect="Content" ObjectID="_1674807783" r:id="rId55"/>
+          <o:OLEObject Type="Embed" ProgID="Equation.3" ShapeID="_x0000_s139029" DrawAspect="Content" ObjectID="_1674807784" r:id="rId56"/>
         </w:pict>
       </w:r>
     </w:p>
@@ -7406,7 +7406,7 @@
       <w:pPr>
         <w:pStyle w:val="Heading1"/>
       </w:pPr>
-      <w:bookmarkStart w:id="8" w:name="_Toc64172755"/>
+      <w:bookmarkStart w:id="8" w:name="_Toc64194866"/>
       <w:r>
         <w:t>E due to finite line charge</w:t>
       </w:r>
@@ -8052,11 +8052,11 @@
             <w10:wrap type="none"/>
             <w10:anchorlock/>
           </v:group>
-          <o:OLEObject Type="Embed" ProgID="Equation.3" ShapeID="_x0000_s138604" DrawAspect="Content" ObjectID="_1674809827" r:id="rId62"/>
-          <o:OLEObject Type="Embed" ProgID="Equation.3" ShapeID="_x0000_s138612" DrawAspect="Content" ObjectID="_1674809828" r:id="rId63"/>
-          <o:OLEObject Type="Embed" ProgID="Equation.3" ShapeID="_x0000_s138621" DrawAspect="Content" ObjectID="_1674809829" r:id="rId64"/>
-          <o:OLEObject Type="Embed" ProgID="Equation.3" ShapeID="_x0000_s138605" DrawAspect="Content" ObjectID="_1674809830" r:id="rId65"/>
-          <o:OLEObject Type="Embed" ProgID="Equation.3" ShapeID="_x0000_s138647" DrawAspect="Content" ObjectID="_1674809831" r:id="rId66"/>
+          <o:OLEObject Type="Embed" ProgID="Equation.3" ShapeID="_x0000_s138604" DrawAspect="Content" ObjectID="_1674807785" r:id="rId62"/>
+          <o:OLEObject Type="Embed" ProgID="Equation.3" ShapeID="_x0000_s138612" DrawAspect="Content" ObjectID="_1674807786" r:id="rId63"/>
+          <o:OLEObject Type="Embed" ProgID="Equation.3" ShapeID="_x0000_s138621" DrawAspect="Content" ObjectID="_1674807787" r:id="rId64"/>
+          <o:OLEObject Type="Embed" ProgID="Equation.3" ShapeID="_x0000_s138605" DrawAspect="Content" ObjectID="_1674807788" r:id="rId65"/>
+          <o:OLEObject Type="Embed" ProgID="Equation.3" ShapeID="_x0000_s138647" DrawAspect="Content" ObjectID="_1674807789" r:id="rId66"/>
         </w:pict>
       </w:r>
     </w:p>
@@ -8064,7 +8064,7 @@
       <w:pPr>
         <w:pStyle w:val="Heading1"/>
       </w:pPr>
-      <w:bookmarkStart w:id="9" w:name="_Toc64172756"/>
+      <w:bookmarkStart w:id="9" w:name="_Toc64194867"/>
       <w:r>
         <w:t xml:space="preserve">E </w:t>
       </w:r>
@@ -8355,8 +8355,8 @@
             <w10:wrap type="none"/>
             <w10:anchorlock/>
           </v:group>
-          <o:OLEObject Type="Embed" ProgID="Equation.3" ShapeID="_x0000_s138705" DrawAspect="Content" ObjectID="_1674809832" r:id="rId67"/>
-          <o:OLEObject Type="Embed" ProgID="Equation.3" ShapeID="_x0000_s138813" DrawAspect="Content" ObjectID="_1674809833" r:id="rId68"/>
+          <o:OLEObject Type="Embed" ProgID="Equation.3" ShapeID="_x0000_s138705" DrawAspect="Content" ObjectID="_1674807790" r:id="rId67"/>
+          <o:OLEObject Type="Embed" ProgID="Equation.3" ShapeID="_x0000_s138813" DrawAspect="Content" ObjectID="_1674807791" r:id="rId68"/>
         </w:pict>
       </w:r>
     </w:p>
@@ -8364,7 +8364,7 @@
       <w:pPr>
         <w:pStyle w:val="Heading1"/>
       </w:pPr>
-      <w:bookmarkStart w:id="10" w:name="_Toc64172757"/>
+      <w:bookmarkStart w:id="10" w:name="_Toc64194868"/>
       <w:r>
         <w:lastRenderedPageBreak/>
         <w:t>E of infinite line of charge</w:t>
@@ -8587,7 +8587,7 @@
             <w10:wrap type="none"/>
             <w10:anchorlock/>
           </v:group>
-          <o:OLEObject Type="Embed" ProgID="Equation.3" ShapeID="_x0000_s138800" DrawAspect="Content" ObjectID="_1674809834" r:id="rId69"/>
+          <o:OLEObject Type="Embed" ProgID="Equation.3" ShapeID="_x0000_s138800" DrawAspect="Content" ObjectID="_1674807792" r:id="rId69"/>
         </w:pict>
       </w:r>
     </w:p>
@@ -8596,7 +8596,7 @@
       <w:pPr>
         <w:pStyle w:val="Heading1"/>
       </w:pPr>
-      <w:bookmarkStart w:id="11" w:name="_Toc64172758"/>
+      <w:bookmarkStart w:id="11" w:name="_Toc64194869"/>
       <w:r>
         <w:t>E infinite consentric wire Gauss</w:t>
       </w:r>
@@ -9173,16 +9173,16 @@
             <w10:wrap type="none"/>
             <w10:anchorlock/>
           </v:group>
-          <o:OLEObject Type="Embed" ProgID="Equation.3" ShapeID="_x0000_s139181" DrawAspect="Content" ObjectID="_1674809835" r:id="rId74"/>
-          <o:OLEObject Type="Embed" ProgID="Equation.3" ShapeID="_x0000_s139183" DrawAspect="Content" ObjectID="_1674809836" r:id="rId75"/>
-          <o:OLEObject Type="Embed" ProgID="Equation.3" ShapeID="_x0000_s139131" DrawAspect="Content" ObjectID="_1674809837" r:id="rId76"/>
-          <o:OLEObject Type="Embed" ProgID="Equation.3" ShapeID="_x0000_s139133" DrawAspect="Content" ObjectID="_1674809838" r:id="rId77"/>
-          <o:OLEObject Type="Embed" ProgID="Equation.3" ShapeID="_x0000_s139156" DrawAspect="Content" ObjectID="_1674809839" r:id="rId78"/>
-          <o:OLEObject Type="Embed" ProgID="Equation.3" ShapeID="_x0000_s139158" DrawAspect="Content" ObjectID="_1674809840" r:id="rId79"/>
-          <o:OLEObject Type="Embed" ProgID="Equation.3" ShapeID="_x0000_s139200" DrawAspect="Content" ObjectID="_1674809841" r:id="rId80"/>
-          <o:OLEObject Type="Embed" ProgID="Equation.3" ShapeID="_x0000_s139201" DrawAspect="Content" ObjectID="_1674809842" r:id="rId81"/>
-          <o:OLEObject Type="Embed" ProgID="Equation.3" ShapeID="_x0000_s139221" DrawAspect="Content" ObjectID="_1674809843" r:id="rId82"/>
-          <o:OLEObject Type="Embed" ProgID="Equation.3" ShapeID="_x0000_s139222" DrawAspect="Content" ObjectID="_1674809844" r:id="rId83"/>
+          <o:OLEObject Type="Embed" ProgID="Equation.3" ShapeID="_x0000_s139181" DrawAspect="Content" ObjectID="_1674807793" r:id="rId74"/>
+          <o:OLEObject Type="Embed" ProgID="Equation.3" ShapeID="_x0000_s139183" DrawAspect="Content" ObjectID="_1674807794" r:id="rId75"/>
+          <o:OLEObject Type="Embed" ProgID="Equation.3" ShapeID="_x0000_s139131" DrawAspect="Content" ObjectID="_1674807795" r:id="rId76"/>
+          <o:OLEObject Type="Embed" ProgID="Equation.3" ShapeID="_x0000_s139133" DrawAspect="Content" ObjectID="_1674807796" r:id="rId77"/>
+          <o:OLEObject Type="Embed" ProgID="Equation.3" ShapeID="_x0000_s139156" DrawAspect="Content" ObjectID="_1674807797" r:id="rId78"/>
+          <o:OLEObject Type="Embed" ProgID="Equation.3" ShapeID="_x0000_s139158" DrawAspect="Content" ObjectID="_1674807798" r:id="rId79"/>
+          <o:OLEObject Type="Embed" ProgID="Equation.3" ShapeID="_x0000_s139200" DrawAspect="Content" ObjectID="_1674807799" r:id="rId80"/>
+          <o:OLEObject Type="Embed" ProgID="Equation.3" ShapeID="_x0000_s139201" DrawAspect="Content" ObjectID="_1674807800" r:id="rId81"/>
+          <o:OLEObject Type="Embed" ProgID="Equation.3" ShapeID="_x0000_s139221" DrawAspect="Content" ObjectID="_1674807801" r:id="rId82"/>
+          <o:OLEObject Type="Embed" ProgID="Equation.3" ShapeID="_x0000_s139222" DrawAspect="Content" ObjectID="_1674807802" r:id="rId83"/>
         </w:pict>
       </w:r>
     </w:p>
@@ -9191,7 +9191,7 @@
       <w:pPr>
         <w:pStyle w:val="Heading1"/>
       </w:pPr>
-      <w:bookmarkStart w:id="12" w:name="_Toc64172759"/>
+      <w:bookmarkStart w:id="12" w:name="_Toc64194870"/>
       <w:r>
         <w:lastRenderedPageBreak/>
         <w:t>E infinite wire Gauss</w:t>
@@ -9412,10 +9412,10 @@
             <w10:wrap type="none"/>
             <w10:anchorlock/>
           </v:group>
-          <o:OLEObject Type="Embed" ProgID="Equation.3" ShapeID="_x0000_s139262" DrawAspect="Content" ObjectID="_1674809845" r:id="rId84"/>
-          <o:OLEObject Type="Embed" ProgID="Equation.3" ShapeID="_x0000_s144384" DrawAspect="Content" ObjectID="_1674809846" r:id="rId85"/>
-          <o:OLEObject Type="Embed" ProgID="Equation.3" ShapeID="_x0000_s144395" DrawAspect="Content" ObjectID="_1674809847" r:id="rId86"/>
-          <o:OLEObject Type="Embed" ProgID="Equation.3" ShapeID="_x0000_s144396" DrawAspect="Content" ObjectID="_1674809848" r:id="rId87"/>
+          <o:OLEObject Type="Embed" ProgID="Equation.3" ShapeID="_x0000_s139262" DrawAspect="Content" ObjectID="_1674807803" r:id="rId84"/>
+          <o:OLEObject Type="Embed" ProgID="Equation.3" ShapeID="_x0000_s144384" DrawAspect="Content" ObjectID="_1674807804" r:id="rId85"/>
+          <o:OLEObject Type="Embed" ProgID="Equation.3" ShapeID="_x0000_s144395" DrawAspect="Content" ObjectID="_1674807805" r:id="rId86"/>
+          <o:OLEObject Type="Embed" ProgID="Equation.3" ShapeID="_x0000_s144396" DrawAspect="Content" ObjectID="_1674807806" r:id="rId87"/>
         </w:pict>
       </w:r>
     </w:p>
@@ -9423,7 +9423,7 @@
       <w:pPr>
         <w:pStyle w:val="Heading1"/>
       </w:pPr>
-      <w:bookmarkStart w:id="13" w:name="_Toc64172760"/>
+      <w:bookmarkStart w:id="13" w:name="_Toc64194871"/>
       <w:r>
         <w:t>dl, da, dV</w:t>
       </w:r>
@@ -9911,12 +9911,12 @@
             <w10:wrap type="none"/>
             <w10:anchorlock/>
           </v:group>
-          <o:OLEObject Type="Embed" ProgID="Equation.3" ShapeID="_x0000_s144457" DrawAspect="Content" ObjectID="_1674809849" r:id="rId91"/>
-          <o:OLEObject Type="Embed" ProgID="Equation.3" ShapeID="_x0000_s144460" DrawAspect="Content" ObjectID="_1674809850" r:id="rId92"/>
-          <o:OLEObject Type="Embed" ProgID="Equation.3" ShapeID="_x0000_s144657" DrawAspect="Content" ObjectID="_1674809851" r:id="rId93"/>
-          <o:OLEObject Type="Embed" ProgID="Equation.3" ShapeID="_x0000_s144659" DrawAspect="Content" ObjectID="_1674809852" r:id="rId94"/>
-          <o:OLEObject Type="Embed" ProgID="Equation.3" ShapeID="_x0000_s144660" DrawAspect="Content" ObjectID="_1674809853" r:id="rId95"/>
-          <o:OLEObject Type="Embed" ProgID="Equation.3" ShapeID="_x0000_s144521" DrawAspect="Content" ObjectID="_1674809854" r:id="rId96"/>
+          <o:OLEObject Type="Embed" ProgID="Equation.3" ShapeID="_x0000_s144457" DrawAspect="Content" ObjectID="_1674807807" r:id="rId91"/>
+          <o:OLEObject Type="Embed" ProgID="Equation.3" ShapeID="_x0000_s144460" DrawAspect="Content" ObjectID="_1674807808" r:id="rId92"/>
+          <o:OLEObject Type="Embed" ProgID="Equation.3" ShapeID="_x0000_s144657" DrawAspect="Content" ObjectID="_1674807809" r:id="rId93"/>
+          <o:OLEObject Type="Embed" ProgID="Equation.3" ShapeID="_x0000_s144659" DrawAspect="Content" ObjectID="_1674807810" r:id="rId94"/>
+          <o:OLEObject Type="Embed" ProgID="Equation.3" ShapeID="_x0000_s144660" DrawAspect="Content" ObjectID="_1674807811" r:id="rId95"/>
+          <o:OLEObject Type="Embed" ProgID="Equation.3" ShapeID="_x0000_s144521" DrawAspect="Content" ObjectID="_1674807812" r:id="rId96"/>
         </w:pict>
       </w:r>
     </w:p>
@@ -10518,12 +10518,12 @@
             <w10:wrap type="none"/>
             <w10:anchorlock/>
           </v:group>
-          <o:OLEObject Type="Embed" ProgID="Equation.3" ShapeID="_x0000_s144579" DrawAspect="Content" ObjectID="_1674809855" r:id="rId97"/>
-          <o:OLEObject Type="Embed" ProgID="Equation.3" ShapeID="_x0000_s144581" DrawAspect="Content" ObjectID="_1674809856" r:id="rId98"/>
-          <o:OLEObject Type="Embed" ProgID="Equation.3" ShapeID="_x0000_s144582" DrawAspect="Content" ObjectID="_1674809857" r:id="rId99"/>
-          <o:OLEObject Type="Embed" ProgID="Equation.3" ShapeID="_x0000_s144613" DrawAspect="Content" ObjectID="_1674809858" r:id="rId100"/>
-          <o:OLEObject Type="Embed" ProgID="Equation.3" ShapeID="_x0000_s144811" DrawAspect="Content" ObjectID="_1674809859" r:id="rId101"/>
-          <o:OLEObject Type="Embed" ProgID="Equation.3" ShapeID="_x0000_s144814" DrawAspect="Content" ObjectID="_1674809860" r:id="rId102"/>
+          <o:OLEObject Type="Embed" ProgID="Equation.3" ShapeID="_x0000_s144579" DrawAspect="Content" ObjectID="_1674807813" r:id="rId97"/>
+          <o:OLEObject Type="Embed" ProgID="Equation.3" ShapeID="_x0000_s144581" DrawAspect="Content" ObjectID="_1674807814" r:id="rId98"/>
+          <o:OLEObject Type="Embed" ProgID="Equation.3" ShapeID="_x0000_s144582" DrawAspect="Content" ObjectID="_1674807815" r:id="rId99"/>
+          <o:OLEObject Type="Embed" ProgID="Equation.3" ShapeID="_x0000_s144613" DrawAspect="Content" ObjectID="_1674807816" r:id="rId100"/>
+          <o:OLEObject Type="Embed" ProgID="Equation.3" ShapeID="_x0000_s144811" DrawAspect="Content" ObjectID="_1674807817" r:id="rId101"/>
+          <o:OLEObject Type="Embed" ProgID="Equation.3" ShapeID="_x0000_s144814" DrawAspect="Content" ObjectID="_1674807818" r:id="rId102"/>
         </w:pict>
       </w:r>
     </w:p>
@@ -11006,9 +11006,9 @@
             <w10:wrap type="none"/>
             <w10:anchorlock/>
           </v:group>
-          <o:OLEObject Type="Embed" ProgID="Equation.3" ShapeID="_x0000_s144858" DrawAspect="Content" ObjectID="_1674809861" r:id="rId103"/>
-          <o:OLEObject Type="Embed" ProgID="Equation.3" ShapeID="_x0000_s144860" DrawAspect="Content" ObjectID="_1674809862" r:id="rId104"/>
-          <o:OLEObject Type="Embed" ProgID="Equation.3" ShapeID="_x0000_s144861" DrawAspect="Content" ObjectID="_1674809863" r:id="rId105"/>
+          <o:OLEObject Type="Embed" ProgID="Equation.3" ShapeID="_x0000_s144858" DrawAspect="Content" ObjectID="_1674807819" r:id="rId103"/>
+          <o:OLEObject Type="Embed" ProgID="Equation.3" ShapeID="_x0000_s144860" DrawAspect="Content" ObjectID="_1674807820" r:id="rId104"/>
+          <o:OLEObject Type="Embed" ProgID="Equation.3" ShapeID="_x0000_s144861" DrawAspect="Content" ObjectID="_1674807821" r:id="rId105"/>
         </w:pict>
       </w:r>
     </w:p>
@@ -11018,7 +11018,7 @@
       <w:pPr>
         <w:pStyle w:val="Heading1"/>
       </w:pPr>
-      <w:bookmarkStart w:id="14" w:name="_Toc64172761"/>
+      <w:bookmarkStart w:id="14" w:name="_Toc64194872"/>
       <w:r>
         <w:lastRenderedPageBreak/>
         <w:t>Spherical cs</w:t>
@@ -12236,12 +12236,12 @@
             <w10:wrap type="none"/>
             <w10:anchorlock/>
           </v:group>
-          <o:OLEObject Type="Embed" ProgID="Equation.3" ShapeID="_x0000_s145327" DrawAspect="Content" ObjectID="_1674809864" r:id="rId111"/>
-          <o:OLEObject Type="Embed" ProgID="Equation.3" ShapeID="_x0000_s145328" DrawAspect="Content" ObjectID="_1674809865" r:id="rId112"/>
-          <o:OLEObject Type="Embed" ProgID="Equation.3" ShapeID="_x0000_s145329" DrawAspect="Content" ObjectID="_1674809866" r:id="rId113"/>
-          <o:OLEObject Type="Embed" ProgID="Equation.3" ShapeID="_x0000_s145339" DrawAspect="Content" ObjectID="_1674809867" r:id="rId114"/>
-          <o:OLEObject Type="Embed" ProgID="Equation.3" ShapeID="_x0000_s145340" DrawAspect="Content" ObjectID="_1674809868" r:id="rId115"/>
-          <o:OLEObject Type="Embed" ProgID="Equation.3" ShapeID="_x0000_s145341" DrawAspect="Content" ObjectID="_1674809869" r:id="rId116"/>
+          <o:OLEObject Type="Embed" ProgID="Equation.3" ShapeID="_x0000_s145327" DrawAspect="Content" ObjectID="_1674807822" r:id="rId111"/>
+          <o:OLEObject Type="Embed" ProgID="Equation.3" ShapeID="_x0000_s145328" DrawAspect="Content" ObjectID="_1674807823" r:id="rId112"/>
+          <o:OLEObject Type="Embed" ProgID="Equation.3" ShapeID="_x0000_s145329" DrawAspect="Content" ObjectID="_1674807824" r:id="rId113"/>
+          <o:OLEObject Type="Embed" ProgID="Equation.3" ShapeID="_x0000_s145339" DrawAspect="Content" ObjectID="_1674807825" r:id="rId114"/>
+          <o:OLEObject Type="Embed" ProgID="Equation.3" ShapeID="_x0000_s145340" DrawAspect="Content" ObjectID="_1674807826" r:id="rId115"/>
+          <o:OLEObject Type="Embed" ProgID="Equation.3" ShapeID="_x0000_s145341" DrawAspect="Content" ObjectID="_1674807827" r:id="rId116"/>
         </w:pict>
       </w:r>
     </w:p>
@@ -12249,7 +12249,7 @@
       <w:pPr>
         <w:pStyle w:val="Heading1"/>
       </w:pPr>
-      <w:bookmarkStart w:id="15" w:name="_Toc64172762"/>
+      <w:bookmarkStart w:id="15" w:name="_Toc64194873"/>
       <w:r>
         <w:t>dl, dA, dV in spherical cs</w:t>
       </w:r>
@@ -12267,7 +12267,6 @@
         <w:rPr>
           <w:rFonts w:ascii="Times New Roman" w:hAnsi="Times New Roman" w:cs="Times New Roman"/>
           <w:i/>
-          <w:noProof/>
           <w:sz w:val="20"/>
         </w:rPr>
       </w:r>
@@ -12973,11 +12972,6 @@
     </w:p>
     <w:p>
       <w:r>
-        <w:rPr>
-          <w:noProof/>
-        </w:rPr>
-      </w:r>
-      <w:r>
         <w:pict>
           <v:group id="_x0000_s145365" editas="canvas" style="width:481.95pt;height:183.35pt;mso-position-horizontal-relative:char;mso-position-vertical-relative:line" coordorigin="1137,8463" coordsize="9639,3667">
             <o:lock v:ext="edit" aspectratio="t"/>
@@ -13860,18 +13854,13 @@
             <w10:wrap type="none"/>
             <w10:anchorlock/>
           </v:group>
-          <o:OLEObject Type="Embed" ProgID="Equation.3" ShapeID="_x0000_s151800" DrawAspect="Content" ObjectID="_1674809870" r:id="rId120"/>
-          <o:OLEObject Type="Embed" ProgID="Equation.3" ShapeID="_x0000_s151801" DrawAspect="Content" ObjectID="_1674809871" r:id="rId121"/>
-          <o:OLEObject Type="Embed" ProgID="Equation.3" ShapeID="_x0000_s151802" DrawAspect="Content" ObjectID="_1674809872" r:id="rId122"/>
+          <o:OLEObject Type="Embed" ProgID="Equation.3" ShapeID="_x0000_s151800" DrawAspect="Content" ObjectID="_1674807828" r:id="rId120"/>
+          <o:OLEObject Type="Embed" ProgID="Equation.3" ShapeID="_x0000_s151801" DrawAspect="Content" ObjectID="_1674807829" r:id="rId121"/>
+          <o:OLEObject Type="Embed" ProgID="Equation.3" ShapeID="_x0000_s151802" DrawAspect="Content" ObjectID="_1674807830" r:id="rId122"/>
         </w:pict>
       </w:r>
     </w:p>
     <w:p>
-      <w:r>
-        <w:rPr>
-          <w:noProof/>
-        </w:rPr>
-      </w:r>
       <w:r>
         <w:pict>
           <v:group id="_x0000_s152127" editas="canvas" style="width:481.95pt;height:197.65pt;mso-position-horizontal-relative:char;mso-position-vertical-relative:line" coordorigin="1137,8463" coordsize="9639,3953">
@@ -14705,7 +14694,7 @@
       <w:pPr>
         <w:pStyle w:val="Heading1"/>
       </w:pPr>
-      <w:bookmarkStart w:id="16" w:name="_Toc64172763"/>
+      <w:bookmarkStart w:id="16" w:name="_Toc64194874"/>
       <w:r>
         <w:t>Notes</w:t>
       </w:r>
@@ -14826,7 +14815,7 @@
         <w:rPr>
           <w:noProof/>
         </w:rPr>
-        <w:t>7</w:t>
+        <w:t>4</w:t>
       </w:r>
     </w:fldSimple>
   </w:p>

</xml_diff>

<commit_message>
elements in cs cartesian
</commit_message>
<xml_diff>
--- a/src/figs/docx/0004.docx
+++ b/src/figs/docx/0004.docx
@@ -16,7 +16,7 @@
           <w:docGrid w:linePitch="360"/>
         </w:sectPr>
       </w:pPr>
-      <w:bookmarkStart w:id="0" w:name="_Toc64194858"/>
+      <w:bookmarkStart w:id="0" w:name="_Toc64195107"/>
       <w:r>
         <w:t>Content</w:t>
       </w:r>
@@ -44,7 +44,7 @@
       <w:r>
         <w:fldChar w:fldCharType="separate"/>
       </w:r>
-      <w:hyperlink w:anchor="_Toc64194858" w:history="1">
+      <w:hyperlink w:anchor="_Toc64195107" w:history="1">
         <w:r>
           <w:rPr>
             <w:rStyle w:val="Hyperlink"/>
@@ -71,7 +71,7 @@
             <w:noProof/>
             <w:webHidden/>
           </w:rPr>
-          <w:instrText xml:space="preserve"> PAGEREF _Toc64194858 \h </w:instrText>
+          <w:instrText xml:space="preserve"> PAGEREF _Toc64195107 \h </w:instrText>
         </w:r>
         <w:r>
           <w:rPr>
@@ -114,7 +114,7 @@
           <w:szCs w:val="22"/>
         </w:rPr>
       </w:pPr>
-      <w:hyperlink w:anchor="_Toc64194859" w:history="1">
+      <w:hyperlink w:anchor="_Toc64195108" w:history="1">
         <w:r>
           <w:rPr>
             <w:rStyle w:val="Hyperlink"/>
@@ -141,7 +141,7 @@
             <w:noProof/>
             <w:webHidden/>
           </w:rPr>
-          <w:instrText xml:space="preserve"> PAGEREF _Toc64194859 \h </w:instrText>
+          <w:instrText xml:space="preserve"> PAGEREF _Toc64195108 \h </w:instrText>
         </w:r>
         <w:r>
           <w:rPr>
@@ -184,7 +184,7 @@
           <w:szCs w:val="22"/>
         </w:rPr>
       </w:pPr>
-      <w:hyperlink w:anchor="_Toc64194860" w:history="1">
+      <w:hyperlink w:anchor="_Toc64195109" w:history="1">
         <w:r>
           <w:rPr>
             <w:rStyle w:val="Hyperlink"/>
@@ -211,7 +211,7 @@
             <w:noProof/>
             <w:webHidden/>
           </w:rPr>
-          <w:instrText xml:space="preserve"> PAGEREF _Toc64194860 \h </w:instrText>
+          <w:instrText xml:space="preserve"> PAGEREF _Toc64195109 \h </w:instrText>
         </w:r>
         <w:r>
           <w:rPr>
@@ -254,7 +254,7 @@
           <w:szCs w:val="22"/>
         </w:rPr>
       </w:pPr>
-      <w:hyperlink w:anchor="_Toc64194861" w:history="1">
+      <w:hyperlink w:anchor="_Toc64195110" w:history="1">
         <w:r>
           <w:rPr>
             <w:rStyle w:val="Hyperlink"/>
@@ -281,7 +281,7 @@
             <w:noProof/>
             <w:webHidden/>
           </w:rPr>
-          <w:instrText xml:space="preserve"> PAGEREF _Toc64194861 \h </w:instrText>
+          <w:instrText xml:space="preserve"> PAGEREF _Toc64195110 \h </w:instrText>
         </w:r>
         <w:r>
           <w:rPr>
@@ -324,7 +324,7 @@
           <w:szCs w:val="22"/>
         </w:rPr>
       </w:pPr>
-      <w:hyperlink w:anchor="_Toc64194862" w:history="1">
+      <w:hyperlink w:anchor="_Toc64195111" w:history="1">
         <w:r>
           <w:rPr>
             <w:rStyle w:val="Hyperlink"/>
@@ -351,7 +351,7 @@
             <w:noProof/>
             <w:webHidden/>
           </w:rPr>
-          <w:instrText xml:space="preserve"> PAGEREF _Toc64194862 \h </w:instrText>
+          <w:instrText xml:space="preserve"> PAGEREF _Toc64195111 \h </w:instrText>
         </w:r>
         <w:r>
           <w:rPr>
@@ -394,7 +394,7 @@
           <w:szCs w:val="22"/>
         </w:rPr>
       </w:pPr>
-      <w:hyperlink w:anchor="_Toc64194863" w:history="1">
+      <w:hyperlink w:anchor="_Toc64195112" w:history="1">
         <w:r>
           <w:rPr>
             <w:rStyle w:val="Hyperlink"/>
@@ -421,7 +421,7 @@
             <w:noProof/>
             <w:webHidden/>
           </w:rPr>
-          <w:instrText xml:space="preserve"> PAGEREF _Toc64194863 \h </w:instrText>
+          <w:instrText xml:space="preserve"> PAGEREF _Toc64195112 \h </w:instrText>
         </w:r>
         <w:r>
           <w:rPr>
@@ -464,7 +464,7 @@
           <w:szCs w:val="22"/>
         </w:rPr>
       </w:pPr>
-      <w:hyperlink w:anchor="_Toc64194864" w:history="1">
+      <w:hyperlink w:anchor="_Toc64195113" w:history="1">
         <w:r>
           <w:rPr>
             <w:rStyle w:val="Hyperlink"/>
@@ -491,7 +491,7 @@
             <w:noProof/>
             <w:webHidden/>
           </w:rPr>
-          <w:instrText xml:space="preserve"> PAGEREF _Toc64194864 \h </w:instrText>
+          <w:instrText xml:space="preserve"> PAGEREF _Toc64195113 \h </w:instrText>
         </w:r>
         <w:r>
           <w:rPr>
@@ -534,7 +534,7 @@
           <w:szCs w:val="22"/>
         </w:rPr>
       </w:pPr>
-      <w:hyperlink w:anchor="_Toc64194865" w:history="1">
+      <w:hyperlink w:anchor="_Toc64195114" w:history="1">
         <w:r>
           <w:rPr>
             <w:rStyle w:val="Hyperlink"/>
@@ -561,7 +561,7 @@
             <w:noProof/>
             <w:webHidden/>
           </w:rPr>
-          <w:instrText xml:space="preserve"> PAGEREF _Toc64194865 \h </w:instrText>
+          <w:instrText xml:space="preserve"> PAGEREF _Toc64195114 \h </w:instrText>
         </w:r>
         <w:r>
           <w:rPr>
@@ -604,7 +604,7 @@
           <w:szCs w:val="22"/>
         </w:rPr>
       </w:pPr>
-      <w:hyperlink w:anchor="_Toc64194866" w:history="1">
+      <w:hyperlink w:anchor="_Toc64195115" w:history="1">
         <w:r>
           <w:rPr>
             <w:rStyle w:val="Hyperlink"/>
@@ -631,7 +631,7 @@
             <w:noProof/>
             <w:webHidden/>
           </w:rPr>
-          <w:instrText xml:space="preserve"> PAGEREF _Toc64194866 \h </w:instrText>
+          <w:instrText xml:space="preserve"> PAGEREF _Toc64195115 \h </w:instrText>
         </w:r>
         <w:r>
           <w:rPr>
@@ -674,7 +674,7 @@
           <w:szCs w:val="22"/>
         </w:rPr>
       </w:pPr>
-      <w:hyperlink w:anchor="_Toc64194867" w:history="1">
+      <w:hyperlink w:anchor="_Toc64195116" w:history="1">
         <w:r>
           <w:rPr>
             <w:rStyle w:val="Hyperlink"/>
@@ -701,7 +701,7 @@
             <w:noProof/>
             <w:webHidden/>
           </w:rPr>
-          <w:instrText xml:space="preserve"> PAGEREF _Toc64194867 \h </w:instrText>
+          <w:instrText xml:space="preserve"> PAGEREF _Toc64195116 \h </w:instrText>
         </w:r>
         <w:r>
           <w:rPr>
@@ -744,7 +744,7 @@
           <w:szCs w:val="22"/>
         </w:rPr>
       </w:pPr>
-      <w:hyperlink w:anchor="_Toc64194868" w:history="1">
+      <w:hyperlink w:anchor="_Toc64195117" w:history="1">
         <w:r>
           <w:rPr>
             <w:rStyle w:val="Hyperlink"/>
@@ -771,7 +771,7 @@
             <w:noProof/>
             <w:webHidden/>
           </w:rPr>
-          <w:instrText xml:space="preserve"> PAGEREF _Toc64194868 \h </w:instrText>
+          <w:instrText xml:space="preserve"> PAGEREF _Toc64195117 \h </w:instrText>
         </w:r>
         <w:r>
           <w:rPr>
@@ -814,7 +814,7 @@
           <w:szCs w:val="22"/>
         </w:rPr>
       </w:pPr>
-      <w:hyperlink w:anchor="_Toc64194869" w:history="1">
+      <w:hyperlink w:anchor="_Toc64195118" w:history="1">
         <w:r>
           <w:rPr>
             <w:rStyle w:val="Hyperlink"/>
@@ -841,7 +841,7 @@
             <w:noProof/>
             <w:webHidden/>
           </w:rPr>
-          <w:instrText xml:space="preserve"> PAGEREF _Toc64194869 \h </w:instrText>
+          <w:instrText xml:space="preserve"> PAGEREF _Toc64195118 \h </w:instrText>
         </w:r>
         <w:r>
           <w:rPr>
@@ -884,7 +884,7 @@
           <w:szCs w:val="22"/>
         </w:rPr>
       </w:pPr>
-      <w:hyperlink w:anchor="_Toc64194870" w:history="1">
+      <w:hyperlink w:anchor="_Toc64195119" w:history="1">
         <w:r>
           <w:rPr>
             <w:rStyle w:val="Hyperlink"/>
@@ -911,7 +911,7 @@
             <w:noProof/>
             <w:webHidden/>
           </w:rPr>
-          <w:instrText xml:space="preserve"> PAGEREF _Toc64194870 \h </w:instrText>
+          <w:instrText xml:space="preserve"> PAGEREF _Toc64195119 \h </w:instrText>
         </w:r>
         <w:r>
           <w:rPr>
@@ -954,7 +954,7 @@
           <w:szCs w:val="22"/>
         </w:rPr>
       </w:pPr>
-      <w:hyperlink w:anchor="_Toc64194871" w:history="1">
+      <w:hyperlink w:anchor="_Toc64195120" w:history="1">
         <w:r>
           <w:rPr>
             <w:rStyle w:val="Hyperlink"/>
@@ -981,7 +981,7 @@
             <w:noProof/>
             <w:webHidden/>
           </w:rPr>
-          <w:instrText xml:space="preserve"> PAGEREF _Toc64194871 \h </w:instrText>
+          <w:instrText xml:space="preserve"> PAGEREF _Toc64195120 \h </w:instrText>
         </w:r>
         <w:r>
           <w:rPr>
@@ -1024,7 +1024,7 @@
           <w:szCs w:val="22"/>
         </w:rPr>
       </w:pPr>
-      <w:hyperlink w:anchor="_Toc64194872" w:history="1">
+      <w:hyperlink w:anchor="_Toc64195121" w:history="1">
         <w:r>
           <w:rPr>
             <w:rStyle w:val="Hyperlink"/>
@@ -1051,7 +1051,7 @@
             <w:noProof/>
             <w:webHidden/>
           </w:rPr>
-          <w:instrText xml:space="preserve"> PAGEREF _Toc64194872 \h </w:instrText>
+          <w:instrText xml:space="preserve"> PAGEREF _Toc64195121 \h </w:instrText>
         </w:r>
         <w:r>
           <w:rPr>
@@ -1094,7 +1094,7 @@
           <w:szCs w:val="22"/>
         </w:rPr>
       </w:pPr>
-      <w:hyperlink w:anchor="_Toc64194873" w:history="1">
+      <w:hyperlink w:anchor="_Toc64195122" w:history="1">
         <w:r>
           <w:rPr>
             <w:rStyle w:val="Hyperlink"/>
@@ -1121,7 +1121,7 @@
             <w:noProof/>
             <w:webHidden/>
           </w:rPr>
-          <w:instrText xml:space="preserve"> PAGEREF _Toc64194873 \h </w:instrText>
+          <w:instrText xml:space="preserve"> PAGEREF _Toc64195122 \h </w:instrText>
         </w:r>
         <w:r>
           <w:rPr>
@@ -1164,7 +1164,77 @@
           <w:szCs w:val="22"/>
         </w:rPr>
       </w:pPr>
-      <w:hyperlink w:anchor="_Toc64194874" w:history="1">
+      <w:hyperlink w:anchor="_Toc64195123" w:history="1">
+        <w:r>
+          <w:rPr>
+            <w:rStyle w:val="Hyperlink"/>
+            <w:noProof/>
+          </w:rPr>
+          <w:t>dl, dA, dV in cartesian cs</w:t>
+        </w:r>
+        <w:r>
+          <w:rPr>
+            <w:noProof/>
+            <w:webHidden/>
+          </w:rPr>
+          <w:tab/>
+        </w:r>
+        <w:r>
+          <w:rPr>
+            <w:noProof/>
+            <w:webHidden/>
+          </w:rPr>
+          <w:fldChar w:fldCharType="begin"/>
+        </w:r>
+        <w:r>
+          <w:rPr>
+            <w:noProof/>
+            <w:webHidden/>
+          </w:rPr>
+          <w:instrText xml:space="preserve"> PAGEREF _Toc64195123 \h </w:instrText>
+        </w:r>
+        <w:r>
+          <w:rPr>
+            <w:noProof/>
+            <w:webHidden/>
+          </w:rPr>
+        </w:r>
+        <w:r>
+          <w:rPr>
+            <w:noProof/>
+            <w:webHidden/>
+          </w:rPr>
+          <w:fldChar w:fldCharType="separate"/>
+        </w:r>
+        <w:r>
+          <w:rPr>
+            <w:noProof/>
+            <w:webHidden/>
+          </w:rPr>
+          <w:t>8</w:t>
+        </w:r>
+        <w:r>
+          <w:rPr>
+            <w:noProof/>
+            <w:webHidden/>
+          </w:rPr>
+          <w:fldChar w:fldCharType="end"/>
+        </w:r>
+      </w:hyperlink>
+    </w:p>
+    <w:p>
+      <w:pPr>
+        <w:pStyle w:val="MyTOC"/>
+        <w:rPr>
+          <w:b/>
+          <w:bCs/>
+          <w:caps/>
+          <w:noProof/>
+          <w:sz w:val="22"/>
+          <w:szCs w:val="22"/>
+        </w:rPr>
+      </w:pPr>
+      <w:hyperlink w:anchor="_Toc64195124" w:history="1">
         <w:r>
           <w:rPr>
             <w:rStyle w:val="Hyperlink"/>
@@ -1191,7 +1261,7 @@
             <w:noProof/>
             <w:webHidden/>
           </w:rPr>
-          <w:instrText xml:space="preserve"> PAGEREF _Toc64194874 \h </w:instrText>
+          <w:instrText xml:space="preserve"> PAGEREF _Toc64195124 \h </w:instrText>
         </w:r>
         <w:r>
           <w:rPr>
@@ -1211,7 +1281,7 @@
             <w:noProof/>
             <w:webHidden/>
           </w:rPr>
-          <w:t>8</w:t>
+          <w:t>9</w:t>
         </w:r>
         <w:r>
           <w:rPr>
@@ -1246,7 +1316,7 @@
       <w:pPr>
         <w:pStyle w:val="Heading1"/>
       </w:pPr>
-      <w:bookmarkStart w:id="1" w:name="_Toc64194859"/>
+      <w:bookmarkStart w:id="1" w:name="_Toc64195108"/>
       <w:r>
         <w:t>Accelerated motion</w:t>
       </w:r>
@@ -2074,7 +2144,7 @@
           <v:shape id="_x0000_i1028" type="#_x0000_t75" style="width:76.6pt;height:17.85pt" o:ole="">
             <v:imagedata r:id="rId9" o:title=""/>
           </v:shape>
-          <o:OLEObject Type="Embed" ProgID="Equation.3" ShapeID="_x0000_i1028" DrawAspect="Content" ObjectID="_1674807760" r:id="rId10"/>
+          <o:OLEObject Type="Embed" ProgID="Equation.3" ShapeID="_x0000_i1028" DrawAspect="Content" ObjectID="_1674809525" r:id="rId10"/>
         </w:object>
       </w:r>
       <w:r>
@@ -2088,7 +2158,7 @@
           <v:shape id="_x0000_i1029" type="#_x0000_t75" style="width:80.05pt;height:17.85pt" o:ole="">
             <v:imagedata r:id="rId11" o:title=""/>
           </v:shape>
-          <o:OLEObject Type="Embed" ProgID="Equation.3" ShapeID="_x0000_i1029" DrawAspect="Content" ObjectID="_1674807761" r:id="rId12"/>
+          <o:OLEObject Type="Embed" ProgID="Equation.3" ShapeID="_x0000_i1029" DrawAspect="Content" ObjectID="_1674809526" r:id="rId12"/>
         </w:object>
       </w:r>
       <w:r>
@@ -2102,7 +2172,7 @@
           <v:shape id="_x0000_i1030" type="#_x0000_t75" style="width:78.35pt;height:17.85pt" o:ole="">
             <v:imagedata r:id="rId13" o:title=""/>
           </v:shape>
-          <o:OLEObject Type="Embed" ProgID="Equation.3" ShapeID="_x0000_i1030" DrawAspect="Content" ObjectID="_1674807762" r:id="rId14"/>
+          <o:OLEObject Type="Embed" ProgID="Equation.3" ShapeID="_x0000_i1030" DrawAspect="Content" ObjectID="_1674809527" r:id="rId14"/>
         </w:object>
       </w:r>
     </w:p>
@@ -2110,7 +2180,7 @@
       <w:pPr>
         <w:pStyle w:val="Heading1"/>
       </w:pPr>
-      <w:bookmarkStart w:id="2" w:name="_Toc64194860"/>
+      <w:bookmarkStart w:id="2" w:name="_Toc64195109"/>
       <w:r>
         <w:t>Resistor</w:t>
       </w:r>
@@ -2238,7 +2308,7 @@
       <w:pPr>
         <w:pStyle w:val="Heading1"/>
       </w:pPr>
-      <w:bookmarkStart w:id="3" w:name="_Toc64194861"/>
+      <w:bookmarkStart w:id="3" w:name="_Toc64195110"/>
       <w:r>
         <w:t>Secant</w:t>
       </w:r>
@@ -3016,7 +3086,7 @@
             <w10:wrap type="none"/>
             <w10:anchorlock/>
           </v:group>
-          <o:OLEObject Type="Embed" ProgID="Equation.3" ShapeID="_x0000_s119953" DrawAspect="Content" ObjectID="_1674807780" r:id="rId16"/>
+          <o:OLEObject Type="Embed" ProgID="Equation.3" ShapeID="_x0000_s119953" DrawAspect="Content" ObjectID="_1674809545" r:id="rId16"/>
         </w:pict>
       </w:r>
     </w:p>
@@ -3025,7 +3095,7 @@
       <w:pPr>
         <w:pStyle w:val="Heading1"/>
       </w:pPr>
-      <w:bookmarkStart w:id="4" w:name="_Toc64194862"/>
+      <w:bookmarkStart w:id="4" w:name="_Toc64195111"/>
       <w:r>
         <w:t>Regula falsi method</w:t>
       </w:r>
@@ -3769,7 +3839,7 @@
             <w10:wrap type="none"/>
             <w10:anchorlock/>
           </v:group>
-          <o:OLEObject Type="Embed" ProgID="Equation.3" ShapeID="_x0000_s120018" DrawAspect="Content" ObjectID="_1674807781" r:id="rId18"/>
+          <o:OLEObject Type="Embed" ProgID="Equation.3" ShapeID="_x0000_s120018" DrawAspect="Content" ObjectID="_1674809546" r:id="rId18"/>
         </w:pict>
       </w:r>
     </w:p>
@@ -3778,7 +3848,7 @@
       <w:pPr>
         <w:pStyle w:val="Heading1"/>
       </w:pPr>
-      <w:bookmarkStart w:id="5" w:name="_Toc64194863"/>
+      <w:bookmarkStart w:id="5" w:name="_Toc64195112"/>
       <w:r>
         <w:lastRenderedPageBreak/>
         <w:t xml:space="preserve">DC circuit R and </w:t>
@@ -5709,7 +5779,7 @@
       <w:pPr>
         <w:pStyle w:val="Heading1"/>
       </w:pPr>
-      <w:bookmarkStart w:id="6" w:name="_Toc64194864"/>
+      <w:bookmarkStart w:id="6" w:name="_Toc64195113"/>
       <w:r>
         <w:t>Kinematics optimization</w:t>
       </w:r>
@@ -6112,7 +6182,7 @@
           <v:shape id="_x0000_i1031" type="#_x0000_t75" style="width:56.45pt;height:26.5pt" o:ole="">
             <v:imagedata r:id="rId19" o:title=""/>
           </v:shape>
-          <o:OLEObject Type="Embed" ProgID="Equation.3" ShapeID="_x0000_i1031" DrawAspect="Content" ObjectID="_1674807763" r:id="rId20"/>
+          <o:OLEObject Type="Embed" ProgID="Equation.3" ShapeID="_x0000_i1031" DrawAspect="Content" ObjectID="_1674809528" r:id="rId20"/>
         </w:object>
       </w:r>
       <w:r>
@@ -6129,7 +6199,7 @@
           <v:shape id="_x0000_i1032" type="#_x0000_t75" style="width:83.5pt;height:16.15pt" o:ole="">
             <v:imagedata r:id="rId21" o:title=""/>
           </v:shape>
-          <o:OLEObject Type="Embed" ProgID="Equation.3" ShapeID="_x0000_i1032" DrawAspect="Content" ObjectID="_1674807764" r:id="rId22"/>
+          <o:OLEObject Type="Embed" ProgID="Equation.3" ShapeID="_x0000_i1032" DrawAspect="Content" ObjectID="_1674809529" r:id="rId22"/>
         </w:object>
       </w:r>
       <w:r>
@@ -6146,7 +6216,7 @@
           <v:shape id="_x0000_i1033" type="#_x0000_t75" style="width:95.05pt;height:26.5pt" o:ole="">
             <v:imagedata r:id="rId23" o:title=""/>
           </v:shape>
-          <o:OLEObject Type="Embed" ProgID="Equation.3" ShapeID="_x0000_i1033" DrawAspect="Content" ObjectID="_1674807765" r:id="rId24"/>
+          <o:OLEObject Type="Embed" ProgID="Equation.3" ShapeID="_x0000_i1033" DrawAspect="Content" ObjectID="_1674809530" r:id="rId24"/>
         </w:object>
       </w:r>
       <w:r>
@@ -6163,7 +6233,7 @@
           <v:shape id="_x0000_i1034" type="#_x0000_t75" style="width:97.35pt;height:29.4pt" o:ole="">
             <v:imagedata r:id="rId25" o:title=""/>
           </v:shape>
-          <o:OLEObject Type="Embed" ProgID="Equation.3" ShapeID="_x0000_i1034" DrawAspect="Content" ObjectID="_1674807766" r:id="rId26"/>
+          <o:OLEObject Type="Embed" ProgID="Equation.3" ShapeID="_x0000_i1034" DrawAspect="Content" ObjectID="_1674809531" r:id="rId26"/>
         </w:object>
       </w:r>
     </w:p>
@@ -6181,7 +6251,7 @@
           <v:shape id="_x0000_i1035" type="#_x0000_t75" style="width:53pt;height:30.55pt" o:ole="">
             <v:imagedata r:id="rId27" o:title=""/>
           </v:shape>
-          <o:OLEObject Type="Embed" ProgID="Equation.3" ShapeID="_x0000_i1035" DrawAspect="Content" ObjectID="_1674807767" r:id="rId28"/>
+          <o:OLEObject Type="Embed" ProgID="Equation.3" ShapeID="_x0000_i1035" DrawAspect="Content" ObjectID="_1674809532" r:id="rId28"/>
         </w:object>
       </w:r>
       <w:r>
@@ -6198,7 +6268,7 @@
           <v:shape id="_x0000_i1036" type="#_x0000_t75" style="width:46.65pt;height:15pt" o:ole="">
             <v:imagedata r:id="rId29" o:title=""/>
           </v:shape>
-          <o:OLEObject Type="Embed" ProgID="Equation.3" ShapeID="_x0000_i1036" DrawAspect="Content" ObjectID="_1674807768" r:id="rId30"/>
+          <o:OLEObject Type="Embed" ProgID="Equation.3" ShapeID="_x0000_i1036" DrawAspect="Content" ObjectID="_1674809533" r:id="rId30"/>
         </w:object>
       </w:r>
       <w:r>
@@ -6215,7 +6285,7 @@
           <v:shape id="_x0000_i1037" type="#_x0000_t75" style="width:130.2pt;height:30.55pt" o:ole="">
             <v:imagedata r:id="rId31" o:title=""/>
           </v:shape>
-          <o:OLEObject Type="Embed" ProgID="Equation.3" ShapeID="_x0000_i1037" DrawAspect="Content" ObjectID="_1674807769" r:id="rId32"/>
+          <o:OLEObject Type="Embed" ProgID="Equation.3" ShapeID="_x0000_i1037" DrawAspect="Content" ObjectID="_1674809534" r:id="rId32"/>
         </w:object>
       </w:r>
       <w:r>
@@ -6232,7 +6302,7 @@
           <v:shape id="_x0000_i1038" type="#_x0000_t75" style="width:185.45pt;height:35.7pt" o:ole="">
             <v:imagedata r:id="rId33" o:title=""/>
           </v:shape>
-          <o:OLEObject Type="Embed" ProgID="Equation.3" ShapeID="_x0000_i1038" DrawAspect="Content" ObjectID="_1674807770" r:id="rId34"/>
+          <o:OLEObject Type="Embed" ProgID="Equation.3" ShapeID="_x0000_i1038" DrawAspect="Content" ObjectID="_1674809535" r:id="rId34"/>
         </w:object>
       </w:r>
     </w:p>
@@ -6250,7 +6320,7 @@
           <v:shape id="_x0000_i1039" type="#_x0000_t75" style="width:48.4pt;height:15pt" o:ole="">
             <v:imagedata r:id="rId35" o:title=""/>
           </v:shape>
-          <o:OLEObject Type="Embed" ProgID="Equation.3" ShapeID="_x0000_i1039" DrawAspect="Content" ObjectID="_1674807771" r:id="rId36"/>
+          <o:OLEObject Type="Embed" ProgID="Equation.3" ShapeID="_x0000_i1039" DrawAspect="Content" ObjectID="_1674809536" r:id="rId36"/>
         </w:object>
       </w:r>
       <w:r>
@@ -6267,7 +6337,7 @@
           <v:shape id="_x0000_i1040" type="#_x0000_t75" style="width:59.9pt;height:16.15pt" o:ole="">
             <v:imagedata r:id="rId37" o:title=""/>
           </v:shape>
-          <o:OLEObject Type="Embed" ProgID="Equation.3" ShapeID="_x0000_i1040" DrawAspect="Content" ObjectID="_1674807772" r:id="rId38"/>
+          <o:OLEObject Type="Embed" ProgID="Equation.3" ShapeID="_x0000_i1040" DrawAspect="Content" ObjectID="_1674809537" r:id="rId38"/>
         </w:object>
       </w:r>
       <w:r>
@@ -6284,7 +6354,7 @@
           <v:shape id="_x0000_i1041" type="#_x0000_t75" style="width:42.05pt;height:16.15pt" o:ole="">
             <v:imagedata r:id="rId39" o:title=""/>
           </v:shape>
-          <o:OLEObject Type="Embed" ProgID="Equation.3" ShapeID="_x0000_i1041" DrawAspect="Content" ObjectID="_1674807773" r:id="rId40"/>
+          <o:OLEObject Type="Embed" ProgID="Equation.3" ShapeID="_x0000_i1041" DrawAspect="Content" ObjectID="_1674809538" r:id="rId40"/>
         </w:object>
       </w:r>
     </w:p>
@@ -6302,7 +6372,7 @@
           <v:shape id="_x0000_i1042" type="#_x0000_t75" style="width:180.3pt;height:30.55pt" o:ole="">
             <v:imagedata r:id="rId41" o:title=""/>
           </v:shape>
-          <o:OLEObject Type="Embed" ProgID="Equation.3" ShapeID="_x0000_i1042" DrawAspect="Content" ObjectID="_1674807774" r:id="rId42"/>
+          <o:OLEObject Type="Embed" ProgID="Equation.3" ShapeID="_x0000_i1042" DrawAspect="Content" ObjectID="_1674809539" r:id="rId42"/>
         </w:object>
       </w:r>
       <w:r>
@@ -6325,7 +6395,7 @@
           <v:shape id="_x0000_i1043" type="#_x0000_t75" style="width:164.15pt;height:34pt" o:ole="">
             <v:imagedata r:id="rId43" o:title=""/>
           </v:shape>
-          <o:OLEObject Type="Embed" ProgID="Equation.3" ShapeID="_x0000_i1043" DrawAspect="Content" ObjectID="_1674807775" r:id="rId44"/>
+          <o:OLEObject Type="Embed" ProgID="Equation.3" ShapeID="_x0000_i1043" DrawAspect="Content" ObjectID="_1674809540" r:id="rId44"/>
         </w:object>
       </w:r>
     </w:p>
@@ -6343,7 +6413,7 @@
           <v:shape id="_x0000_i1044" type="#_x0000_t75" style="width:46.65pt;height:15pt" o:ole="">
             <v:imagedata r:id="rId45" o:title=""/>
           </v:shape>
-          <o:OLEObject Type="Embed" ProgID="Equation.3" ShapeID="_x0000_i1044" DrawAspect="Content" ObjectID="_1674807776" r:id="rId46"/>
+          <o:OLEObject Type="Embed" ProgID="Equation.3" ShapeID="_x0000_i1044" DrawAspect="Content" ObjectID="_1674809541" r:id="rId46"/>
         </w:object>
       </w:r>
       <w:r>
@@ -6397,7 +6467,7 @@
           <v:shape id="_x0000_i1045" type="#_x0000_t75" style="width:200.45pt;height:30.55pt" o:ole="">
             <v:imagedata r:id="rId47" o:title=""/>
           </v:shape>
-          <o:OLEObject Type="Embed" ProgID="Equation.3" ShapeID="_x0000_i1045" DrawAspect="Content" ObjectID="_1674807777" r:id="rId48"/>
+          <o:OLEObject Type="Embed" ProgID="Equation.3" ShapeID="_x0000_i1045" DrawAspect="Content" ObjectID="_1674809542" r:id="rId48"/>
         </w:object>
       </w:r>
     </w:p>
@@ -6415,7 +6485,7 @@
           <v:shape id="_x0000_i1046" type="#_x0000_t75" style="width:132.5pt;height:15pt" o:ole="">
             <v:imagedata r:id="rId49" o:title=""/>
           </v:shape>
-          <o:OLEObject Type="Embed" ProgID="Equation.3" ShapeID="_x0000_i1046" DrawAspect="Content" ObjectID="_1674807778" r:id="rId50"/>
+          <o:OLEObject Type="Embed" ProgID="Equation.3" ShapeID="_x0000_i1046" DrawAspect="Content" ObjectID="_1674809543" r:id="rId50"/>
         </w:object>
       </w:r>
     </w:p>
@@ -6433,7 +6503,7 @@
           <v:shape id="_x0000_i1047" type="#_x0000_t75" style="width:80.05pt;height:15pt" o:ole="">
             <v:imagedata r:id="rId51" o:title=""/>
           </v:shape>
-          <o:OLEObject Type="Embed" ProgID="Equation.3" ShapeID="_x0000_i1047" DrawAspect="Content" ObjectID="_1674807779" r:id="rId52"/>
+          <o:OLEObject Type="Embed" ProgID="Equation.3" ShapeID="_x0000_i1047" DrawAspect="Content" ObjectID="_1674809544" r:id="rId52"/>
         </w:object>
       </w:r>
     </w:p>
@@ -6448,7 +6518,7 @@
       <w:pPr>
         <w:pStyle w:val="Heading1"/>
       </w:pPr>
-      <w:bookmarkStart w:id="7" w:name="_Toc64194865"/>
+      <w:bookmarkStart w:id="7" w:name="_Toc64195114"/>
       <w:r>
         <w:lastRenderedPageBreak/>
         <w:t>E around a wire</w:t>
@@ -7396,9 +7466,9 @@
             <w10:wrap type="none"/>
             <w10:anchorlock/>
           </v:group>
-          <o:OLEObject Type="Embed" ProgID="Equation.3" ShapeID="_x0000_s138990" DrawAspect="Content" ObjectID="_1674807782" r:id="rId54"/>
-          <o:OLEObject Type="Embed" ProgID="Equation.3" ShapeID="_x0000_s139010" DrawAspect="Content" ObjectID="_1674807783" r:id="rId55"/>
-          <o:OLEObject Type="Embed" ProgID="Equation.3" ShapeID="_x0000_s139029" DrawAspect="Content" ObjectID="_1674807784" r:id="rId56"/>
+          <o:OLEObject Type="Embed" ProgID="Equation.3" ShapeID="_x0000_s138990" DrawAspect="Content" ObjectID="_1674809547" r:id="rId54"/>
+          <o:OLEObject Type="Embed" ProgID="Equation.3" ShapeID="_x0000_s139010" DrawAspect="Content" ObjectID="_1674809548" r:id="rId55"/>
+          <o:OLEObject Type="Embed" ProgID="Equation.3" ShapeID="_x0000_s139029" DrawAspect="Content" ObjectID="_1674809549" r:id="rId56"/>
         </w:pict>
       </w:r>
     </w:p>
@@ -7406,7 +7476,7 @@
       <w:pPr>
         <w:pStyle w:val="Heading1"/>
       </w:pPr>
-      <w:bookmarkStart w:id="8" w:name="_Toc64194866"/>
+      <w:bookmarkStart w:id="8" w:name="_Toc64195115"/>
       <w:r>
         <w:t>E due to finite line charge</w:t>
       </w:r>
@@ -8052,11 +8122,11 @@
             <w10:wrap type="none"/>
             <w10:anchorlock/>
           </v:group>
-          <o:OLEObject Type="Embed" ProgID="Equation.3" ShapeID="_x0000_s138604" DrawAspect="Content" ObjectID="_1674807785" r:id="rId62"/>
-          <o:OLEObject Type="Embed" ProgID="Equation.3" ShapeID="_x0000_s138612" DrawAspect="Content" ObjectID="_1674807786" r:id="rId63"/>
-          <o:OLEObject Type="Embed" ProgID="Equation.3" ShapeID="_x0000_s138621" DrawAspect="Content" ObjectID="_1674807787" r:id="rId64"/>
-          <o:OLEObject Type="Embed" ProgID="Equation.3" ShapeID="_x0000_s138605" DrawAspect="Content" ObjectID="_1674807788" r:id="rId65"/>
-          <o:OLEObject Type="Embed" ProgID="Equation.3" ShapeID="_x0000_s138647" DrawAspect="Content" ObjectID="_1674807789" r:id="rId66"/>
+          <o:OLEObject Type="Embed" ProgID="Equation.3" ShapeID="_x0000_s138604" DrawAspect="Content" ObjectID="_1674809550" r:id="rId62"/>
+          <o:OLEObject Type="Embed" ProgID="Equation.3" ShapeID="_x0000_s138612" DrawAspect="Content" ObjectID="_1674809551" r:id="rId63"/>
+          <o:OLEObject Type="Embed" ProgID="Equation.3" ShapeID="_x0000_s138621" DrawAspect="Content" ObjectID="_1674809552" r:id="rId64"/>
+          <o:OLEObject Type="Embed" ProgID="Equation.3" ShapeID="_x0000_s138605" DrawAspect="Content" ObjectID="_1674809553" r:id="rId65"/>
+          <o:OLEObject Type="Embed" ProgID="Equation.3" ShapeID="_x0000_s138647" DrawAspect="Content" ObjectID="_1674809554" r:id="rId66"/>
         </w:pict>
       </w:r>
     </w:p>
@@ -8064,7 +8134,7 @@
       <w:pPr>
         <w:pStyle w:val="Heading1"/>
       </w:pPr>
-      <w:bookmarkStart w:id="9" w:name="_Toc64194867"/>
+      <w:bookmarkStart w:id="9" w:name="_Toc64195116"/>
       <w:r>
         <w:t xml:space="preserve">E </w:t>
       </w:r>
@@ -8355,8 +8425,8 @@
             <w10:wrap type="none"/>
             <w10:anchorlock/>
           </v:group>
-          <o:OLEObject Type="Embed" ProgID="Equation.3" ShapeID="_x0000_s138705" DrawAspect="Content" ObjectID="_1674807790" r:id="rId67"/>
-          <o:OLEObject Type="Embed" ProgID="Equation.3" ShapeID="_x0000_s138813" DrawAspect="Content" ObjectID="_1674807791" r:id="rId68"/>
+          <o:OLEObject Type="Embed" ProgID="Equation.3" ShapeID="_x0000_s138705" DrawAspect="Content" ObjectID="_1674809555" r:id="rId67"/>
+          <o:OLEObject Type="Embed" ProgID="Equation.3" ShapeID="_x0000_s138813" DrawAspect="Content" ObjectID="_1674809556" r:id="rId68"/>
         </w:pict>
       </w:r>
     </w:p>
@@ -8364,7 +8434,7 @@
       <w:pPr>
         <w:pStyle w:val="Heading1"/>
       </w:pPr>
-      <w:bookmarkStart w:id="10" w:name="_Toc64194868"/>
+      <w:bookmarkStart w:id="10" w:name="_Toc64195117"/>
       <w:r>
         <w:lastRenderedPageBreak/>
         <w:t>E of infinite line of charge</w:t>
@@ -8587,7 +8657,7 @@
             <w10:wrap type="none"/>
             <w10:anchorlock/>
           </v:group>
-          <o:OLEObject Type="Embed" ProgID="Equation.3" ShapeID="_x0000_s138800" DrawAspect="Content" ObjectID="_1674807792" r:id="rId69"/>
+          <o:OLEObject Type="Embed" ProgID="Equation.3" ShapeID="_x0000_s138800" DrawAspect="Content" ObjectID="_1674809557" r:id="rId69"/>
         </w:pict>
       </w:r>
     </w:p>
@@ -8596,7 +8666,7 @@
       <w:pPr>
         <w:pStyle w:val="Heading1"/>
       </w:pPr>
-      <w:bookmarkStart w:id="11" w:name="_Toc64194869"/>
+      <w:bookmarkStart w:id="11" w:name="_Toc64195118"/>
       <w:r>
         <w:t>E infinite consentric wire Gauss</w:t>
       </w:r>
@@ -9173,16 +9243,16 @@
             <w10:wrap type="none"/>
             <w10:anchorlock/>
           </v:group>
-          <o:OLEObject Type="Embed" ProgID="Equation.3" ShapeID="_x0000_s139181" DrawAspect="Content" ObjectID="_1674807793" r:id="rId74"/>
-          <o:OLEObject Type="Embed" ProgID="Equation.3" ShapeID="_x0000_s139183" DrawAspect="Content" ObjectID="_1674807794" r:id="rId75"/>
-          <o:OLEObject Type="Embed" ProgID="Equation.3" ShapeID="_x0000_s139131" DrawAspect="Content" ObjectID="_1674807795" r:id="rId76"/>
-          <o:OLEObject Type="Embed" ProgID="Equation.3" ShapeID="_x0000_s139133" DrawAspect="Content" ObjectID="_1674807796" r:id="rId77"/>
-          <o:OLEObject Type="Embed" ProgID="Equation.3" ShapeID="_x0000_s139156" DrawAspect="Content" ObjectID="_1674807797" r:id="rId78"/>
-          <o:OLEObject Type="Embed" ProgID="Equation.3" ShapeID="_x0000_s139158" DrawAspect="Content" ObjectID="_1674807798" r:id="rId79"/>
-          <o:OLEObject Type="Embed" ProgID="Equation.3" ShapeID="_x0000_s139200" DrawAspect="Content" ObjectID="_1674807799" r:id="rId80"/>
-          <o:OLEObject Type="Embed" ProgID="Equation.3" ShapeID="_x0000_s139201" DrawAspect="Content" ObjectID="_1674807800" r:id="rId81"/>
-          <o:OLEObject Type="Embed" ProgID="Equation.3" ShapeID="_x0000_s139221" DrawAspect="Content" ObjectID="_1674807801" r:id="rId82"/>
-          <o:OLEObject Type="Embed" ProgID="Equation.3" ShapeID="_x0000_s139222" DrawAspect="Content" ObjectID="_1674807802" r:id="rId83"/>
+          <o:OLEObject Type="Embed" ProgID="Equation.3" ShapeID="_x0000_s139181" DrawAspect="Content" ObjectID="_1674809558" r:id="rId74"/>
+          <o:OLEObject Type="Embed" ProgID="Equation.3" ShapeID="_x0000_s139183" DrawAspect="Content" ObjectID="_1674809559" r:id="rId75"/>
+          <o:OLEObject Type="Embed" ProgID="Equation.3" ShapeID="_x0000_s139131" DrawAspect="Content" ObjectID="_1674809560" r:id="rId76"/>
+          <o:OLEObject Type="Embed" ProgID="Equation.3" ShapeID="_x0000_s139133" DrawAspect="Content" ObjectID="_1674809561" r:id="rId77"/>
+          <o:OLEObject Type="Embed" ProgID="Equation.3" ShapeID="_x0000_s139156" DrawAspect="Content" ObjectID="_1674809562" r:id="rId78"/>
+          <o:OLEObject Type="Embed" ProgID="Equation.3" ShapeID="_x0000_s139158" DrawAspect="Content" ObjectID="_1674809563" r:id="rId79"/>
+          <o:OLEObject Type="Embed" ProgID="Equation.3" ShapeID="_x0000_s139200" DrawAspect="Content" ObjectID="_1674809564" r:id="rId80"/>
+          <o:OLEObject Type="Embed" ProgID="Equation.3" ShapeID="_x0000_s139201" DrawAspect="Content" ObjectID="_1674809565" r:id="rId81"/>
+          <o:OLEObject Type="Embed" ProgID="Equation.3" ShapeID="_x0000_s139221" DrawAspect="Content" ObjectID="_1674809566" r:id="rId82"/>
+          <o:OLEObject Type="Embed" ProgID="Equation.3" ShapeID="_x0000_s139222" DrawAspect="Content" ObjectID="_1674809567" r:id="rId83"/>
         </w:pict>
       </w:r>
     </w:p>
@@ -9191,7 +9261,7 @@
       <w:pPr>
         <w:pStyle w:val="Heading1"/>
       </w:pPr>
-      <w:bookmarkStart w:id="12" w:name="_Toc64194870"/>
+      <w:bookmarkStart w:id="12" w:name="_Toc64195119"/>
       <w:r>
         <w:lastRenderedPageBreak/>
         <w:t>E infinite wire Gauss</w:t>
@@ -9412,10 +9482,10 @@
             <w10:wrap type="none"/>
             <w10:anchorlock/>
           </v:group>
-          <o:OLEObject Type="Embed" ProgID="Equation.3" ShapeID="_x0000_s139262" DrawAspect="Content" ObjectID="_1674807803" r:id="rId84"/>
-          <o:OLEObject Type="Embed" ProgID="Equation.3" ShapeID="_x0000_s144384" DrawAspect="Content" ObjectID="_1674807804" r:id="rId85"/>
-          <o:OLEObject Type="Embed" ProgID="Equation.3" ShapeID="_x0000_s144395" DrawAspect="Content" ObjectID="_1674807805" r:id="rId86"/>
-          <o:OLEObject Type="Embed" ProgID="Equation.3" ShapeID="_x0000_s144396" DrawAspect="Content" ObjectID="_1674807806" r:id="rId87"/>
+          <o:OLEObject Type="Embed" ProgID="Equation.3" ShapeID="_x0000_s139262" DrawAspect="Content" ObjectID="_1674809568" r:id="rId84"/>
+          <o:OLEObject Type="Embed" ProgID="Equation.3" ShapeID="_x0000_s144384" DrawAspect="Content" ObjectID="_1674809569" r:id="rId85"/>
+          <o:OLEObject Type="Embed" ProgID="Equation.3" ShapeID="_x0000_s144395" DrawAspect="Content" ObjectID="_1674809570" r:id="rId86"/>
+          <o:OLEObject Type="Embed" ProgID="Equation.3" ShapeID="_x0000_s144396" DrawAspect="Content" ObjectID="_1674809571" r:id="rId87"/>
         </w:pict>
       </w:r>
     </w:p>
@@ -9423,7 +9493,7 @@
       <w:pPr>
         <w:pStyle w:val="Heading1"/>
       </w:pPr>
-      <w:bookmarkStart w:id="13" w:name="_Toc64194871"/>
+      <w:bookmarkStart w:id="13" w:name="_Toc64195120"/>
       <w:r>
         <w:t>dl, da, dV</w:t>
       </w:r>
@@ -9911,12 +9981,12 @@
             <w10:wrap type="none"/>
             <w10:anchorlock/>
           </v:group>
-          <o:OLEObject Type="Embed" ProgID="Equation.3" ShapeID="_x0000_s144457" DrawAspect="Content" ObjectID="_1674807807" r:id="rId91"/>
-          <o:OLEObject Type="Embed" ProgID="Equation.3" ShapeID="_x0000_s144460" DrawAspect="Content" ObjectID="_1674807808" r:id="rId92"/>
-          <o:OLEObject Type="Embed" ProgID="Equation.3" ShapeID="_x0000_s144657" DrawAspect="Content" ObjectID="_1674807809" r:id="rId93"/>
-          <o:OLEObject Type="Embed" ProgID="Equation.3" ShapeID="_x0000_s144659" DrawAspect="Content" ObjectID="_1674807810" r:id="rId94"/>
-          <o:OLEObject Type="Embed" ProgID="Equation.3" ShapeID="_x0000_s144660" DrawAspect="Content" ObjectID="_1674807811" r:id="rId95"/>
-          <o:OLEObject Type="Embed" ProgID="Equation.3" ShapeID="_x0000_s144521" DrawAspect="Content" ObjectID="_1674807812" r:id="rId96"/>
+          <o:OLEObject Type="Embed" ProgID="Equation.3" ShapeID="_x0000_s144457" DrawAspect="Content" ObjectID="_1674809572" r:id="rId91"/>
+          <o:OLEObject Type="Embed" ProgID="Equation.3" ShapeID="_x0000_s144460" DrawAspect="Content" ObjectID="_1674809573" r:id="rId92"/>
+          <o:OLEObject Type="Embed" ProgID="Equation.3" ShapeID="_x0000_s144657" DrawAspect="Content" ObjectID="_1674809574" r:id="rId93"/>
+          <o:OLEObject Type="Embed" ProgID="Equation.3" ShapeID="_x0000_s144659" DrawAspect="Content" ObjectID="_1674809575" r:id="rId94"/>
+          <o:OLEObject Type="Embed" ProgID="Equation.3" ShapeID="_x0000_s144660" DrawAspect="Content" ObjectID="_1674809576" r:id="rId95"/>
+          <o:OLEObject Type="Embed" ProgID="Equation.3" ShapeID="_x0000_s144521" DrawAspect="Content" ObjectID="_1674809577" r:id="rId96"/>
         </w:pict>
       </w:r>
     </w:p>
@@ -10518,12 +10588,12 @@
             <w10:wrap type="none"/>
             <w10:anchorlock/>
           </v:group>
-          <o:OLEObject Type="Embed" ProgID="Equation.3" ShapeID="_x0000_s144579" DrawAspect="Content" ObjectID="_1674807813" r:id="rId97"/>
-          <o:OLEObject Type="Embed" ProgID="Equation.3" ShapeID="_x0000_s144581" DrawAspect="Content" ObjectID="_1674807814" r:id="rId98"/>
-          <o:OLEObject Type="Embed" ProgID="Equation.3" ShapeID="_x0000_s144582" DrawAspect="Content" ObjectID="_1674807815" r:id="rId99"/>
-          <o:OLEObject Type="Embed" ProgID="Equation.3" ShapeID="_x0000_s144613" DrawAspect="Content" ObjectID="_1674807816" r:id="rId100"/>
-          <o:OLEObject Type="Embed" ProgID="Equation.3" ShapeID="_x0000_s144811" DrawAspect="Content" ObjectID="_1674807817" r:id="rId101"/>
-          <o:OLEObject Type="Embed" ProgID="Equation.3" ShapeID="_x0000_s144814" DrawAspect="Content" ObjectID="_1674807818" r:id="rId102"/>
+          <o:OLEObject Type="Embed" ProgID="Equation.3" ShapeID="_x0000_s144579" DrawAspect="Content" ObjectID="_1674809578" r:id="rId97"/>
+          <o:OLEObject Type="Embed" ProgID="Equation.3" ShapeID="_x0000_s144581" DrawAspect="Content" ObjectID="_1674809579" r:id="rId98"/>
+          <o:OLEObject Type="Embed" ProgID="Equation.3" ShapeID="_x0000_s144582" DrawAspect="Content" ObjectID="_1674809580" r:id="rId99"/>
+          <o:OLEObject Type="Embed" ProgID="Equation.3" ShapeID="_x0000_s144613" DrawAspect="Content" ObjectID="_1674809581" r:id="rId100"/>
+          <o:OLEObject Type="Embed" ProgID="Equation.3" ShapeID="_x0000_s144811" DrawAspect="Content" ObjectID="_1674809582" r:id="rId101"/>
+          <o:OLEObject Type="Embed" ProgID="Equation.3" ShapeID="_x0000_s144814" DrawAspect="Content" ObjectID="_1674809583" r:id="rId102"/>
         </w:pict>
       </w:r>
     </w:p>
@@ -11006,9 +11076,9 @@
             <w10:wrap type="none"/>
             <w10:anchorlock/>
           </v:group>
-          <o:OLEObject Type="Embed" ProgID="Equation.3" ShapeID="_x0000_s144858" DrawAspect="Content" ObjectID="_1674807819" r:id="rId103"/>
-          <o:OLEObject Type="Embed" ProgID="Equation.3" ShapeID="_x0000_s144860" DrawAspect="Content" ObjectID="_1674807820" r:id="rId104"/>
-          <o:OLEObject Type="Embed" ProgID="Equation.3" ShapeID="_x0000_s144861" DrawAspect="Content" ObjectID="_1674807821" r:id="rId105"/>
+          <o:OLEObject Type="Embed" ProgID="Equation.3" ShapeID="_x0000_s144858" DrawAspect="Content" ObjectID="_1674809584" r:id="rId103"/>
+          <o:OLEObject Type="Embed" ProgID="Equation.3" ShapeID="_x0000_s144860" DrawAspect="Content" ObjectID="_1674809585" r:id="rId104"/>
+          <o:OLEObject Type="Embed" ProgID="Equation.3" ShapeID="_x0000_s144861" DrawAspect="Content" ObjectID="_1674809586" r:id="rId105"/>
         </w:pict>
       </w:r>
     </w:p>
@@ -11018,7 +11088,7 @@
       <w:pPr>
         <w:pStyle w:val="Heading1"/>
       </w:pPr>
-      <w:bookmarkStart w:id="14" w:name="_Toc64194872"/>
+      <w:bookmarkStart w:id="14" w:name="_Toc64195121"/>
       <w:r>
         <w:lastRenderedPageBreak/>
         <w:t>Spherical cs</w:t>
@@ -12236,12 +12306,12 @@
             <w10:wrap type="none"/>
             <w10:anchorlock/>
           </v:group>
-          <o:OLEObject Type="Embed" ProgID="Equation.3" ShapeID="_x0000_s145327" DrawAspect="Content" ObjectID="_1674807822" r:id="rId111"/>
-          <o:OLEObject Type="Embed" ProgID="Equation.3" ShapeID="_x0000_s145328" DrawAspect="Content" ObjectID="_1674807823" r:id="rId112"/>
-          <o:OLEObject Type="Embed" ProgID="Equation.3" ShapeID="_x0000_s145329" DrawAspect="Content" ObjectID="_1674807824" r:id="rId113"/>
-          <o:OLEObject Type="Embed" ProgID="Equation.3" ShapeID="_x0000_s145339" DrawAspect="Content" ObjectID="_1674807825" r:id="rId114"/>
-          <o:OLEObject Type="Embed" ProgID="Equation.3" ShapeID="_x0000_s145340" DrawAspect="Content" ObjectID="_1674807826" r:id="rId115"/>
-          <o:OLEObject Type="Embed" ProgID="Equation.3" ShapeID="_x0000_s145341" DrawAspect="Content" ObjectID="_1674807827" r:id="rId116"/>
+          <o:OLEObject Type="Embed" ProgID="Equation.3" ShapeID="_x0000_s145327" DrawAspect="Content" ObjectID="_1674809587" r:id="rId111"/>
+          <o:OLEObject Type="Embed" ProgID="Equation.3" ShapeID="_x0000_s145328" DrawAspect="Content" ObjectID="_1674809588" r:id="rId112"/>
+          <o:OLEObject Type="Embed" ProgID="Equation.3" ShapeID="_x0000_s145329" DrawAspect="Content" ObjectID="_1674809589" r:id="rId113"/>
+          <o:OLEObject Type="Embed" ProgID="Equation.3" ShapeID="_x0000_s145339" DrawAspect="Content" ObjectID="_1674809590" r:id="rId114"/>
+          <o:OLEObject Type="Embed" ProgID="Equation.3" ShapeID="_x0000_s145340" DrawAspect="Content" ObjectID="_1674809591" r:id="rId115"/>
+          <o:OLEObject Type="Embed" ProgID="Equation.3" ShapeID="_x0000_s145341" DrawAspect="Content" ObjectID="_1674809592" r:id="rId116"/>
         </w:pict>
       </w:r>
     </w:p>
@@ -12249,7 +12319,7 @@
       <w:pPr>
         <w:pStyle w:val="Heading1"/>
       </w:pPr>
-      <w:bookmarkStart w:id="15" w:name="_Toc64194873"/>
+      <w:bookmarkStart w:id="15" w:name="_Toc64195122"/>
       <w:r>
         <w:t>dl, dA, dV in spherical cs</w:t>
       </w:r>
@@ -13854,9 +13924,9 @@
             <w10:wrap type="none"/>
             <w10:anchorlock/>
           </v:group>
-          <o:OLEObject Type="Embed" ProgID="Equation.3" ShapeID="_x0000_s151800" DrawAspect="Content" ObjectID="_1674807828" r:id="rId120"/>
-          <o:OLEObject Type="Embed" ProgID="Equation.3" ShapeID="_x0000_s151801" DrawAspect="Content" ObjectID="_1674807829" r:id="rId121"/>
-          <o:OLEObject Type="Embed" ProgID="Equation.3" ShapeID="_x0000_s151802" DrawAspect="Content" ObjectID="_1674807830" r:id="rId122"/>
+          <o:OLEObject Type="Embed" ProgID="Equation.3" ShapeID="_x0000_s151800" DrawAspect="Content" ObjectID="_1674809593" r:id="rId120"/>
+          <o:OLEObject Type="Embed" ProgID="Equation.3" ShapeID="_x0000_s151801" DrawAspect="Content" ObjectID="_1674809594" r:id="rId121"/>
+          <o:OLEObject Type="Embed" ProgID="Equation.3" ShapeID="_x0000_s151802" DrawAspect="Content" ObjectID="_1674809595" r:id="rId122"/>
         </w:pict>
       </w:r>
     </w:p>
@@ -14673,35 +14743,708 @@
         </w:pict>
       </w:r>
     </w:p>
-    <w:p/>
-    <w:p/>
-    <w:p/>
-    <w:p/>
-    <w:p/>
-    <w:p/>
-    <w:p/>
-    <w:p/>
-    <w:p/>
-    <w:p/>
-    <w:p/>
-    <w:p/>
-    <w:p/>
-    <w:p/>
-    <w:p/>
+    <w:p>
+      <w:pPr>
+        <w:pStyle w:val="Heading1"/>
+      </w:pPr>
+      <w:bookmarkStart w:id="16" w:name="_Toc64195123"/>
+      <w:r>
+        <w:t>dl, dA, dV in cartesian cs</w:t>
+      </w:r>
+      <w:bookmarkEnd w:id="16"/>
+    </w:p>
+    <w:p>
+      <w:r>
+        <w:rPr>
+          <w:noProof/>
+        </w:rPr>
+      </w:r>
+      <w:r>
+        <w:pict>
+          <v:group id="_x0000_s152292" editas="canvas" style="width:481.95pt;height:141.35pt;mso-position-horizontal-relative:char;mso-position-vertical-relative:line" coordorigin="1134,5895" coordsize="9639,2827">
+            <o:lock v:ext="edit" aspectratio="t"/>
+            <v:shape id="_x0000_s152291" type="#_x0000_t75" style="position:absolute;left:1134;top:5895;width:9639;height:2827" o:preferrelative="f">
+              <v:fill o:detectmouseclick="t"/>
+              <v:path o:extrusionok="t" o:connecttype="none"/>
+              <o:lock v:ext="edit" text="t"/>
+            </v:shape>
+            <v:group id="_x0000_s152337" style="position:absolute;left:1491;top:6130;width:2520;height:2297" coordorigin="1491,6143" coordsize="2520,2297">
+              <v:shape id="_x0000_s152296" type="#_x0000_t32" style="position:absolute;left:1820;top:7641;width:567;height:565;flip:x" o:connectortype="straight" o:regroupid="285" strokecolor="black [3213]">
+                <v:stroke endarrow="block"/>
+                <o:lock v:ext="edit" aspectratio="t"/>
+              </v:shape>
+              <v:shape id="_x0000_s152297" type="#_x0000_t32" style="position:absolute;left:2406;top:7631;width:1247;height:1;flip:y" o:connectortype="straight" o:regroupid="285" strokecolor="black [3213]">
+                <v:stroke endarrow="block"/>
+              </v:shape>
+              <v:shape id="_x0000_s152298" type="#_x0000_t32" style="position:absolute;left:2388;top:6481;width:1;height:1134;flip:x y" o:connectortype="straight" o:regroupid="285" strokecolor="black [3213]">
+                <v:stroke endarrow="block"/>
+              </v:shape>
+              <v:oval id="_x0000_s152305" style="position:absolute;left:2362;top:7603;width:56;height:57" o:regroupid="285" fillcolor="black [3213]" strokeweight="1pt">
+                <o:lock v:ext="edit" aspectratio="t"/>
+              </v:oval>
+              <v:shape id="_x0000_s152312" type="#_x0000_t202" style="position:absolute;left:1491;top:8168;width:349;height:272" o:regroupid="285" filled="f" stroked="f">
+                <v:textbox style="mso-next-textbox:#_x0000_s152312" inset="0,.5mm,0,.5mm">
+                  <w:txbxContent>
+                    <w:p>
+                      <w:pPr>
+                        <w:jc w:val="center"/>
+                        <w:rPr>
+                          <w:rFonts w:ascii="Times New Roman" w:hAnsi="Times New Roman" w:cs="Times New Roman"/>
+                          <w:i/>
+                          <w:sz w:val="20"/>
+                        </w:rPr>
+                      </w:pPr>
+                      <w:r>
+                        <w:rPr>
+                          <w:rFonts w:ascii="Times New Roman" w:hAnsi="Times New Roman" w:cs="Times New Roman"/>
+                          <w:i/>
+                          <w:sz w:val="20"/>
+                        </w:rPr>
+                        <w:t>x</w:t>
+                      </w:r>
+                    </w:p>
+                  </w:txbxContent>
+                </v:textbox>
+              </v:shape>
+              <v:shape id="_x0000_s152313" type="#_x0000_t202" style="position:absolute;left:3661;top:7467;width:350;height:357" o:regroupid="285" filled="f" stroked="f">
+                <v:textbox style="mso-next-textbox:#_x0000_s152313" inset="0,.5mm,0,.5mm">
+                  <w:txbxContent>
+                    <w:p>
+                      <w:pPr>
+                        <w:jc w:val="center"/>
+                        <w:rPr>
+                          <w:rFonts w:ascii="Times New Roman" w:hAnsi="Times New Roman" w:cs="Times New Roman"/>
+                          <w:i/>
+                          <w:sz w:val="20"/>
+                        </w:rPr>
+                      </w:pPr>
+                      <w:r>
+                        <w:rPr>
+                          <w:rFonts w:ascii="Times New Roman" w:hAnsi="Times New Roman" w:cs="Times New Roman"/>
+                          <w:i/>
+                          <w:sz w:val="20"/>
+                        </w:rPr>
+                        <w:t>y</w:t>
+                      </w:r>
+                    </w:p>
+                  </w:txbxContent>
+                </v:textbox>
+              </v:shape>
+              <v:shape id="_x0000_s152314" type="#_x0000_t202" style="position:absolute;left:2214;top:6143;width:350;height:272" o:regroupid="285" filled="f" stroked="f">
+                <v:textbox style="mso-next-textbox:#_x0000_s152314" inset="0,.5mm,0,.5mm">
+                  <w:txbxContent>
+                    <w:p>
+                      <w:pPr>
+                        <w:jc w:val="center"/>
+                        <w:rPr>
+                          <w:rFonts w:ascii="Times New Roman" w:hAnsi="Times New Roman" w:cs="Times New Roman"/>
+                          <w:i/>
+                          <w:sz w:val="20"/>
+                        </w:rPr>
+                      </w:pPr>
+                      <w:r>
+                        <w:rPr>
+                          <w:rFonts w:ascii="Times New Roman" w:hAnsi="Times New Roman" w:cs="Times New Roman"/>
+                          <w:i/>
+                          <w:sz w:val="20"/>
+                        </w:rPr>
+                        <w:t>z</w:t>
+                      </w:r>
+                    </w:p>
+                  </w:txbxContent>
+                </v:textbox>
+              </v:shape>
+              <v:shape id="_x0000_s152318" type="#_x0000_t32" style="position:absolute;left:1874;top:7443;width:283;height:282;flip:x" o:connectortype="straight" strokecolor="#0070c0" strokeweight="1pt">
+                <o:lock v:ext="edit" aspectratio="t"/>
+              </v:shape>
+              <v:shape id="_x0000_s152319" type="#_x0000_t32" style="position:absolute;left:2657;top:6751;width:1;height:397;flip:x" o:connectortype="straight" strokecolor="#0070c0" strokeweight="1pt"/>
+              <v:shape id="_x0000_s152320" type="#_x0000_t32" style="position:absolute;left:2706;top:8095;width:397;height:1;flip:x" o:connectortype="straight" strokecolor="#0070c0" strokeweight="1pt"/>
+              <v:shape id="_x0000_s152321" type="#_x0000_t202" style="position:absolute;left:2743;top:7688;width:350;height:357" filled="f" stroked="f">
+                <v:textbox style="mso-next-textbox:#_x0000_s152321" inset="0,.5mm,0,.5mm">
+                  <w:txbxContent>
+                    <w:p>
+                      <w:pPr>
+                        <w:jc w:val="center"/>
+                        <w:rPr>
+                          <w:rFonts w:ascii="Times New Roman" w:hAnsi="Times New Roman" w:cs="Times New Roman"/>
+                          <w:i/>
+                          <w:sz w:val="20"/>
+                        </w:rPr>
+                      </w:pPr>
+                      <w:r>
+                        <w:rPr>
+                          <w:rFonts w:ascii="Times New Roman" w:hAnsi="Times New Roman" w:cs="Times New Roman"/>
+                          <w:i/>
+                          <w:sz w:val="20"/>
+                        </w:rPr>
+                        <w:t>dy</w:t>
+                      </w:r>
+                    </w:p>
+                  </w:txbxContent>
+                </v:textbox>
+              </v:shape>
+              <v:shape id="_x0000_s152322" type="#_x0000_t202" style="position:absolute;left:2694;top:6815;width:350;height:272" filled="f" stroked="f">
+                <v:textbox style="mso-next-textbox:#_x0000_s152322" inset="0,.5mm,0,.5mm">
+                  <w:txbxContent>
+                    <w:p>
+                      <w:pPr>
+                        <w:jc w:val="center"/>
+                        <w:rPr>
+                          <w:rFonts w:ascii="Times New Roman" w:hAnsi="Times New Roman" w:cs="Times New Roman"/>
+                          <w:i/>
+                          <w:sz w:val="20"/>
+                        </w:rPr>
+                      </w:pPr>
+                      <w:r>
+                        <w:rPr>
+                          <w:rFonts w:ascii="Times New Roman" w:hAnsi="Times New Roman" w:cs="Times New Roman"/>
+                          <w:i/>
+                          <w:sz w:val="20"/>
+                        </w:rPr>
+                        <w:t>dz</w:t>
+                      </w:r>
+                    </w:p>
+                  </w:txbxContent>
+                </v:textbox>
+              </v:shape>
+              <v:shape id="_x0000_s152323" type="#_x0000_t202" style="position:absolute;left:1717;top:7271;width:349;height:272" filled="f" stroked="f">
+                <v:textbox style="mso-next-textbox:#_x0000_s152323" inset="0,.5mm,0,.5mm">
+                  <w:txbxContent>
+                    <w:p>
+                      <w:pPr>
+                        <w:jc w:val="center"/>
+                        <w:rPr>
+                          <w:rFonts w:ascii="Times New Roman" w:hAnsi="Times New Roman" w:cs="Times New Roman"/>
+                          <w:i/>
+                          <w:sz w:val="20"/>
+                        </w:rPr>
+                      </w:pPr>
+                      <w:r>
+                        <w:rPr>
+                          <w:rFonts w:ascii="Times New Roman" w:hAnsi="Times New Roman" w:cs="Times New Roman"/>
+                          <w:i/>
+                          <w:sz w:val="20"/>
+                        </w:rPr>
+                        <w:t>dx</w:t>
+                      </w:r>
+                    </w:p>
+                  </w:txbxContent>
+                </v:textbox>
+              </v:shape>
+            </v:group>
+            <v:group id="_x0000_s152385" style="position:absolute;left:4307;top:6130;width:2533;height:2358" coordorigin="4307,6130" coordsize="2533,2358">
+              <v:shape id="_x0000_s152384" style="position:absolute;left:5546;top:7812;width:655;height:271" coordsize="655,271" path="m,271r386,-1l655,,258,,,271xe" fillcolor="#c6d9f1 [671]" stroked="f" strokecolor="black [3213]">
+                <v:path arrowok="t"/>
+              </v:shape>
+              <v:shape id="_x0000_s152383" style="position:absolute;left:5750;top:6752;width:389;height:383" coordsize="389,383" path="m,383r389,l388,,1,,,383xe" fillcolor="#c6d9f1 [671]" stroked="f" strokecolor="black [3213]">
+                <v:path arrowok="t"/>
+              </v:shape>
+              <v:shape id="_x0000_s152382" style="position:absolute;left:4679;top:6778;width:272;height:676" coordsize="272,676" path="m,676l272,396,272,,,272,,676xe" fillcolor="#c6d9f1 [671]" stroked="f" strokecolor="black [3213]">
+                <v:path arrowok="t"/>
+              </v:shape>
+              <v:shape id="_x0000_s152339" type="#_x0000_t32" style="position:absolute;left:4649;top:7628;width:567;height:565;flip:x" o:connectortype="straight" o:regroupid="286" strokecolor="black [3213]">
+                <v:stroke endarrow="block"/>
+                <o:lock v:ext="edit" aspectratio="t"/>
+              </v:shape>
+              <v:shape id="_x0000_s152340" type="#_x0000_t32" style="position:absolute;left:5235;top:7618;width:1247;height:1;flip:y" o:connectortype="straight" o:regroupid="286" strokecolor="black [3213]">
+                <v:stroke endarrow="block"/>
+              </v:shape>
+              <v:shape id="_x0000_s152341" type="#_x0000_t32" style="position:absolute;left:5217;top:6468;width:1;height:1134;flip:x y" o:connectortype="straight" o:regroupid="286" strokecolor="black [3213]">
+                <v:stroke endarrow="block"/>
+              </v:shape>
+              <v:oval id="_x0000_s152342" style="position:absolute;left:5191;top:7590;width:56;height:57" o:regroupid="286" fillcolor="black [3213]" strokeweight="1pt">
+                <o:lock v:ext="edit" aspectratio="t"/>
+              </v:oval>
+              <v:shape id="_x0000_s152343" type="#_x0000_t202" style="position:absolute;left:4320;top:8155;width:349;height:272" o:regroupid="286" filled="f" stroked="f">
+                <v:textbox style="mso-next-textbox:#_x0000_s152343" inset="0,.5mm,0,.5mm">
+                  <w:txbxContent>
+                    <w:p>
+                      <w:pPr>
+                        <w:jc w:val="center"/>
+                        <w:rPr>
+                          <w:rFonts w:ascii="Times New Roman" w:hAnsi="Times New Roman" w:cs="Times New Roman"/>
+                          <w:i/>
+                          <w:sz w:val="20"/>
+                        </w:rPr>
+                      </w:pPr>
+                      <w:r>
+                        <w:rPr>
+                          <w:rFonts w:ascii="Times New Roman" w:hAnsi="Times New Roman" w:cs="Times New Roman"/>
+                          <w:i/>
+                          <w:sz w:val="20"/>
+                        </w:rPr>
+                        <w:t>x</w:t>
+                      </w:r>
+                    </w:p>
+                  </w:txbxContent>
+                </v:textbox>
+              </v:shape>
+              <v:shape id="_x0000_s152344" type="#_x0000_t202" style="position:absolute;left:6490;top:7454;width:350;height:357" o:regroupid="286" filled="f" stroked="f">
+                <v:textbox style="mso-next-textbox:#_x0000_s152344" inset="0,.5mm,0,.5mm">
+                  <w:txbxContent>
+                    <w:p>
+                      <w:pPr>
+                        <w:jc w:val="center"/>
+                        <w:rPr>
+                          <w:rFonts w:ascii="Times New Roman" w:hAnsi="Times New Roman" w:cs="Times New Roman"/>
+                          <w:i/>
+                          <w:sz w:val="20"/>
+                        </w:rPr>
+                      </w:pPr>
+                      <w:r>
+                        <w:rPr>
+                          <w:rFonts w:ascii="Times New Roman" w:hAnsi="Times New Roman" w:cs="Times New Roman"/>
+                          <w:i/>
+                          <w:sz w:val="20"/>
+                        </w:rPr>
+                        <w:t>y</w:t>
+                      </w:r>
+                    </w:p>
+                  </w:txbxContent>
+                </v:textbox>
+              </v:shape>
+              <v:shape id="_x0000_s152345" type="#_x0000_t202" style="position:absolute;left:5043;top:6130;width:350;height:272" o:regroupid="286" filled="f" stroked="f">
+                <v:textbox style="mso-next-textbox:#_x0000_s152345" inset="0,.5mm,0,.5mm">
+                  <w:txbxContent>
+                    <w:p>
+                      <w:pPr>
+                        <w:jc w:val="center"/>
+                        <w:rPr>
+                          <w:rFonts w:ascii="Times New Roman" w:hAnsi="Times New Roman" w:cs="Times New Roman"/>
+                          <w:i/>
+                          <w:sz w:val="20"/>
+                        </w:rPr>
+                      </w:pPr>
+                      <w:r>
+                        <w:rPr>
+                          <w:rFonts w:ascii="Times New Roman" w:hAnsi="Times New Roman" w:cs="Times New Roman"/>
+                          <w:i/>
+                          <w:sz w:val="20"/>
+                        </w:rPr>
+                        <w:t>z</w:t>
+                      </w:r>
+                    </w:p>
+                  </w:txbxContent>
+                </v:textbox>
+              </v:shape>
+              <v:shape id="_x0000_s152349" type="#_x0000_t202" style="position:absolute;left:5546;top:8131;width:350;height:357" o:regroupid="286" filled="f" stroked="f">
+                <v:textbox style="mso-next-textbox:#_x0000_s152349" inset="0,.5mm,0,.5mm">
+                  <w:txbxContent>
+                    <w:p>
+                      <w:pPr>
+                        <w:jc w:val="center"/>
+                        <w:rPr>
+                          <w:rFonts w:ascii="Times New Roman" w:hAnsi="Times New Roman" w:cs="Times New Roman"/>
+                          <w:i/>
+                          <w:sz w:val="20"/>
+                        </w:rPr>
+                      </w:pPr>
+                      <w:r>
+                        <w:rPr>
+                          <w:rFonts w:ascii="Times New Roman" w:hAnsi="Times New Roman" w:cs="Times New Roman"/>
+                          <w:i/>
+                          <w:sz w:val="20"/>
+                        </w:rPr>
+                        <w:t>dy</w:t>
+                      </w:r>
+                    </w:p>
+                  </w:txbxContent>
+                </v:textbox>
+              </v:shape>
+              <v:shape id="_x0000_s152350" type="#_x0000_t202" style="position:absolute;left:5355;top:6778;width:350;height:272" o:regroupid="286" filled="f" stroked="f">
+                <v:textbox style="mso-next-textbox:#_x0000_s152350" inset="0,.5mm,0,.5mm">
+                  <w:txbxContent>
+                    <w:p>
+                      <w:pPr>
+                        <w:jc w:val="center"/>
+                        <w:rPr>
+                          <w:rFonts w:ascii="Times New Roman" w:hAnsi="Times New Roman" w:cs="Times New Roman"/>
+                          <w:i/>
+                          <w:sz w:val="20"/>
+                        </w:rPr>
+                      </w:pPr>
+                      <w:r>
+                        <w:rPr>
+                          <w:rFonts w:ascii="Times New Roman" w:hAnsi="Times New Roman" w:cs="Times New Roman"/>
+                          <w:i/>
+                          <w:sz w:val="20"/>
+                        </w:rPr>
+                        <w:t>dz</w:t>
+                      </w:r>
+                    </w:p>
+                  </w:txbxContent>
+                </v:textbox>
+              </v:shape>
+              <v:shape id="_x0000_s152351" type="#_x0000_t202" style="position:absolute;left:4722;top:7370;width:349;height:272" o:regroupid="286" filled="f" stroked="f">
+                <v:textbox style="mso-next-textbox:#_x0000_s152351" inset="0,.5mm,0,.5mm">
+                  <w:txbxContent>
+                    <w:p>
+                      <w:pPr>
+                        <w:jc w:val="center"/>
+                        <w:rPr>
+                          <w:rFonts w:ascii="Times New Roman" w:hAnsi="Times New Roman" w:cs="Times New Roman"/>
+                          <w:i/>
+                          <w:sz w:val="20"/>
+                        </w:rPr>
+                      </w:pPr>
+                      <w:r>
+                        <w:rPr>
+                          <w:rFonts w:ascii="Times New Roman" w:hAnsi="Times New Roman" w:cs="Times New Roman"/>
+                          <w:i/>
+                          <w:sz w:val="20"/>
+                        </w:rPr>
+                        <w:t>dx</w:t>
+                      </w:r>
+                    </w:p>
+                  </w:txbxContent>
+                </v:textbox>
+              </v:shape>
+              <v:group id="_x0000_s152381" style="position:absolute;left:5535;top:7800;width:680;height:283" coordorigin="5535,7800" coordsize="680,283">
+                <v:shape id="_x0000_s152348" type="#_x0000_t32" style="position:absolute;left:5535;top:8082;width:397;height:1;flip:x" o:connectortype="straight" o:regroupid="286" strokecolor="#0070c0" strokeweight="1pt"/>
+                <v:shape id="_x0000_s152366" type="#_x0000_t32" style="position:absolute;left:5546;top:7800;width:283;height:282;flip:x" o:connectortype="straight" strokecolor="#0070c0" strokeweight="1pt">
+                  <o:lock v:ext="edit" aspectratio="t"/>
+                </v:shape>
+                <v:shape id="_x0000_s152367" type="#_x0000_t32" style="position:absolute;left:5804;top:7811;width:397;height:1;flip:x" o:connectortype="straight" strokecolor="#0070c0" strokeweight="1pt"/>
+                <v:shape id="_x0000_s152368" type="#_x0000_t32" style="position:absolute;left:5932;top:7800;width:283;height:282;flip:x" o:connectortype="straight" strokecolor="#0070c0" strokeweight="1pt">
+                  <o:lock v:ext="edit" aspectratio="t"/>
+                </v:shape>
+              </v:group>
+              <v:shape id="_x0000_s152370" type="#_x0000_t202" style="position:absolute;left:5247;top:7736;width:349;height:272" filled="f" stroked="f">
+                <v:textbox style="mso-next-textbox:#_x0000_s152370" inset="0,.5mm,0,.5mm">
+                  <w:txbxContent>
+                    <w:p>
+                      <w:pPr>
+                        <w:jc w:val="center"/>
+                        <w:rPr>
+                          <w:rFonts w:ascii="Times New Roman" w:hAnsi="Times New Roman" w:cs="Times New Roman"/>
+                          <w:i/>
+                          <w:sz w:val="20"/>
+                        </w:rPr>
+                      </w:pPr>
+                      <w:r>
+                        <w:rPr>
+                          <w:rFonts w:ascii="Times New Roman" w:hAnsi="Times New Roman" w:cs="Times New Roman"/>
+                          <w:i/>
+                          <w:sz w:val="20"/>
+                        </w:rPr>
+                        <w:t>dx</w:t>
+                      </w:r>
+                    </w:p>
+                  </w:txbxContent>
+                </v:textbox>
+              </v:shape>
+              <v:group id="_x0000_s152379" style="position:absolute;left:4668;top:6776;width:294;height:680" coordorigin="4668,6776" coordsize="294,680">
+                <v:shape id="_x0000_s152346" type="#_x0000_t32" style="position:absolute;left:4679;top:7174;width:283;height:282;flip:x" o:connectortype="straight" o:regroupid="286" strokecolor="#0070c0" strokeweight="1pt">
+                  <o:lock v:ext="edit" aspectratio="t"/>
+                </v:shape>
+                <v:shape id="_x0000_s152371" type="#_x0000_t32" style="position:absolute;left:4953;top:6777;width:1;height:397;flip:x" o:connectortype="straight" strokecolor="#0070c0" strokeweight="1pt"/>
+                <v:shape id="_x0000_s152372" type="#_x0000_t32" style="position:absolute;left:4678;top:7057;width:1;height:397;flip:x" o:connectortype="straight" strokecolor="#0070c0" strokeweight="1pt"/>
+                <v:shape id="_x0000_s152373" type="#_x0000_t32" style="position:absolute;left:4668;top:6776;width:283;height:282;flip:x" o:connectortype="straight" strokecolor="#0070c0" strokeweight="1pt">
+                  <o:lock v:ext="edit" aspectratio="t"/>
+                </v:shape>
+              </v:group>
+              <v:shape id="_x0000_s152374" type="#_x0000_t202" style="position:absolute;left:4307;top:7074;width:350;height:272" filled="f" stroked="f">
+                <v:textbox style="mso-next-textbox:#_x0000_s152374" inset="0,.5mm,0,.5mm">
+                  <w:txbxContent>
+                    <w:p>
+                      <w:pPr>
+                        <w:jc w:val="center"/>
+                        <w:rPr>
+                          <w:rFonts w:ascii="Times New Roman" w:hAnsi="Times New Roman" w:cs="Times New Roman"/>
+                          <w:i/>
+                          <w:sz w:val="20"/>
+                        </w:rPr>
+                      </w:pPr>
+                      <w:r>
+                        <w:rPr>
+                          <w:rFonts w:ascii="Times New Roman" w:hAnsi="Times New Roman" w:cs="Times New Roman"/>
+                          <w:i/>
+                          <w:sz w:val="20"/>
+                        </w:rPr>
+                        <w:t>dz</w:t>
+                      </w:r>
+                    </w:p>
+                  </w:txbxContent>
+                </v:textbox>
+              </v:shape>
+              <v:group id="_x0000_s152380" style="position:absolute;left:5742;top:6738;width:397;height:410" coordorigin="5742,6738" coordsize="397,410">
+                <v:shape id="_x0000_s152347" type="#_x0000_t32" style="position:absolute;left:5750;top:6738;width:1;height:397;flip:x" o:connectortype="straight" o:regroupid="286" strokecolor="#0070c0" strokeweight="1pt"/>
+                <v:shape id="_x0000_s152375" type="#_x0000_t32" style="position:absolute;left:5742;top:7135;width:397;height:1;flip:x" o:connectortype="straight" strokecolor="#0070c0" strokeweight="1pt"/>
+                <v:shape id="_x0000_s152376" type="#_x0000_t32" style="position:absolute;left:5742;top:6751;width:397;height:1;flip:x" o:connectortype="straight" strokecolor="#0070c0" strokeweight="1pt"/>
+                <v:shape id="_x0000_s152377" type="#_x0000_t32" style="position:absolute;left:6138;top:6751;width:1;height:397;flip:x" o:connectortype="straight" strokecolor="#0070c0" strokeweight="1pt"/>
+              </v:group>
+              <v:shape id="_x0000_s152378" type="#_x0000_t202" style="position:absolute;left:5744;top:7165;width:350;height:357" filled="f" stroked="f">
+                <v:textbox style="mso-next-textbox:#_x0000_s152378" inset="0,.5mm,0,.5mm">
+                  <w:txbxContent>
+                    <w:p>
+                      <w:pPr>
+                        <w:jc w:val="center"/>
+                        <w:rPr>
+                          <w:rFonts w:ascii="Times New Roman" w:hAnsi="Times New Roman" w:cs="Times New Roman"/>
+                          <w:i/>
+                          <w:sz w:val="20"/>
+                        </w:rPr>
+                      </w:pPr>
+                      <w:r>
+                        <w:rPr>
+                          <w:rFonts w:ascii="Times New Roman" w:hAnsi="Times New Roman" w:cs="Times New Roman"/>
+                          <w:i/>
+                          <w:sz w:val="20"/>
+                        </w:rPr>
+                        <w:t>dy</w:t>
+                      </w:r>
+                    </w:p>
+                  </w:txbxContent>
+                </v:textbox>
+              </v:shape>
+            </v:group>
+            <v:group id="_x0000_s152429" style="position:absolute;left:7368;top:6136;width:2520;height:2297" coordorigin="7368,6136" coordsize="2520,2297">
+              <v:shape id="_x0000_s152387" style="position:absolute;left:8544;top:7087;width:655;height:271" coordsize="655,271" o:regroupid="287" path="m,271r386,-1l655,,258,,,271xe" fillcolor="#c6d9f1 [671]" stroked="f" strokecolor="black [3213]">
+                <v:fill opacity=".5"/>
+                <v:path arrowok="t"/>
+              </v:shape>
+              <v:shape id="_x0000_s152388" style="position:absolute;left:8541;top:7363;width:389;height:383" coordsize="389,383" o:regroupid="287" path="m,383r389,l388,,1,,,383xe" fillcolor="#c6d9f1 [671]" stroked="f" strokecolor="black [3213]">
+                <v:fill opacity=".5"/>
+                <v:path arrowok="t"/>
+              </v:shape>
+              <v:shape id="_x0000_s152389" style="position:absolute;left:8929;top:7084;width:272;height:676" coordsize="272,676" o:regroupid="287" path="m,676l272,396,272,,,272,,676xe" fillcolor="#c6d9f1 [671]" stroked="f" strokecolor="black [3213]">
+                <v:fill opacity=".5"/>
+                <v:path arrowok="t"/>
+              </v:shape>
+              <v:shape id="_x0000_s152390" type="#_x0000_t32" style="position:absolute;left:7697;top:7634;width:567;height:565;flip:x" o:connectortype="straight" o:regroupid="287" strokecolor="black [3213]">
+                <v:stroke endarrow="block"/>
+                <o:lock v:ext="edit" aspectratio="t"/>
+              </v:shape>
+              <v:shape id="_x0000_s152391" type="#_x0000_t32" style="position:absolute;left:8283;top:7624;width:1247;height:1;flip:y" o:connectortype="straight" o:regroupid="287" strokecolor="black [3213]">
+                <v:stroke endarrow="block"/>
+              </v:shape>
+              <v:shape id="_x0000_s152392" type="#_x0000_t32" style="position:absolute;left:8265;top:6474;width:1;height:1134;flip:x y" o:connectortype="straight" o:regroupid="287" strokecolor="black [3213]">
+                <v:stroke endarrow="block"/>
+              </v:shape>
+              <v:oval id="_x0000_s152393" style="position:absolute;left:8239;top:7596;width:56;height:57" o:regroupid="287" fillcolor="black [3213]" strokeweight="1pt">
+                <o:lock v:ext="edit" aspectratio="t"/>
+              </v:oval>
+              <v:shape id="_x0000_s152394" type="#_x0000_t202" style="position:absolute;left:7368;top:8161;width:349;height:272" o:regroupid="287" filled="f" stroked="f">
+                <v:textbox style="mso-next-textbox:#_x0000_s152394" inset="0,.5mm,0,.5mm">
+                  <w:txbxContent>
+                    <w:p>
+                      <w:pPr>
+                        <w:jc w:val="center"/>
+                        <w:rPr>
+                          <w:rFonts w:ascii="Times New Roman" w:hAnsi="Times New Roman" w:cs="Times New Roman"/>
+                          <w:i/>
+                          <w:sz w:val="20"/>
+                        </w:rPr>
+                      </w:pPr>
+                      <w:r>
+                        <w:rPr>
+                          <w:rFonts w:ascii="Times New Roman" w:hAnsi="Times New Roman" w:cs="Times New Roman"/>
+                          <w:i/>
+                          <w:sz w:val="20"/>
+                        </w:rPr>
+                        <w:t>x</w:t>
+                      </w:r>
+                    </w:p>
+                  </w:txbxContent>
+                </v:textbox>
+              </v:shape>
+              <v:shape id="_x0000_s152395" type="#_x0000_t202" style="position:absolute;left:9538;top:7460;width:350;height:357" o:regroupid="287" filled="f" stroked="f">
+                <v:textbox style="mso-next-textbox:#_x0000_s152395" inset="0,.5mm,0,.5mm">
+                  <w:txbxContent>
+                    <w:p>
+                      <w:pPr>
+                        <w:jc w:val="center"/>
+                        <w:rPr>
+                          <w:rFonts w:ascii="Times New Roman" w:hAnsi="Times New Roman" w:cs="Times New Roman"/>
+                          <w:i/>
+                          <w:sz w:val="20"/>
+                        </w:rPr>
+                      </w:pPr>
+                      <w:r>
+                        <w:rPr>
+                          <w:rFonts w:ascii="Times New Roman" w:hAnsi="Times New Roman" w:cs="Times New Roman"/>
+                          <w:i/>
+                          <w:sz w:val="20"/>
+                        </w:rPr>
+                        <w:t>y</w:t>
+                      </w:r>
+                    </w:p>
+                  </w:txbxContent>
+                </v:textbox>
+              </v:shape>
+              <v:shape id="_x0000_s152396" type="#_x0000_t202" style="position:absolute;left:8091;top:6136;width:350;height:272" o:regroupid="287" filled="f" stroked="f">
+                <v:textbox style="mso-next-textbox:#_x0000_s152396" inset="0,.5mm,0,.5mm">
+                  <w:txbxContent>
+                    <w:p>
+                      <w:pPr>
+                        <w:jc w:val="center"/>
+                        <w:rPr>
+                          <w:rFonts w:ascii="Times New Roman" w:hAnsi="Times New Roman" w:cs="Times New Roman"/>
+                          <w:i/>
+                          <w:sz w:val="20"/>
+                        </w:rPr>
+                      </w:pPr>
+                      <w:r>
+                        <w:rPr>
+                          <w:rFonts w:ascii="Times New Roman" w:hAnsi="Times New Roman" w:cs="Times New Roman"/>
+                          <w:i/>
+                          <w:sz w:val="20"/>
+                        </w:rPr>
+                        <w:t>z</w:t>
+                      </w:r>
+                    </w:p>
+                  </w:txbxContent>
+                </v:textbox>
+              </v:shape>
+              <v:shape id="_x0000_s152397" type="#_x0000_t202" style="position:absolute;left:8542;top:7802;width:350;height:357" o:regroupid="287" filled="f" stroked="f">
+                <v:textbox style="mso-next-textbox:#_x0000_s152397" inset="0,.5mm,0,.5mm">
+                  <w:txbxContent>
+                    <w:p>
+                      <w:pPr>
+                        <w:jc w:val="center"/>
+                        <w:rPr>
+                          <w:rFonts w:ascii="Times New Roman" w:hAnsi="Times New Roman" w:cs="Times New Roman"/>
+                          <w:i/>
+                          <w:sz w:val="20"/>
+                        </w:rPr>
+                      </w:pPr>
+                      <w:r>
+                        <w:rPr>
+                          <w:rFonts w:ascii="Times New Roman" w:hAnsi="Times New Roman" w:cs="Times New Roman"/>
+                          <w:i/>
+                          <w:sz w:val="20"/>
+                        </w:rPr>
+                        <w:t>dy</w:t>
+                      </w:r>
+                    </w:p>
+                  </w:txbxContent>
+                </v:textbox>
+              </v:shape>
+              <v:shape id="_x0000_s152398" type="#_x0000_t202" style="position:absolute;left:9208;top:7138;width:350;height:272" o:regroupid="287" filled="f" stroked="f">
+                <v:textbox style="mso-next-textbox:#_x0000_s152398" inset="0,.5mm,0,.5mm">
+                  <w:txbxContent>
+                    <w:p>
+                      <w:pPr>
+                        <w:jc w:val="center"/>
+                        <w:rPr>
+                          <w:rFonts w:ascii="Times New Roman" w:hAnsi="Times New Roman" w:cs="Times New Roman"/>
+                          <w:i/>
+                          <w:sz w:val="20"/>
+                        </w:rPr>
+                      </w:pPr>
+                      <w:r>
+                        <w:rPr>
+                          <w:rFonts w:ascii="Times New Roman" w:hAnsi="Times New Roman" w:cs="Times New Roman"/>
+                          <w:i/>
+                          <w:sz w:val="20"/>
+                        </w:rPr>
+                        <w:t>dz</w:t>
+                      </w:r>
+                    </w:p>
+                  </w:txbxContent>
+                </v:textbox>
+              </v:shape>
+              <v:group id="_x0000_s152400" style="position:absolute;left:8525;top:7075;width:680;height:283" coordorigin="5535,7800" coordsize="680,283" o:regroupid="287">
+                <v:shape id="_x0000_s152401" type="#_x0000_t32" style="position:absolute;left:5535;top:8082;width:397;height:1;flip:x" o:connectortype="straight" strokecolor="#0070c0" strokeweight="1pt"/>
+                <v:shape id="_x0000_s152402" type="#_x0000_t32" style="position:absolute;left:5546;top:7800;width:283;height:282;flip:x" o:connectortype="straight" strokecolor="#0070c0" strokeweight="1pt">
+                  <o:lock v:ext="edit" aspectratio="t"/>
+                </v:shape>
+                <v:shape id="_x0000_s152403" type="#_x0000_t32" style="position:absolute;left:5804;top:7811;width:397;height:1;flip:x" o:connectortype="straight" strokecolor="#0070c0" strokeweight="1pt"/>
+                <v:shape id="_x0000_s152404" type="#_x0000_t32" style="position:absolute;left:5932;top:7800;width:283;height:282;flip:x" o:connectortype="straight" strokecolor="#0070c0" strokeweight="1pt">
+                  <o:lock v:ext="edit" aspectratio="t"/>
+                </v:shape>
+              </v:group>
+              <v:shape id="_x0000_s152405" type="#_x0000_t202" style="position:absolute;left:8314;top:7006;width:349;height:272" o:regroupid="287" filled="f" stroked="f">
+                <v:textbox style="mso-next-textbox:#_x0000_s152405" inset="0,.5mm,0,.5mm">
+                  <w:txbxContent>
+                    <w:p>
+                      <w:pPr>
+                        <w:jc w:val="center"/>
+                        <w:rPr>
+                          <w:rFonts w:ascii="Times New Roman" w:hAnsi="Times New Roman" w:cs="Times New Roman"/>
+                          <w:i/>
+                          <w:sz w:val="20"/>
+                        </w:rPr>
+                      </w:pPr>
+                      <w:r>
+                        <w:rPr>
+                          <w:rFonts w:ascii="Times New Roman" w:hAnsi="Times New Roman" w:cs="Times New Roman"/>
+                          <w:i/>
+                          <w:sz w:val="20"/>
+                        </w:rPr>
+                        <w:t>dx</w:t>
+                      </w:r>
+                    </w:p>
+                  </w:txbxContent>
+                </v:textbox>
+              </v:shape>
+              <v:group id="_x0000_s152406" style="position:absolute;left:8926;top:7073;width:294;height:680" coordorigin="4668,6776" coordsize="294,680" o:regroupid="287">
+                <v:shape id="_x0000_s152407" type="#_x0000_t32" style="position:absolute;left:4679;top:7174;width:283;height:282;flip:x" o:connectortype="straight" strokecolor="#0070c0" strokeweight="1pt">
+                  <o:lock v:ext="edit" aspectratio="t"/>
+                </v:shape>
+                <v:shape id="_x0000_s152408" type="#_x0000_t32" style="position:absolute;left:4953;top:6777;width:1;height:397;flip:x" o:connectortype="straight" strokecolor="#0070c0" strokeweight="1pt"/>
+                <v:shape id="_x0000_s152409" type="#_x0000_t32" style="position:absolute;left:4678;top:7057;width:1;height:397;flip:x" o:connectortype="straight" strokecolor="#0070c0" strokeweight="1pt"/>
+                <v:shape id="_x0000_s152410" type="#_x0000_t32" style="position:absolute;left:4668;top:6776;width:283;height:282;flip:x" o:connectortype="straight" strokecolor="#0070c0" strokeweight="1pt">
+                  <o:lock v:ext="edit" aspectratio="t"/>
+                </v:shape>
+              </v:group>
+              <v:group id="_x0000_s152412" style="position:absolute;left:8533;top:7349;width:397;height:410" coordorigin="5742,6738" coordsize="397,410" o:regroupid="287">
+                <v:shape id="_x0000_s152413" type="#_x0000_t32" style="position:absolute;left:5750;top:6738;width:1;height:397;flip:x" o:connectortype="straight" strokecolor="#0070c0" strokeweight="1pt"/>
+                <v:shape id="_x0000_s152414" type="#_x0000_t32" style="position:absolute;left:5742;top:7135;width:397;height:1;flip:x" o:connectortype="straight" strokecolor="#0070c0" strokeweight="1pt"/>
+                <v:shape id="_x0000_s152415" type="#_x0000_t32" style="position:absolute;left:5742;top:6751;width:397;height:1;flip:x" o:connectortype="straight" strokecolor="#0070c0" strokeweight="1pt"/>
+                <v:shape id="_x0000_s152416" type="#_x0000_t32" style="position:absolute;left:6138;top:6751;width:1;height:397;flip:x" o:connectortype="straight" strokecolor="#0070c0" strokeweight="1pt"/>
+              </v:group>
+              <v:group id="_x0000_s152418" style="position:absolute;left:8812;top:7073;width:397;height:410" coordorigin="5742,6738" coordsize="397,410">
+                <v:shape id="_x0000_s152419" type="#_x0000_t32" style="position:absolute;left:5750;top:6738;width:1;height:397;flip:x" o:connectortype="straight" strokecolor="#0070c0" strokeweight="1pt">
+                  <v:stroke dashstyle="dash"/>
+                </v:shape>
+                <v:shape id="_x0000_s152420" type="#_x0000_t32" style="position:absolute;left:5742;top:7135;width:397;height:1;flip:x" o:connectortype="straight" strokecolor="#0070c0" strokeweight="1pt">
+                  <v:stroke dashstyle="dash"/>
+                </v:shape>
+                <v:shape id="_x0000_s152421" type="#_x0000_t32" style="position:absolute;left:5742;top:6751;width:397;height:1;flip:x" o:connectortype="straight" strokecolor="#0070c0" strokeweight="1pt">
+                  <v:stroke dashstyle="dash"/>
+                </v:shape>
+                <v:shape id="_x0000_s152422" type="#_x0000_t32" style="position:absolute;left:6138;top:6751;width:1;height:397;flip:x" o:connectortype="straight" strokecolor="#0070c0" strokeweight="1pt">
+                  <v:stroke dashstyle="dash"/>
+                </v:shape>
+              </v:group>
+              <v:group id="_x0000_s152424" style="position:absolute;left:8535;top:7465;width:680;height:283" coordorigin="5535,7800" coordsize="680,283">
+                <v:shape id="_x0000_s152425" type="#_x0000_t32" style="position:absolute;left:5535;top:8082;width:397;height:1;flip:x" o:connectortype="straight" strokecolor="#0070c0" strokeweight="1pt">
+                  <v:stroke dashstyle="dash"/>
+                </v:shape>
+                <v:shape id="_x0000_s152426" type="#_x0000_t32" style="position:absolute;left:5546;top:7800;width:283;height:282;flip:x" o:connectortype="straight" strokecolor="#0070c0" strokeweight="1pt">
+                  <v:stroke dashstyle="dash"/>
+                  <o:lock v:ext="edit" aspectratio="t"/>
+                </v:shape>
+                <v:shape id="_x0000_s152427" type="#_x0000_t32" style="position:absolute;left:5804;top:7811;width:397;height:1;flip:x" o:connectortype="straight" strokecolor="#0070c0" strokeweight="1pt">
+                  <v:stroke dashstyle="dash"/>
+                </v:shape>
+                <v:shape id="_x0000_s152428" type="#_x0000_t32" style="position:absolute;left:5932;top:7800;width:283;height:282;flip:x" o:connectortype="straight" strokecolor="#0070c0" strokeweight="1pt">
+                  <v:stroke dashstyle="dash"/>
+                  <o:lock v:ext="edit" aspectratio="t"/>
+                </v:shape>
+              </v:group>
+            </v:group>
+            <w10:wrap type="none"/>
+            <w10:anchorlock/>
+          </v:group>
+        </w:pict>
+      </w:r>
+    </w:p>
     <w:p/>
     <w:p/>
     <w:p>
       <w:pPr>
         <w:pStyle w:val="Heading1"/>
       </w:pPr>
-      <w:bookmarkStart w:id="16" w:name="_Toc64194874"/>
+      <w:bookmarkStart w:id="17" w:name="_Toc64195124"/>
       <w:r>
         <w:t>Notes</w:t>
       </w:r>
       <w:r>
         <w:t xml:space="preserve"> and version</w:t>
       </w:r>
-      <w:bookmarkEnd w:id="16"/>
+      <w:bookmarkEnd w:id="17"/>
     </w:p>
     <w:p>
       <w:pPr>
@@ -14754,7 +15497,6 @@
         </w:tabs>
       </w:pPr>
       <w:r>
-        <w:lastRenderedPageBreak/>
         <w:tab/>
       </w:r>
     </w:p>
@@ -14815,7 +15557,7 @@
         <w:rPr>
           <w:noProof/>
         </w:rPr>
-        <w:t>4</w:t>
+        <w:t>7</w:t>
       </w:r>
     </w:fldSimple>
   </w:p>

</xml_diff>